<commit_message>
Alteração e revisão do documento.
</commit_message>
<xml_diff>
--- a/Documentos/Documento BREAKOUT.docx
+++ b/Documentos/Documento BREAKOUT.docx
@@ -1,6 +1,6 @@
 
 <file path=word/document.xml><?xml version="1.0" encoding="utf-8"?>
-<w:document xmlns:wpc="http://schemas.microsoft.com/office/word/2010/wordprocessingCanvas" xmlns:mc="http://schemas.openxmlformats.org/markup-compatibility/2006" xmlns:o="urn:schemas-microsoft-com:office:office" xmlns:r="http://schemas.openxmlformats.org/officeDocument/2006/relationships" xmlns:m="http://schemas.openxmlformats.org/officeDocument/2006/math" xmlns:v="urn:schemas-microsoft-com:vml" xmlns:wp14="http://schemas.microsoft.com/office/word/2010/wordprocessingDrawing" xmlns:wp="http://schemas.openxmlformats.org/drawingml/2006/wordprocessingDrawing" xmlns:w10="urn:schemas-microsoft-com:office:word" xmlns:w="http://schemas.openxmlformats.org/wordprocessingml/2006/main" xmlns:w14="http://schemas.microsoft.com/office/word/2010/wordml" xmlns:wpg="http://schemas.microsoft.com/office/word/2010/wordprocessingGroup" xmlns:wpi="http://schemas.microsoft.com/office/word/2010/wordprocessingInk" xmlns:wne="http://schemas.microsoft.com/office/word/2006/wordml" xmlns:wps="http://schemas.microsoft.com/office/word/2010/wordprocessingShape" mc:Ignorable="w14 wp14">
+<w:document xmlns:wpc="http://schemas.microsoft.com/office/word/2010/wordprocessingCanvas" xmlns:cx="http://schemas.microsoft.com/office/drawing/2014/chartex" xmlns:cx1="http://schemas.microsoft.com/office/drawing/2015/9/8/chartex" xmlns:cx2="http://schemas.microsoft.com/office/drawing/2015/10/21/chartex" xmlns:cx3="http://schemas.microsoft.com/office/drawing/2016/5/9/chartex" xmlns:cx4="http://schemas.microsoft.com/office/drawing/2016/5/10/chartex" xmlns:cx5="http://schemas.microsoft.com/office/drawing/2016/5/11/chartex" xmlns:cx6="http://schemas.microsoft.com/office/drawing/2016/5/12/chartex" xmlns:cx7="http://schemas.microsoft.com/office/drawing/2016/5/13/chartex" xmlns:cx8="http://schemas.microsoft.com/office/drawing/2016/5/14/chartex" xmlns:mc="http://schemas.openxmlformats.org/markup-compatibility/2006" xmlns:o="urn:schemas-microsoft-com:office:office" xmlns:r="http://schemas.openxmlformats.org/officeDocument/2006/relationships" xmlns:m="http://schemas.openxmlformats.org/officeDocument/2006/math" xmlns:v="urn:schemas-microsoft-com:vml" xmlns:wp14="http://schemas.microsoft.com/office/word/2010/wordprocessingDrawing" xmlns:wp="http://schemas.openxmlformats.org/drawingml/2006/wordprocessingDrawing" xmlns:w10="urn:schemas-microsoft-com:office:word" xmlns:w="http://schemas.openxmlformats.org/wordprocessingml/2006/main" xmlns:w14="http://schemas.microsoft.com/office/word/2010/wordml" xmlns:w15="http://schemas.microsoft.com/office/word/2012/wordml" xmlns:w16se="http://schemas.microsoft.com/office/word/2015/wordml/symex" xmlns:wpg="http://schemas.microsoft.com/office/word/2010/wordprocessingGroup" xmlns:wpi="http://schemas.microsoft.com/office/word/2010/wordprocessingInk" xmlns:wne="http://schemas.microsoft.com/office/word/2006/wordml" xmlns:wps="http://schemas.microsoft.com/office/word/2010/wordprocessingShape" mc:Ignorable="w14 w15 w16se wp14">
   <w:body>
     <w:p>
       <w:r>
@@ -32,7 +32,7 @@
                     <pic:cNvPicPr/>
                   </pic:nvPicPr>
                   <pic:blipFill>
-                    <a:blip r:embed="rId8" cstate="print">
+                    <a:blip r:embed="rId7" cstate="print">
                       <a:extLst>
                         <a:ext uri="{28A0092B-C50C-407E-A947-70E740481C1C}">
                           <a14:useLocalDpi xmlns:a14="http://schemas.microsoft.com/office/drawing/2010/main" val="0"/>
@@ -208,25 +208,29 @@
           <w:sz w:val="28"/>
           <w:szCs w:val="28"/>
         </w:rPr>
-        <w:t>PROJETO DE BANCO DE DADOS</w:t>
-      </w:r>
-      <w:r>
-        <w:rPr>
-          <w:sz w:val="28"/>
-          <w:szCs w:val="28"/>
-        </w:rPr>
-        <w:t xml:space="preserve"> – REQUISITOS</w:t>
-      </w:r>
-    </w:p>
-    <w:p>
-      <w:pPr>
-        <w:pStyle w:val="SemEspaamento"/>
-        <w:jc w:val="center"/>
-        <w:rPr>
-          <w:sz w:val="28"/>
-          <w:szCs w:val="28"/>
-        </w:rPr>
-      </w:pPr>
+        <w:t>PROGRAMAÇÃO PARA JOGOS</w:t>
+      </w:r>
+      <w:r>
+        <w:rPr>
+          <w:sz w:val="28"/>
+          <w:szCs w:val="28"/>
+        </w:rPr>
+        <w:t xml:space="preserve"> –</w:t>
+      </w:r>
+      <w:r>
+        <w:rPr>
+          <w:sz w:val="28"/>
+          <w:szCs w:val="28"/>
+        </w:rPr>
+        <w:t xml:space="preserve"> </w:t>
+      </w:r>
+      <w:r>
+        <w:rPr>
+          <w:sz w:val="28"/>
+          <w:szCs w:val="28"/>
+        </w:rPr>
+        <w:t>JOGO: BREAKOUT</w:t>
+      </w:r>
     </w:p>
     <w:p>
       <w:pPr>
@@ -344,7 +348,7 @@
           <w:sz w:val="32"/>
           <w:szCs w:val="32"/>
         </w:rPr>
-        <w:t>Versão 1.1</w:t>
+        <w:t>Versão 1.2</w:t>
       </w:r>
     </w:p>
     <w:p>
@@ -357,8 +361,6 @@
           <w:szCs w:val="32"/>
         </w:rPr>
       </w:pPr>
-      <w:bookmarkStart w:id="0" w:name="_GoBack"/>
-      <w:bookmarkEnd w:id="0"/>
     </w:p>
     <w:p>
       <w:pPr>
@@ -370,14 +372,17 @@
           <w:szCs w:val="32"/>
         </w:rPr>
       </w:pPr>
-      <w:r>
+    </w:p>
+    <w:p>
+      <w:pPr>
+        <w:pStyle w:val="SemEspaamento"/>
+        <w:jc w:val="right"/>
         <w:rPr>
           <w:b/>
           <w:sz w:val="32"/>
           <w:szCs w:val="32"/>
         </w:rPr>
-        <w:t>JOGO: BREAKOUT</w:t>
-      </w:r>
+      </w:pPr>
     </w:p>
     <w:p>
       <w:pPr>
@@ -404,256 +409,273 @@
     <w:p>
       <w:pPr>
         <w:pStyle w:val="SemEspaamento"/>
-        <w:jc w:val="right"/>
+        <w:rPr>
+          <w:b/>
+          <w:sz w:val="28"/>
+          <w:szCs w:val="28"/>
+        </w:rPr>
+      </w:pPr>
+    </w:p>
+    <w:p>
+      <w:pPr>
+        <w:pStyle w:val="SemEspaamento"/>
+        <w:rPr>
+          <w:sz w:val="28"/>
+          <w:szCs w:val="28"/>
+          <w:lang w:val="en-US"/>
+        </w:rPr>
+      </w:pPr>
+      <w:r>
+        <w:rPr>
+          <w:b/>
+          <w:sz w:val="28"/>
+          <w:szCs w:val="28"/>
+          <w:lang w:val="en-US"/>
+        </w:rPr>
+        <w:t xml:space="preserve">Equipe: </w:t>
+      </w:r>
+      <w:r>
+        <w:rPr>
+          <w:b/>
+          <w:sz w:val="28"/>
+          <w:szCs w:val="28"/>
+          <w:lang w:val="en-US"/>
+        </w:rPr>
+        <w:tab/>
+      </w:r>
+      <w:r>
+        <w:rPr>
+          <w:sz w:val="28"/>
+          <w:szCs w:val="28"/>
+          <w:lang w:val="en-US"/>
+        </w:rPr>
+        <w:t>WITNA CATIELLE</w:t>
+      </w:r>
+      <w:r>
+        <w:rPr>
+          <w:sz w:val="28"/>
+          <w:szCs w:val="28"/>
+          <w:lang w:val="en-US"/>
+        </w:rPr>
+        <w:tab/>
+      </w:r>
+      <w:r>
+        <w:rPr>
+          <w:sz w:val="28"/>
+          <w:szCs w:val="28"/>
+          <w:lang w:val="en-US"/>
+        </w:rPr>
+        <w:tab/>
+      </w:r>
+      <w:r>
+        <w:rPr>
+          <w:sz w:val="28"/>
+          <w:szCs w:val="28"/>
+          <w:lang w:val="en-US"/>
+        </w:rPr>
+        <w:br/>
+        <w:t xml:space="preserve">                      WILSON JOSÉ</w:t>
+      </w:r>
+      <w:r>
+        <w:rPr>
+          <w:sz w:val="28"/>
+          <w:szCs w:val="28"/>
+          <w:lang w:val="en-US"/>
+        </w:rPr>
+        <w:br/>
+        <w:t xml:space="preserve"> </w:t>
+      </w:r>
+      <w:r>
+        <w:rPr>
+          <w:sz w:val="28"/>
+          <w:szCs w:val="28"/>
+          <w:lang w:val="en-US"/>
+        </w:rPr>
+        <w:t xml:space="preserve">                     JUREMA STE</w:t>
+      </w:r>
+      <w:r>
+        <w:rPr>
+          <w:sz w:val="28"/>
+          <w:szCs w:val="28"/>
+          <w:lang w:val="en-US"/>
+        </w:rPr>
+        <w:t>FANIA</w:t>
+      </w:r>
+    </w:p>
+    <w:p>
+      <w:pPr>
+        <w:pStyle w:val="SemEspaamento"/>
+        <w:rPr>
+          <w:b/>
+          <w:sz w:val="28"/>
+          <w:szCs w:val="28"/>
+        </w:rPr>
+      </w:pPr>
+      <w:r>
+        <w:rPr>
+          <w:sz w:val="28"/>
+          <w:szCs w:val="28"/>
+          <w:lang w:val="en-US"/>
+        </w:rPr>
+        <w:tab/>
+      </w:r>
+      <w:r>
+        <w:rPr>
+          <w:sz w:val="28"/>
+          <w:szCs w:val="28"/>
+          <w:lang w:val="en-US"/>
+        </w:rPr>
+        <w:tab/>
+      </w:r>
+      <w:r>
+        <w:rPr>
+          <w:sz w:val="28"/>
+          <w:szCs w:val="28"/>
+        </w:rPr>
+        <w:t>SANDRO SILVA</w:t>
+      </w:r>
+    </w:p>
+    <w:p>
+      <w:pPr>
+        <w:pStyle w:val="SemEspaamento"/>
+        <w:rPr>
+          <w:b/>
+          <w:sz w:val="28"/>
+          <w:szCs w:val="28"/>
+        </w:rPr>
+      </w:pPr>
+    </w:p>
+    <w:p>
+      <w:pPr>
+        <w:pStyle w:val="SemEspaamento"/>
+        <w:rPr>
+          <w:b/>
+          <w:sz w:val="28"/>
+          <w:szCs w:val="28"/>
+        </w:rPr>
+      </w:pPr>
+    </w:p>
+    <w:p>
+      <w:pPr>
+        <w:pStyle w:val="SemEspaamento"/>
+        <w:rPr>
+          <w:b/>
+          <w:sz w:val="28"/>
+          <w:szCs w:val="28"/>
+        </w:rPr>
+      </w:pPr>
+    </w:p>
+    <w:p>
+      <w:pPr>
+        <w:pStyle w:val="SemEspaamento"/>
+        <w:rPr>
+          <w:b/>
+          <w:sz w:val="28"/>
+          <w:szCs w:val="28"/>
+        </w:rPr>
+      </w:pPr>
+    </w:p>
+    <w:p>
+      <w:pPr>
+        <w:pStyle w:val="SemEspaamento"/>
+        <w:jc w:val="center"/>
+        <w:rPr>
+          <w:b/>
+          <w:sz w:val="28"/>
+          <w:szCs w:val="28"/>
+        </w:rPr>
+      </w:pPr>
+      <w:r>
+        <w:rPr>
+          <w:b/>
+          <w:sz w:val="28"/>
+          <w:szCs w:val="28"/>
+        </w:rPr>
+        <w:t>VITÓRIA DE SANTO ANTÃO</w:t>
+      </w:r>
+      <w:r>
+        <w:rPr>
+          <w:b/>
+          <w:sz w:val="28"/>
+          <w:szCs w:val="28"/>
+        </w:rPr>
+        <w:t>.PE</w:t>
+      </w:r>
+    </w:p>
+    <w:p>
+      <w:pPr>
+        <w:pStyle w:val="SemEspaamento"/>
+        <w:jc w:val="center"/>
+        <w:rPr>
+          <w:b/>
+          <w:sz w:val="28"/>
+          <w:szCs w:val="28"/>
+        </w:rPr>
+      </w:pPr>
+      <w:r>
+        <w:rPr>
+          <w:b/>
+          <w:sz w:val="28"/>
+          <w:szCs w:val="28"/>
+        </w:rPr>
+        <w:t xml:space="preserve"> 07/06</w:t>
+      </w:r>
+      <w:r>
+        <w:rPr>
+          <w:b/>
+          <w:sz w:val="28"/>
+          <w:szCs w:val="28"/>
+        </w:rPr>
+        <w:t>/</w:t>
+      </w:r>
+      <w:r>
+        <w:rPr>
+          <w:b/>
+          <w:sz w:val="28"/>
+          <w:szCs w:val="28"/>
+        </w:rPr>
+        <w:t>2017</w:t>
+      </w:r>
+    </w:p>
+    <w:p>
+      <w:pPr>
+        <w:pStyle w:val="SemEspaamento"/>
+        <w:jc w:val="center"/>
+        <w:rPr>
+          <w:b/>
+          <w:sz w:val="28"/>
+          <w:szCs w:val="28"/>
+        </w:rPr>
+      </w:pPr>
+    </w:p>
+    <w:p>
+      <w:pPr>
+        <w:pStyle w:val="SemEspaamento"/>
+        <w:jc w:val="center"/>
+        <w:rPr>
+          <w:b/>
+          <w:sz w:val="28"/>
+          <w:szCs w:val="28"/>
+        </w:rPr>
+      </w:pPr>
+    </w:p>
+    <w:p>
+      <w:pPr>
+        <w:pStyle w:val="SemEspaamento"/>
+        <w:jc w:val="center"/>
         <w:rPr>
           <w:b/>
           <w:sz w:val="32"/>
           <w:szCs w:val="32"/>
         </w:rPr>
       </w:pPr>
-    </w:p>
-    <w:p>
-      <w:pPr>
-        <w:pStyle w:val="SemEspaamento"/>
-        <w:rPr>
-          <w:b/>
-          <w:sz w:val="28"/>
-          <w:szCs w:val="28"/>
-        </w:rPr>
-      </w:pPr>
-    </w:p>
-    <w:p>
-      <w:pPr>
-        <w:pStyle w:val="SemEspaamento"/>
-        <w:rPr>
-          <w:b/>
-          <w:sz w:val="28"/>
-          <w:szCs w:val="28"/>
-          <w:lang w:val="en-US"/>
-        </w:rPr>
-      </w:pPr>
-      <w:proofErr w:type="spellStart"/>
-      <w:r>
-        <w:rPr>
-          <w:b/>
-          <w:sz w:val="28"/>
-          <w:szCs w:val="28"/>
-          <w:lang w:val="en-US"/>
-        </w:rPr>
-        <w:t>Equipe</w:t>
-      </w:r>
-      <w:proofErr w:type="spellEnd"/>
-      <w:r>
-        <w:rPr>
-          <w:b/>
-          <w:sz w:val="28"/>
-          <w:szCs w:val="28"/>
-          <w:lang w:val="en-US"/>
-        </w:rPr>
-        <w:t xml:space="preserve">: </w:t>
-      </w:r>
-      <w:r>
-        <w:rPr>
-          <w:b/>
-          <w:sz w:val="28"/>
-          <w:szCs w:val="28"/>
-          <w:lang w:val="en-US"/>
-        </w:rPr>
-        <w:tab/>
-      </w:r>
-      <w:r>
-        <w:rPr>
-          <w:b/>
-          <w:sz w:val="28"/>
-          <w:szCs w:val="28"/>
-          <w:lang w:val="en-US"/>
-        </w:rPr>
-        <w:t>WITNA CATIELLE</w:t>
-      </w:r>
-      <w:r>
-        <w:rPr>
-          <w:b/>
-          <w:sz w:val="28"/>
-          <w:szCs w:val="28"/>
-          <w:lang w:val="en-US"/>
-        </w:rPr>
-        <w:tab/>
-      </w:r>
-      <w:r>
-        <w:rPr>
-          <w:b/>
-          <w:sz w:val="28"/>
-          <w:szCs w:val="28"/>
-          <w:lang w:val="en-US"/>
-        </w:rPr>
-        <w:tab/>
-      </w:r>
-      <w:r>
-        <w:rPr>
-          <w:b/>
-          <w:sz w:val="28"/>
-          <w:szCs w:val="28"/>
-          <w:lang w:val="en-US"/>
-        </w:rPr>
-        <w:br/>
-        <w:t xml:space="preserve">                      WILSON JOS</w:t>
-      </w:r>
-      <w:r>
-        <w:rPr>
-          <w:b/>
-          <w:sz w:val="28"/>
-          <w:szCs w:val="28"/>
-          <w:lang w:val="en-US"/>
-        </w:rPr>
-        <w:t>É</w:t>
-      </w:r>
-      <w:r>
-        <w:rPr>
-          <w:b/>
-          <w:sz w:val="28"/>
-          <w:szCs w:val="28"/>
-          <w:lang w:val="en-US"/>
-        </w:rPr>
-        <w:br/>
-        <w:t xml:space="preserve"> </w:t>
-      </w:r>
-      <w:r>
-        <w:rPr>
-          <w:b/>
-          <w:sz w:val="28"/>
-          <w:szCs w:val="28"/>
-          <w:lang w:val="en-US"/>
-        </w:rPr>
-        <w:t xml:space="preserve">                     JUREMA STERFANIA</w:t>
-      </w:r>
-    </w:p>
-    <w:p>
-      <w:pPr>
-        <w:pStyle w:val="SemEspaamento"/>
-        <w:rPr>
-          <w:b/>
-          <w:sz w:val="28"/>
-          <w:szCs w:val="28"/>
-        </w:rPr>
-      </w:pPr>
-      <w:r>
-        <w:rPr>
-          <w:b/>
-          <w:sz w:val="28"/>
-          <w:szCs w:val="28"/>
-          <w:lang w:val="en-US"/>
-        </w:rPr>
-        <w:tab/>
-      </w:r>
-      <w:r>
-        <w:rPr>
-          <w:b/>
-          <w:sz w:val="28"/>
-          <w:szCs w:val="28"/>
-          <w:lang w:val="en-US"/>
-        </w:rPr>
-        <w:tab/>
-      </w:r>
-      <w:r>
-        <w:rPr>
-          <w:b/>
-          <w:sz w:val="28"/>
-          <w:szCs w:val="28"/>
-        </w:rPr>
-        <w:t>SANDRO SILVA</w:t>
-      </w:r>
-    </w:p>
-    <w:p>
-      <w:pPr>
-        <w:pStyle w:val="SemEspaamento"/>
-        <w:rPr>
-          <w:b/>
-          <w:sz w:val="28"/>
-          <w:szCs w:val="28"/>
-        </w:rPr>
-      </w:pPr>
-    </w:p>
-    <w:p>
-      <w:pPr>
-        <w:pStyle w:val="SemEspaamento"/>
-        <w:jc w:val="center"/>
-        <w:rPr>
-          <w:b/>
-          <w:sz w:val="28"/>
-          <w:szCs w:val="28"/>
-        </w:rPr>
-      </w:pPr>
-      <w:r>
-        <w:rPr>
-          <w:b/>
-          <w:sz w:val="28"/>
-          <w:szCs w:val="28"/>
-        </w:rPr>
-        <w:t>VITÓRIA DE SANTO ANTÃO, 07/06</w:t>
-      </w:r>
-      <w:r>
-        <w:rPr>
-          <w:b/>
-          <w:sz w:val="28"/>
-          <w:szCs w:val="28"/>
-        </w:rPr>
-        <w:t>/</w:t>
-      </w:r>
-      <w:r>
-        <w:rPr>
-          <w:b/>
-          <w:sz w:val="28"/>
-          <w:szCs w:val="28"/>
-        </w:rPr>
-        <w:t>2017</w:t>
-      </w:r>
-      <w:r>
-        <w:rPr>
-          <w:b/>
-          <w:sz w:val="28"/>
-          <w:szCs w:val="28"/>
-        </w:rPr>
-        <w:t>.</w:t>
-      </w:r>
-    </w:p>
-    <w:p>
-      <w:pPr>
-        <w:pStyle w:val="SemEspaamento"/>
-        <w:jc w:val="center"/>
-        <w:rPr>
-          <w:b/>
-          <w:sz w:val="28"/>
-          <w:szCs w:val="28"/>
-        </w:rPr>
-      </w:pPr>
-    </w:p>
-    <w:p>
-      <w:pPr>
-        <w:pStyle w:val="SemEspaamento"/>
-        <w:jc w:val="center"/>
-        <w:rPr>
-          <w:b/>
-          <w:sz w:val="28"/>
-          <w:szCs w:val="28"/>
-        </w:rPr>
-      </w:pPr>
-    </w:p>
-    <w:p>
-      <w:pPr>
-        <w:pStyle w:val="SemEspaamento"/>
-        <w:jc w:val="center"/>
+      <w:r>
         <w:rPr>
           <w:b/>
           <w:sz w:val="32"/>
           <w:szCs w:val="32"/>
         </w:rPr>
-      </w:pPr>
-      <w:r>
-        <w:rPr>
-          <w:b/>
-          <w:sz w:val="32"/>
-          <w:szCs w:val="32"/>
-        </w:rPr>
+        <w:lastRenderedPageBreak/>
         <w:t>Histórico da Revisão</w:t>
       </w:r>
     </w:p>
@@ -819,23 +841,17 @@
             <w:pPr>
               <w:pStyle w:val="SemEspaamento"/>
               <w:jc w:val="center"/>
-              <w:rPr>
-                <w:sz w:val="28"/>
-                <w:szCs w:val="28"/>
-              </w:rPr>
             </w:pPr>
-            <w:r>
-              <w:rPr>
-                <w:sz w:val="28"/>
-                <w:szCs w:val="28"/>
-              </w:rPr>
-              <w:t>07/06</w:t>
-            </w:r>
-            <w:r>
-              <w:rPr>
-                <w:sz w:val="28"/>
-                <w:szCs w:val="28"/>
-              </w:rPr>
+          </w:p>
+          <w:p>
+            <w:pPr>
+              <w:pStyle w:val="SemEspaamento"/>
+              <w:jc w:val="center"/>
+            </w:pPr>
+            <w:r>
+              <w:t>29/03</w:t>
+            </w:r>
+            <w:r>
               <w:t>/2017</w:t>
             </w:r>
           </w:p>
@@ -848,17 +864,15 @@
             <w:pPr>
               <w:pStyle w:val="SemEspaamento"/>
               <w:jc w:val="center"/>
-              <w:rPr>
-                <w:sz w:val="28"/>
-                <w:szCs w:val="28"/>
-              </w:rPr>
             </w:pPr>
-            <w:r>
-              <w:rPr>
-                <w:sz w:val="28"/>
-                <w:szCs w:val="28"/>
-              </w:rPr>
-              <w:t>1.1</w:t>
+          </w:p>
+          <w:p>
+            <w:pPr>
+              <w:pStyle w:val="SemEspaamento"/>
+              <w:jc w:val="center"/>
+            </w:pPr>
+            <w:r>
+              <w:t>1.0</w:t>
             </w:r>
           </w:p>
         </w:tc>
@@ -870,44 +884,25 @@
             <w:pPr>
               <w:pStyle w:val="SemEspaamento"/>
               <w:jc w:val="center"/>
-              <w:rPr>
-                <w:sz w:val="28"/>
-                <w:szCs w:val="28"/>
-              </w:rPr>
             </w:pPr>
-            <w:r>
-              <w:rPr>
-                <w:sz w:val="28"/>
-                <w:szCs w:val="28"/>
-              </w:rPr>
-              <w:t>Documento do jogo</w:t>
-            </w:r>
           </w:p>
           <w:p>
             <w:pPr>
               <w:pStyle w:val="SemEspaamento"/>
               <w:jc w:val="center"/>
-              <w:rPr>
-                <w:sz w:val="28"/>
-                <w:szCs w:val="28"/>
-              </w:rPr>
             </w:pPr>
-            <w:proofErr w:type="spellStart"/>
-            <w:r>
-              <w:rPr>
-                <w:sz w:val="28"/>
-                <w:szCs w:val="28"/>
-              </w:rPr>
-              <w:t>B</w:t>
-            </w:r>
-            <w:r>
-              <w:rPr>
-                <w:sz w:val="28"/>
-                <w:szCs w:val="28"/>
-              </w:rPr>
-              <w:t>reakout</w:t>
-            </w:r>
-            <w:proofErr w:type="spellEnd"/>
+            <w:r>
+              <w:t>Criação do d</w:t>
+            </w:r>
+            <w:r>
+              <w:t>ocumento</w:t>
+            </w:r>
+          </w:p>
+          <w:p>
+            <w:pPr>
+              <w:pStyle w:val="SemEspaamento"/>
+              <w:jc w:val="center"/>
+            </w:pPr>
           </w:p>
         </w:tc>
         <w:tc>
@@ -917,18 +912,15 @@
           <w:p>
             <w:pPr>
               <w:pStyle w:val="SemEspaamento"/>
+              <w:jc w:val="center"/>
               <w:rPr>
                 <w:b/>
-                <w:sz w:val="28"/>
-                <w:szCs w:val="28"/>
                 <w:lang w:val="en-US"/>
               </w:rPr>
             </w:pPr>
             <w:r>
               <w:rPr>
                 <w:b/>
-                <w:sz w:val="28"/>
-                <w:szCs w:val="28"/>
                 <w:lang w:val="en-US"/>
               </w:rPr>
               <w:t>WITNA CATIELLE</w:t>
@@ -937,18 +929,15 @@
           <w:p>
             <w:pPr>
               <w:pStyle w:val="SemEspaamento"/>
+              <w:jc w:val="center"/>
               <w:rPr>
                 <w:b/>
-                <w:sz w:val="28"/>
-                <w:szCs w:val="28"/>
                 <w:lang w:val="en-US"/>
               </w:rPr>
             </w:pPr>
             <w:r>
               <w:rPr>
                 <w:b/>
-                <w:sz w:val="28"/>
-                <w:szCs w:val="28"/>
                 <w:lang w:val="en-US"/>
               </w:rPr>
               <w:t>WILSON JOSÉ</w:t>
@@ -956,8 +945,6 @@
             <w:r>
               <w:rPr>
                 <w:b/>
-                <w:sz w:val="28"/>
-                <w:szCs w:val="28"/>
                 <w:lang w:val="en-US"/>
               </w:rPr>
               <w:br/>
@@ -966,8 +953,6 @@
             <w:r>
               <w:rPr>
                 <w:b/>
-                <w:sz w:val="28"/>
-                <w:szCs w:val="28"/>
                 <w:lang w:val="en-US"/>
               </w:rPr>
               <w:t>FANIA</w:t>
@@ -976,16 +961,11 @@
           <w:p>
             <w:pPr>
               <w:pStyle w:val="SemEspaamento"/>
-              <w:rPr>
-                <w:sz w:val="28"/>
-                <w:szCs w:val="28"/>
-              </w:rPr>
+              <w:jc w:val="center"/>
             </w:pPr>
             <w:r>
               <w:rPr>
                 <w:b/>
-                <w:sz w:val="28"/>
-                <w:szCs w:val="28"/>
               </w:rPr>
               <w:t>SANDRO SILVA</w:t>
             </w:r>
@@ -1000,11 +980,14 @@
           <w:p>
             <w:pPr>
               <w:pStyle w:val="SemEspaamento"/>
-              <w:rPr>
-                <w:sz w:val="28"/>
-                <w:szCs w:val="28"/>
-              </w:rPr>
+              <w:jc w:val="center"/>
             </w:pPr>
+            <w:r>
+              <w:t>02</w:t>
+            </w:r>
+            <w:r>
+              <w:t>/06/2017</w:t>
+            </w:r>
           </w:p>
         </w:tc>
         <w:tc>
@@ -1015,11 +998,10 @@
             <w:pPr>
               <w:pStyle w:val="SemEspaamento"/>
               <w:jc w:val="center"/>
-              <w:rPr>
-                <w:sz w:val="28"/>
-                <w:szCs w:val="28"/>
-              </w:rPr>
             </w:pPr>
+            <w:r>
+              <w:t>1.1</w:t>
+            </w:r>
           </w:p>
         </w:tc>
         <w:tc>
@@ -1030,10 +1012,21 @@
             <w:pPr>
               <w:pStyle w:val="SemEspaamento"/>
               <w:jc w:val="center"/>
-              <w:rPr>
-                <w:sz w:val="28"/>
-                <w:szCs w:val="28"/>
-              </w:rPr>
+            </w:pPr>
+            <w:r>
+              <w:t>Alteração</w:t>
+            </w:r>
+            <w:r>
+              <w:t xml:space="preserve"> do d</w:t>
+            </w:r>
+            <w:r>
+              <w:t>ocumento</w:t>
+            </w:r>
+          </w:p>
+          <w:p>
+            <w:pPr>
+              <w:pStyle w:val="SemEspaamento"/>
+              <w:jc w:val="center"/>
             </w:pPr>
           </w:p>
         </w:tc>
@@ -1044,17 +1037,353 @@
           <w:p>
             <w:pPr>
               <w:pStyle w:val="SemEspaamento"/>
-              <w:rPr>
-                <w:sz w:val="28"/>
-                <w:szCs w:val="28"/>
+              <w:jc w:val="center"/>
+              <w:rPr>
+                <w:b/>
               </w:rPr>
             </w:pPr>
+            <w:r>
+              <w:rPr>
+                <w:b/>
+              </w:rPr>
+              <w:t>WILSON JOSÉ</w:t>
+            </w:r>
+          </w:p>
+          <w:p>
+            <w:pPr>
+              <w:pStyle w:val="SemEspaamento"/>
+              <w:jc w:val="center"/>
+            </w:pPr>
+            <w:r>
+              <w:rPr>
+                <w:b/>
+              </w:rPr>
+              <w:t>SANDRO SILVA</w:t>
+            </w:r>
+          </w:p>
+        </w:tc>
+      </w:tr>
+      <w:tr>
+        <w:tc>
+          <w:tcPr>
+            <w:tcW w:w="1668" w:type="dxa"/>
+          </w:tcPr>
+          <w:p>
+            <w:pPr>
+              <w:pStyle w:val="SemEspaamento"/>
+              <w:jc w:val="center"/>
+            </w:pPr>
+          </w:p>
+          <w:p>
+            <w:pPr>
+              <w:pStyle w:val="SemEspaamento"/>
+              <w:jc w:val="center"/>
+            </w:pPr>
+            <w:r>
+              <w:t>07/06/2017</w:t>
+            </w:r>
+          </w:p>
+        </w:tc>
+        <w:tc>
+          <w:tcPr>
+            <w:tcW w:w="1462" w:type="dxa"/>
+          </w:tcPr>
+          <w:p>
+            <w:pPr>
+              <w:pStyle w:val="SemEspaamento"/>
+              <w:jc w:val="center"/>
+            </w:pPr>
+          </w:p>
+          <w:p>
+            <w:pPr>
+              <w:pStyle w:val="SemEspaamento"/>
+              <w:jc w:val="center"/>
+            </w:pPr>
+            <w:r>
+              <w:t>1.2</w:t>
+            </w:r>
+          </w:p>
+        </w:tc>
+        <w:tc>
+          <w:tcPr>
+            <w:tcW w:w="3966" w:type="dxa"/>
+          </w:tcPr>
+          <w:p>
+            <w:pPr>
+              <w:pStyle w:val="SemEspaamento"/>
+              <w:jc w:val="center"/>
+            </w:pPr>
+          </w:p>
+          <w:p>
+            <w:pPr>
+              <w:pStyle w:val="SemEspaamento"/>
+              <w:jc w:val="center"/>
+            </w:pPr>
+            <w:r>
+              <w:t>Alteração do documento</w:t>
+            </w:r>
+          </w:p>
+        </w:tc>
+        <w:tc>
+          <w:tcPr>
+            <w:tcW w:w="2651" w:type="dxa"/>
+          </w:tcPr>
+          <w:p>
+            <w:pPr>
+              <w:pStyle w:val="SemEspaamento"/>
+              <w:jc w:val="center"/>
+              <w:rPr>
+                <w:b/>
+                <w:lang w:val="en-US"/>
+              </w:rPr>
+            </w:pPr>
+            <w:r>
+              <w:rPr>
+                <w:b/>
+                <w:lang w:val="en-US"/>
+              </w:rPr>
+              <w:t xml:space="preserve"> </w:t>
+            </w:r>
+            <w:r>
+              <w:rPr>
+                <w:b/>
+                <w:lang w:val="en-US"/>
+              </w:rPr>
+              <w:t>WITNA CATIELLE</w:t>
+            </w:r>
+          </w:p>
+          <w:p>
+            <w:pPr>
+              <w:pStyle w:val="SemEspaamento"/>
+              <w:jc w:val="center"/>
+              <w:rPr>
+                <w:b/>
+                <w:lang w:val="en-US"/>
+              </w:rPr>
+            </w:pPr>
+            <w:r>
+              <w:rPr>
+                <w:b/>
+                <w:lang w:val="en-US"/>
+              </w:rPr>
+              <w:t>WILSON JOSÉ</w:t>
+            </w:r>
+            <w:r>
+              <w:rPr>
+                <w:b/>
+                <w:lang w:val="en-US"/>
+              </w:rPr>
+              <w:br/>
+              <w:t>JUREMA STEFANIA</w:t>
+            </w:r>
+          </w:p>
+          <w:p>
+            <w:pPr>
+              <w:pStyle w:val="SemEspaamento"/>
+              <w:jc w:val="center"/>
+              <w:rPr>
+                <w:b/>
+                <w:lang w:val="en-US"/>
+              </w:rPr>
+            </w:pPr>
+            <w:r>
+              <w:rPr>
+                <w:b/>
+              </w:rPr>
+              <w:t>SANDRO SILVA</w:t>
+            </w:r>
+          </w:p>
+        </w:tc>
+      </w:tr>
+      <w:tr>
+        <w:tc>
+          <w:tcPr>
+            <w:tcW w:w="1668" w:type="dxa"/>
+          </w:tcPr>
+          <w:p>
+            <w:pPr>
+              <w:pStyle w:val="SemEspaamento"/>
+              <w:jc w:val="center"/>
+            </w:pPr>
+            <w:r>
+              <w:t>07/06/2017</w:t>
+            </w:r>
+          </w:p>
+        </w:tc>
+        <w:tc>
+          <w:tcPr>
+            <w:tcW w:w="1462" w:type="dxa"/>
+          </w:tcPr>
+          <w:p>
+            <w:pPr>
+              <w:pStyle w:val="SemEspaamento"/>
+              <w:jc w:val="center"/>
+            </w:pPr>
+            <w:r>
+              <w:t>1.2</w:t>
+            </w:r>
+          </w:p>
+        </w:tc>
+        <w:tc>
+          <w:tcPr>
+            <w:tcW w:w="3966" w:type="dxa"/>
+          </w:tcPr>
+          <w:p>
+            <w:pPr>
+              <w:pStyle w:val="SemEspaamento"/>
+              <w:jc w:val="center"/>
+            </w:pPr>
+            <w:r>
+              <w:t>Revisão</w:t>
+            </w:r>
+          </w:p>
+        </w:tc>
+        <w:tc>
+          <w:tcPr>
+            <w:tcW w:w="2651" w:type="dxa"/>
+          </w:tcPr>
+          <w:p>
+            <w:pPr>
+              <w:pStyle w:val="SemEspaamento"/>
+              <w:jc w:val="center"/>
+              <w:rPr>
+                <w:b/>
+              </w:rPr>
+            </w:pPr>
+            <w:r>
+              <w:rPr>
+                <w:b/>
+              </w:rPr>
+              <w:t>WITNA CATIELLE</w:t>
+            </w:r>
           </w:p>
         </w:tc>
       </w:tr>
     </w:tbl>
     <w:p/>
     <w:p/>
+    <w:p>
+      <w:bookmarkStart w:id="0" w:name="_GoBack"/>
+      <w:bookmarkEnd w:id="0"/>
+    </w:p>
+    <w:p/>
+    <w:p/>
+    <w:p/>
+    <w:p/>
+    <w:p/>
+    <w:p>
+      <w:pPr>
+        <w:jc w:val="center"/>
+      </w:pPr>
+      <w:r>
+        <w:tab/>
+      </w:r>
+      <w:r>
+        <w:tab/>
+      </w:r>
+      <w:r>
+        <w:tab/>
+      </w:r>
+      <w:r>
+        <w:tab/>
+      </w:r>
+      <w:r>
+        <w:tab/>
+      </w:r>
+      <w:r>
+        <w:tab/>
+      </w:r>
+      <w:r>
+        <w:tab/>
+      </w:r>
+      <w:r>
+        <w:tab/>
+      </w:r>
+      <w:r>
+        <w:tab/>
+      </w:r>
+      <w:r>
+        <w:tab/>
+      </w:r>
+      <w:r>
+        <w:tab/>
+      </w:r>
+      <w:r>
+        <w:tab/>
+      </w:r>
+      <w:r>
+        <w:tab/>
+      </w:r>
+      <w:r>
+        <w:tab/>
+      </w:r>
+      <w:r>
+        <w:tab/>
+      </w:r>
+      <w:r>
+        <w:tab/>
+      </w:r>
+      <w:r>
+        <w:tab/>
+      </w:r>
+      <w:r>
+        <w:tab/>
+      </w:r>
+      <w:r>
+        <w:tab/>
+      </w:r>
+      <w:r>
+        <w:tab/>
+      </w:r>
+      <w:r>
+        <w:tab/>
+      </w:r>
+      <w:r>
+        <w:tab/>
+      </w:r>
+      <w:r>
+        <w:tab/>
+      </w:r>
+      <w:r>
+        <w:tab/>
+      </w:r>
+      <w:r>
+        <w:tab/>
+      </w:r>
+      <w:r>
+        <w:tab/>
+      </w:r>
+      <w:r>
+        <w:tab/>
+      </w:r>
+      <w:r>
+        <w:tab/>
+      </w:r>
+      <w:r>
+        <w:tab/>
+      </w:r>
+      <w:r>
+        <w:tab/>
+      </w:r>
+      <w:r>
+        <w:tab/>
+      </w:r>
+      <w:r>
+        <w:tab/>
+      </w:r>
+      <w:r>
+        <w:tab/>
+      </w:r>
+      <w:r>
+        <w:tab/>
+      </w:r>
+      <w:r>
+        <w:tab/>
+      </w:r>
+      <w:r>
+        <w:tab/>
+      </w:r>
+    </w:p>
     <w:p/>
     <w:p/>
     <w:p/>
@@ -1063,140 +1392,9 @@
     <w:p/>
     <w:p>
       <w:pPr>
-        <w:jc w:val="center"/>
-      </w:pPr>
-      <w:r>
-        <w:tab/>
-      </w:r>
-      <w:r>
-        <w:tab/>
-      </w:r>
-      <w:r>
-        <w:tab/>
-      </w:r>
-      <w:r>
-        <w:tab/>
-      </w:r>
-      <w:r>
-        <w:tab/>
-      </w:r>
-      <w:r>
-        <w:tab/>
-      </w:r>
-      <w:r>
-        <w:tab/>
-      </w:r>
-      <w:r>
-        <w:tab/>
-      </w:r>
-      <w:r>
-        <w:tab/>
-      </w:r>
-      <w:r>
-        <w:tab/>
-      </w:r>
-      <w:r>
-        <w:tab/>
-      </w:r>
-      <w:r>
-        <w:tab/>
-      </w:r>
-      <w:r>
-        <w:tab/>
-      </w:r>
-      <w:r>
-        <w:tab/>
-      </w:r>
-      <w:r>
-        <w:tab/>
-      </w:r>
-      <w:r>
-        <w:tab/>
-      </w:r>
-      <w:r>
-        <w:tab/>
-      </w:r>
-      <w:r>
-        <w:tab/>
-      </w:r>
-      <w:r>
-        <w:tab/>
-      </w:r>
-      <w:r>
-        <w:tab/>
-      </w:r>
-      <w:r>
-        <w:tab/>
-      </w:r>
-      <w:r>
-        <w:tab/>
-      </w:r>
-      <w:r>
-        <w:tab/>
-      </w:r>
-      <w:r>
-        <w:tab/>
-      </w:r>
-      <w:r>
-        <w:tab/>
-      </w:r>
-      <w:r>
-        <w:tab/>
-      </w:r>
-      <w:r>
-        <w:tab/>
-      </w:r>
-      <w:r>
-        <w:tab/>
-      </w:r>
-      <w:r>
-        <w:tab/>
-      </w:r>
-      <w:r>
-        <w:tab/>
-      </w:r>
-      <w:r>
-        <w:tab/>
-      </w:r>
-      <w:r>
-        <w:tab/>
-      </w:r>
-      <w:r>
-        <w:tab/>
-      </w:r>
-      <w:r>
-        <w:tab/>
-      </w:r>
-      <w:r>
-        <w:tab/>
-      </w:r>
-      <w:r>
-        <w:tab/>
-      </w:r>
-    </w:p>
-    <w:p/>
-    <w:p/>
-    <w:p/>
-    <w:p/>
-    <w:p/>
-    <w:p/>
-    <w:p/>
-    <w:p/>
-    <w:p/>
-    <w:p>
-      <w:pPr>
         <w:tabs>
           <w:tab w:val="left" w:pos="6452"/>
         </w:tabs>
-      </w:pPr>
-      <w:r>
-        <w:tab/>
-      </w:r>
-    </w:p>
-    <w:p>
-      <w:pPr>
-        <w:pStyle w:val="SemEspaamento"/>
-        <w:jc w:val="center"/>
         <w:rPr>
           <w:b/>
           <w:sz w:val="32"/>
@@ -1214,21 +1412,940 @@
           <w:szCs w:val="32"/>
         </w:rPr>
       </w:pPr>
-    </w:p>
-    <w:p>
-      <w:pPr>
-        <w:pStyle w:val="SemEspaamento"/>
-        <w:jc w:val="center"/>
+      <w:r>
         <w:rPr>
           <w:b/>
           <w:sz w:val="32"/>
           <w:szCs w:val="32"/>
         </w:rPr>
-      </w:pPr>
-    </w:p>
-    <w:p>
-      <w:pPr>
-        <w:pStyle w:val="SemEspaamento"/>
+        <w:lastRenderedPageBreak/>
+        <w:t>Índice Analítico</w:t>
+      </w:r>
+    </w:p>
+    <w:p>
+      <w:pPr>
+        <w:rPr>
+          <w:sz w:val="28"/>
+          <w:szCs w:val="28"/>
+        </w:rPr>
+      </w:pPr>
+    </w:p>
+    <w:p>
+      <w:pPr>
+        <w:rPr>
+          <w:sz w:val="28"/>
+          <w:szCs w:val="28"/>
+        </w:rPr>
+      </w:pPr>
+      <w:r>
+        <w:rPr>
+          <w:sz w:val="28"/>
+          <w:szCs w:val="28"/>
+        </w:rPr>
+        <w:fldChar w:fldCharType="begin"/>
+      </w:r>
+      <w:r>
+        <w:rPr>
+          <w:sz w:val="28"/>
+          <w:szCs w:val="28"/>
+        </w:rPr>
+        <w:instrText xml:space="preserve"> REF _Ref321782131 \h </w:instrText>
+      </w:r>
+      <w:r>
+        <w:rPr>
+          <w:sz w:val="28"/>
+          <w:szCs w:val="28"/>
+        </w:rPr>
+      </w:r>
+      <w:r>
+        <w:rPr>
+          <w:sz w:val="28"/>
+          <w:szCs w:val="28"/>
+        </w:rPr>
+        <w:fldChar w:fldCharType="separate"/>
+      </w:r>
+      <w:r>
+        <w:rPr>
+          <w:b/>
+          <w:sz w:val="28"/>
+          <w:szCs w:val="28"/>
+        </w:rPr>
+        <w:t>Introdução</w:t>
+      </w:r>
+      <w:r>
+        <w:rPr>
+          <w:sz w:val="28"/>
+          <w:szCs w:val="28"/>
+        </w:rPr>
+        <w:fldChar w:fldCharType="end"/>
+      </w:r>
+      <w:r>
+        <w:rPr>
+          <w:sz w:val="28"/>
+          <w:szCs w:val="28"/>
+        </w:rPr>
+        <w:tab/>
+      </w:r>
+      <w:r>
+        <w:rPr>
+          <w:sz w:val="28"/>
+          <w:szCs w:val="28"/>
+        </w:rPr>
+        <w:tab/>
+      </w:r>
+      <w:r>
+        <w:rPr>
+          <w:sz w:val="28"/>
+          <w:szCs w:val="28"/>
+        </w:rPr>
+        <w:tab/>
+      </w:r>
+      <w:r>
+        <w:rPr>
+          <w:sz w:val="28"/>
+          <w:szCs w:val="28"/>
+        </w:rPr>
+        <w:tab/>
+      </w:r>
+      <w:r>
+        <w:rPr>
+          <w:sz w:val="28"/>
+          <w:szCs w:val="28"/>
+        </w:rPr>
+        <w:tab/>
+      </w:r>
+      <w:r>
+        <w:rPr>
+          <w:sz w:val="28"/>
+          <w:szCs w:val="28"/>
+        </w:rPr>
+        <w:tab/>
+      </w:r>
+      <w:r>
+        <w:rPr>
+          <w:sz w:val="28"/>
+          <w:szCs w:val="28"/>
+        </w:rPr>
+        <w:tab/>
+      </w:r>
+      <w:r>
+        <w:rPr>
+          <w:sz w:val="28"/>
+          <w:szCs w:val="28"/>
+        </w:rPr>
+        <w:tab/>
+      </w:r>
+      <w:r>
+        <w:rPr>
+          <w:sz w:val="28"/>
+          <w:szCs w:val="28"/>
+        </w:rPr>
+        <w:tab/>
+      </w:r>
+      <w:r>
+        <w:rPr>
+          <w:sz w:val="28"/>
+          <w:szCs w:val="28"/>
+        </w:rPr>
+        <w:tab/>
+      </w:r>
+      <w:r>
+        <w:t>3</w:t>
+      </w:r>
+    </w:p>
+    <w:p>
+      <w:pPr>
+        <w:pStyle w:val="SemEspaamento"/>
+      </w:pPr>
+      <w:r>
+        <w:tab/>
+        <w:t>Finalidade</w:t>
+      </w:r>
+      <w:r>
+        <w:tab/>
+      </w:r>
+      <w:r>
+        <w:tab/>
+      </w:r>
+      <w:r>
+        <w:tab/>
+      </w:r>
+      <w:r>
+        <w:tab/>
+      </w:r>
+      <w:r>
+        <w:tab/>
+      </w:r>
+      <w:r>
+        <w:tab/>
+      </w:r>
+      <w:r>
+        <w:tab/>
+      </w:r>
+      <w:r>
+        <w:tab/>
+      </w:r>
+      <w:r>
+        <w:tab/>
+      </w:r>
+      <w:r>
+        <w:fldChar w:fldCharType="begin"/>
+      </w:r>
+      <w:r>
+        <w:instrText xml:space="preserve"> PAGEREF _Ref321782168 \h </w:instrText>
+      </w:r>
+      <w:r>
+        <w:fldChar w:fldCharType="separate"/>
+      </w:r>
+      <w:r>
+        <w:rPr>
+          <w:noProof/>
+        </w:rPr>
+        <w:t>4</w:t>
+      </w:r>
+      <w:r>
+        <w:fldChar w:fldCharType="end"/>
+      </w:r>
+      <w:r>
+        <w:tab/>
+      </w:r>
+      <w:r>
+        <w:tab/>
+      </w:r>
+    </w:p>
+    <w:p>
+      <w:pPr>
+        <w:pStyle w:val="SemEspaamento"/>
+      </w:pPr>
+      <w:r>
+        <w:tab/>
+        <w:t>Escopo</w:t>
+      </w:r>
+      <w:r>
+        <w:tab/>
+      </w:r>
+      <w:r>
+        <w:tab/>
+      </w:r>
+      <w:r>
+        <w:tab/>
+      </w:r>
+      <w:r>
+        <w:tab/>
+      </w:r>
+      <w:r>
+        <w:tab/>
+      </w:r>
+      <w:r>
+        <w:tab/>
+      </w:r>
+      <w:r>
+        <w:tab/>
+      </w:r>
+      <w:r>
+        <w:tab/>
+      </w:r>
+      <w:r>
+        <w:tab/>
+      </w:r>
+      <w:r>
+        <w:tab/>
+      </w:r>
+      <w:r>
+        <w:fldChar w:fldCharType="begin"/>
+      </w:r>
+      <w:r>
+        <w:instrText xml:space="preserve"> PAGEREF _Ref321918018 \h </w:instrText>
+      </w:r>
+      <w:r>
+        <w:fldChar w:fldCharType="separate"/>
+      </w:r>
+      <w:r>
+        <w:rPr>
+          <w:noProof/>
+        </w:rPr>
+        <w:t>4</w:t>
+      </w:r>
+      <w:r>
+        <w:fldChar w:fldCharType="end"/>
+      </w:r>
+    </w:p>
+    <w:p>
+      <w:pPr>
+        <w:pStyle w:val="SemEspaamento"/>
+      </w:pPr>
+      <w:r>
+        <w:tab/>
+        <w:t>Prioridade</w:t>
+      </w:r>
+      <w:r>
+        <w:tab/>
+      </w:r>
+      <w:r>
+        <w:tab/>
+      </w:r>
+      <w:r>
+        <w:tab/>
+      </w:r>
+      <w:r>
+        <w:tab/>
+      </w:r>
+      <w:r>
+        <w:tab/>
+      </w:r>
+      <w:r>
+        <w:tab/>
+      </w:r>
+      <w:r>
+        <w:tab/>
+      </w:r>
+      <w:r>
+        <w:tab/>
+      </w:r>
+      <w:r>
+        <w:tab/>
+      </w:r>
+      <w:r>
+        <w:fldChar w:fldCharType="begin"/>
+      </w:r>
+      <w:r>
+        <w:instrText xml:space="preserve"> PAGEREF _Ref321918024 \h </w:instrText>
+      </w:r>
+      <w:r>
+        <w:fldChar w:fldCharType="separate"/>
+      </w:r>
+      <w:r>
+        <w:rPr>
+          <w:noProof/>
+        </w:rPr>
+        <w:t>4</w:t>
+      </w:r>
+      <w:r>
+        <w:fldChar w:fldCharType="end"/>
+      </w:r>
+    </w:p>
+    <w:p>
+      <w:pPr>
+        <w:pStyle w:val="SemEspaamento"/>
+      </w:pPr>
+      <w:r>
+        <w:tab/>
+        <w:t>Referência</w:t>
+      </w:r>
+      <w:r>
+        <w:tab/>
+      </w:r>
+      <w:r>
+        <w:tab/>
+      </w:r>
+      <w:r>
+        <w:tab/>
+      </w:r>
+      <w:r>
+        <w:tab/>
+      </w:r>
+      <w:r>
+        <w:tab/>
+      </w:r>
+      <w:r>
+        <w:tab/>
+      </w:r>
+      <w:r>
+        <w:tab/>
+      </w:r>
+      <w:r>
+        <w:tab/>
+      </w:r>
+      <w:r>
+        <w:tab/>
+      </w:r>
+      <w:r>
+        <w:fldChar w:fldCharType="begin"/>
+      </w:r>
+      <w:r>
+        <w:instrText xml:space="preserve"> PAGEREF _Ref321918032 \h </w:instrText>
+      </w:r>
+      <w:r>
+        <w:fldChar w:fldCharType="separate"/>
+      </w:r>
+      <w:r>
+        <w:rPr>
+          <w:noProof/>
+        </w:rPr>
+        <w:t>4</w:t>
+      </w:r>
+      <w:r>
+        <w:fldChar w:fldCharType="end"/>
+      </w:r>
+    </w:p>
+    <w:p>
+      <w:pPr>
+        <w:pStyle w:val="SemEspaamento"/>
+      </w:pPr>
+      <w:r>
+        <w:tab/>
+        <w:t>Descrição do Sistema</w:t>
+      </w:r>
+      <w:r>
+        <w:tab/>
+      </w:r>
+      <w:r>
+        <w:tab/>
+      </w:r>
+      <w:r>
+        <w:tab/>
+      </w:r>
+      <w:r>
+        <w:tab/>
+      </w:r>
+      <w:r>
+        <w:tab/>
+      </w:r>
+      <w:r>
+        <w:tab/>
+      </w:r>
+      <w:r>
+        <w:tab/>
+      </w:r>
+      <w:r>
+        <w:tab/>
+      </w:r>
+      <w:r>
+        <w:fldChar w:fldCharType="begin"/>
+      </w:r>
+      <w:r>
+        <w:instrText xml:space="preserve"> PAGEREF _Ref321918038 \h </w:instrText>
+      </w:r>
+      <w:r>
+        <w:fldChar w:fldCharType="separate"/>
+      </w:r>
+      <w:r>
+        <w:rPr>
+          <w:noProof/>
+        </w:rPr>
+        <w:t>5</w:t>
+      </w:r>
+      <w:r>
+        <w:fldChar w:fldCharType="end"/>
+      </w:r>
+    </w:p>
+    <w:p>
+      <w:pPr>
+        <w:pStyle w:val="SemEspaamento"/>
+      </w:pPr>
+      <w:r>
+        <w:tab/>
+        <w:t>Visão Geral</w:t>
+      </w:r>
+      <w:r>
+        <w:tab/>
+      </w:r>
+      <w:r>
+        <w:tab/>
+      </w:r>
+      <w:r>
+        <w:tab/>
+      </w:r>
+      <w:r>
+        <w:tab/>
+      </w:r>
+      <w:r>
+        <w:tab/>
+      </w:r>
+      <w:r>
+        <w:tab/>
+      </w:r>
+      <w:r>
+        <w:tab/>
+      </w:r>
+      <w:r>
+        <w:tab/>
+      </w:r>
+      <w:r>
+        <w:tab/>
+      </w:r>
+      <w:r>
+        <w:fldChar w:fldCharType="begin"/>
+      </w:r>
+      <w:r>
+        <w:instrText xml:space="preserve"> PAGEREF _Ref321918046 \h </w:instrText>
+      </w:r>
+      <w:r>
+        <w:fldChar w:fldCharType="separate"/>
+      </w:r>
+      <w:r>
+        <w:rPr>
+          <w:noProof/>
+        </w:rPr>
+        <w:t>5</w:t>
+      </w:r>
+      <w:r>
+        <w:fldChar w:fldCharType="end"/>
+      </w:r>
+    </w:p>
+    <w:p>
+      <w:pPr>
+        <w:rPr>
+          <w:sz w:val="28"/>
+          <w:szCs w:val="28"/>
+        </w:rPr>
+      </w:pPr>
+    </w:p>
+    <w:p>
+      <w:pPr>
+        <w:rPr>
+          <w:sz w:val="28"/>
+          <w:szCs w:val="28"/>
+        </w:rPr>
+      </w:pPr>
+      <w:r>
+        <w:rPr>
+          <w:sz w:val="28"/>
+          <w:szCs w:val="28"/>
+        </w:rPr>
+        <w:fldChar w:fldCharType="begin"/>
+      </w:r>
+      <w:r>
+        <w:rPr>
+          <w:sz w:val="28"/>
+          <w:szCs w:val="28"/>
+        </w:rPr>
+        <w:instrText xml:space="preserve"> REF _Ref321918066 \h </w:instrText>
+      </w:r>
+      <w:r>
+        <w:rPr>
+          <w:sz w:val="28"/>
+          <w:szCs w:val="28"/>
+        </w:rPr>
+      </w:r>
+      <w:r>
+        <w:rPr>
+          <w:sz w:val="28"/>
+          <w:szCs w:val="28"/>
+        </w:rPr>
+        <w:fldChar w:fldCharType="separate"/>
+      </w:r>
+      <w:r>
+        <w:rPr>
+          <w:b/>
+          <w:sz w:val="28"/>
+          <w:szCs w:val="28"/>
+        </w:rPr>
+        <w:t>Definição de Atores ou Papéis</w:t>
+      </w:r>
+      <w:r>
+        <w:rPr>
+          <w:sz w:val="28"/>
+          <w:szCs w:val="28"/>
+        </w:rPr>
+        <w:fldChar w:fldCharType="end"/>
+      </w:r>
+      <w:r>
+        <w:rPr>
+          <w:sz w:val="28"/>
+          <w:szCs w:val="28"/>
+        </w:rPr>
+        <w:tab/>
+      </w:r>
+      <w:r>
+        <w:rPr>
+          <w:sz w:val="28"/>
+          <w:szCs w:val="28"/>
+        </w:rPr>
+        <w:tab/>
+      </w:r>
+      <w:r>
+        <w:rPr>
+          <w:sz w:val="28"/>
+          <w:szCs w:val="28"/>
+        </w:rPr>
+        <w:tab/>
+      </w:r>
+      <w:r>
+        <w:rPr>
+          <w:sz w:val="28"/>
+          <w:szCs w:val="28"/>
+        </w:rPr>
+        <w:tab/>
+      </w:r>
+      <w:r>
+        <w:rPr>
+          <w:sz w:val="28"/>
+          <w:szCs w:val="28"/>
+        </w:rPr>
+        <w:tab/>
+      </w:r>
+      <w:r>
+        <w:rPr>
+          <w:sz w:val="28"/>
+          <w:szCs w:val="28"/>
+        </w:rPr>
+        <w:tab/>
+      </w:r>
+      <w:r>
+        <w:rPr>
+          <w:sz w:val="28"/>
+          <w:szCs w:val="28"/>
+        </w:rPr>
+        <w:tab/>
+      </w:r>
+      <w:r>
+        <w:fldChar w:fldCharType="begin"/>
+      </w:r>
+      <w:r>
+        <w:instrText xml:space="preserve"> PAGEREF _Ref321918066 \h </w:instrText>
+      </w:r>
+      <w:r>
+        <w:fldChar w:fldCharType="separate"/>
+      </w:r>
+      <w:r>
+        <w:rPr>
+          <w:noProof/>
+        </w:rPr>
+        <w:t>5</w:t>
+      </w:r>
+      <w:r>
+        <w:fldChar w:fldCharType="end"/>
+      </w:r>
+    </w:p>
+    <w:p>
+      <w:pPr>
+        <w:pStyle w:val="SemEspaamento"/>
+      </w:pPr>
+      <w:r>
+        <w:fldChar w:fldCharType="begin"/>
+      </w:r>
+      <w:r>
+        <w:instrText xml:space="preserve"> REF _Ref321918102 \h </w:instrText>
+      </w:r>
+      <w:r>
+        <w:fldChar w:fldCharType="separate"/>
+      </w:r>
+      <w:r>
+        <w:rPr>
+          <w:b/>
+          <w:sz w:val="28"/>
+          <w:szCs w:val="28"/>
+        </w:rPr>
+        <w:t>Requisitos</w:t>
+      </w:r>
+      <w:r>
+        <w:fldChar w:fldCharType="end"/>
+      </w:r>
+      <w:r>
+        <w:tab/>
+      </w:r>
+      <w:r>
+        <w:tab/>
+      </w:r>
+      <w:r>
+        <w:tab/>
+      </w:r>
+      <w:r>
+        <w:tab/>
+      </w:r>
+      <w:r>
+        <w:tab/>
+      </w:r>
+      <w:r>
+        <w:tab/>
+      </w:r>
+      <w:r>
+        <w:tab/>
+      </w:r>
+      <w:r>
+        <w:tab/>
+      </w:r>
+      <w:r>
+        <w:tab/>
+      </w:r>
+      <w:r>
+        <w:tab/>
+      </w:r>
+      <w:r>
+        <w:t>5</w:t>
+      </w:r>
+    </w:p>
+    <w:p>
+      <w:pPr>
+        <w:pStyle w:val="SemEspaamento"/>
+      </w:pPr>
+      <w:r>
+        <w:tab/>
+      </w:r>
+    </w:p>
+    <w:p>
+      <w:pPr>
+        <w:pStyle w:val="SemEspaamento"/>
+      </w:pPr>
+      <w:r>
+        <w:tab/>
+        <w:t>Prioridade dos requisitos</w:t>
+      </w:r>
+      <w:r>
+        <w:tab/>
+      </w:r>
+      <w:r>
+        <w:tab/>
+      </w:r>
+      <w:r>
+        <w:tab/>
+      </w:r>
+      <w:r>
+        <w:tab/>
+      </w:r>
+      <w:r>
+        <w:tab/>
+      </w:r>
+      <w:r>
+        <w:tab/>
+      </w:r>
+      <w:r>
+        <w:tab/>
+      </w:r>
+      <w:r>
+        <w:fldChar w:fldCharType="begin"/>
+      </w:r>
+      <w:r>
+        <w:instrText xml:space="preserve"> PAGEREF _Ref321918187 \h </w:instrText>
+      </w:r>
+      <w:r>
+        <w:fldChar w:fldCharType="separate"/>
+      </w:r>
+      <w:r>
+        <w:rPr>
+          <w:noProof/>
+        </w:rPr>
+        <w:t>6</w:t>
+      </w:r>
+      <w:r>
+        <w:fldChar w:fldCharType="end"/>
+      </w:r>
+    </w:p>
+    <w:p>
+      <w:pPr>
+        <w:pStyle w:val="SemEspaamento"/>
+      </w:pPr>
+      <w:r>
+        <w:tab/>
+        <w:t>Funcionais</w:t>
+      </w:r>
+      <w:r>
+        <w:tab/>
+      </w:r>
+      <w:r>
+        <w:tab/>
+      </w:r>
+      <w:r>
+        <w:tab/>
+      </w:r>
+      <w:r>
+        <w:tab/>
+      </w:r>
+      <w:r>
+        <w:tab/>
+      </w:r>
+      <w:r>
+        <w:tab/>
+      </w:r>
+      <w:r>
+        <w:tab/>
+      </w:r>
+      <w:r>
+        <w:tab/>
+      </w:r>
+      <w:r>
+        <w:tab/>
+      </w:r>
+      <w:r>
+        <w:fldChar w:fldCharType="begin"/>
+      </w:r>
+      <w:r>
+        <w:instrText xml:space="preserve"> PAGEREF _Ref321918193 \h </w:instrText>
+      </w:r>
+      <w:r>
+        <w:fldChar w:fldCharType="separate"/>
+      </w:r>
+      <w:r>
+        <w:rPr>
+          <w:noProof/>
+        </w:rPr>
+        <w:t>6</w:t>
+      </w:r>
+      <w:r>
+        <w:fldChar w:fldCharType="end"/>
+      </w:r>
+    </w:p>
+    <w:p>
+      <w:pPr>
+        <w:pStyle w:val="SemEspaamento"/>
+      </w:pPr>
+      <w:r>
+        <w:tab/>
+        <w:t>Não-funcionais</w:t>
+      </w:r>
+      <w:r>
+        <w:tab/>
+      </w:r>
+      <w:r>
+        <w:tab/>
+      </w:r>
+      <w:r>
+        <w:tab/>
+      </w:r>
+      <w:r>
+        <w:tab/>
+      </w:r>
+      <w:r>
+        <w:tab/>
+      </w:r>
+      <w:r>
+        <w:tab/>
+      </w:r>
+      <w:r>
+        <w:tab/>
+      </w:r>
+      <w:r>
+        <w:tab/>
+      </w:r>
+      <w:r>
+        <w:tab/>
+      </w:r>
+      <w:r>
+        <w:t>6</w:t>
+      </w:r>
+    </w:p>
+    <w:p>
+      <w:pPr>
+        <w:pStyle w:val="SemEspaamento"/>
+      </w:pPr>
+      <w:r>
+        <w:tab/>
+      </w:r>
+    </w:p>
+    <w:p>
+      <w:pPr>
+        <w:pStyle w:val="SemEspaamento"/>
+      </w:pPr>
+    </w:p>
+    <w:p>
+      <w:pPr>
+        <w:rPr>
+          <w:sz w:val="28"/>
+          <w:szCs w:val="28"/>
+        </w:rPr>
+      </w:pPr>
+    </w:p>
+    <w:p>
+      <w:pPr>
+        <w:jc w:val="center"/>
+        <w:rPr>
+          <w:sz w:val="28"/>
+          <w:szCs w:val="28"/>
+        </w:rPr>
+      </w:pPr>
+    </w:p>
+    <w:p>
+      <w:pPr>
+        <w:jc w:val="center"/>
+        <w:rPr>
+          <w:sz w:val="28"/>
+          <w:szCs w:val="28"/>
+        </w:rPr>
+      </w:pPr>
+    </w:p>
+    <w:p>
+      <w:pPr>
+        <w:jc w:val="center"/>
+        <w:rPr>
+          <w:sz w:val="28"/>
+          <w:szCs w:val="28"/>
+        </w:rPr>
+      </w:pPr>
+    </w:p>
+    <w:p>
+      <w:pPr>
+        <w:jc w:val="center"/>
+        <w:rPr>
+          <w:sz w:val="28"/>
+          <w:szCs w:val="28"/>
+        </w:rPr>
+      </w:pPr>
+    </w:p>
+    <w:p>
+      <w:pPr>
+        <w:jc w:val="center"/>
+        <w:rPr>
+          <w:sz w:val="28"/>
+          <w:szCs w:val="28"/>
+        </w:rPr>
+      </w:pPr>
+    </w:p>
+    <w:p>
+      <w:pPr>
+        <w:jc w:val="center"/>
+        <w:rPr>
+          <w:sz w:val="28"/>
+          <w:szCs w:val="28"/>
+        </w:rPr>
+      </w:pPr>
+    </w:p>
+    <w:p>
+      <w:pPr>
+        <w:jc w:val="center"/>
+        <w:rPr>
+          <w:sz w:val="28"/>
+          <w:szCs w:val="28"/>
+        </w:rPr>
+      </w:pPr>
+    </w:p>
+    <w:p>
+      <w:pPr>
+        <w:jc w:val="center"/>
+        <w:rPr>
+          <w:sz w:val="28"/>
+          <w:szCs w:val="28"/>
+        </w:rPr>
+      </w:pPr>
+    </w:p>
+    <w:p>
+      <w:pPr>
+        <w:jc w:val="center"/>
+        <w:rPr>
+          <w:sz w:val="28"/>
+          <w:szCs w:val="28"/>
+        </w:rPr>
+      </w:pPr>
+    </w:p>
+    <w:p>
+      <w:pPr>
+        <w:jc w:val="center"/>
+        <w:rPr>
+          <w:sz w:val="28"/>
+          <w:szCs w:val="28"/>
+        </w:rPr>
+      </w:pPr>
+    </w:p>
+    <w:p>
+      <w:pPr>
+        <w:jc w:val="center"/>
+        <w:rPr>
+          <w:sz w:val="28"/>
+          <w:szCs w:val="28"/>
+        </w:rPr>
+      </w:pPr>
+    </w:p>
+    <w:p>
+      <w:pPr>
+        <w:jc w:val="center"/>
+        <w:rPr>
+          <w:sz w:val="28"/>
+          <w:szCs w:val="28"/>
+        </w:rPr>
+      </w:pPr>
+    </w:p>
+    <w:p>
+      <w:pPr>
         <w:jc w:val="center"/>
         <w:rPr>
           <w:b/>
@@ -1242,1092 +2359,7 @@
           <w:sz w:val="32"/>
           <w:szCs w:val="32"/>
         </w:rPr>
-        <w:t>Índice Analítico</w:t>
-      </w:r>
-    </w:p>
-    <w:p>
-      <w:pPr>
-        <w:rPr>
-          <w:sz w:val="28"/>
-          <w:szCs w:val="28"/>
-        </w:rPr>
-      </w:pPr>
-    </w:p>
-    <w:p>
-      <w:pPr>
-        <w:rPr>
-          <w:sz w:val="28"/>
-          <w:szCs w:val="28"/>
-        </w:rPr>
-      </w:pPr>
-      <w:r>
-        <w:rPr>
-          <w:sz w:val="28"/>
-          <w:szCs w:val="28"/>
-        </w:rPr>
-        <w:fldChar w:fldCharType="begin"/>
-      </w:r>
-      <w:r>
-        <w:rPr>
-          <w:sz w:val="28"/>
-          <w:szCs w:val="28"/>
-        </w:rPr>
-        <w:instrText xml:space="preserve"> REF _Ref321782131 \h </w:instrText>
-      </w:r>
-      <w:r>
-        <w:rPr>
-          <w:sz w:val="28"/>
-          <w:szCs w:val="28"/>
-        </w:rPr>
-      </w:r>
-      <w:r>
-        <w:rPr>
-          <w:sz w:val="28"/>
-          <w:szCs w:val="28"/>
-        </w:rPr>
-        <w:fldChar w:fldCharType="separate"/>
-      </w:r>
-      <w:r>
-        <w:rPr>
-          <w:b/>
-          <w:sz w:val="28"/>
-          <w:szCs w:val="28"/>
-        </w:rPr>
-        <w:t>Introdução</w:t>
-      </w:r>
-      <w:r>
-        <w:rPr>
-          <w:sz w:val="28"/>
-          <w:szCs w:val="28"/>
-        </w:rPr>
-        <w:fldChar w:fldCharType="end"/>
-      </w:r>
-      <w:r>
-        <w:rPr>
-          <w:sz w:val="28"/>
-          <w:szCs w:val="28"/>
-        </w:rPr>
-        <w:tab/>
-      </w:r>
-      <w:r>
-        <w:rPr>
-          <w:sz w:val="28"/>
-          <w:szCs w:val="28"/>
-        </w:rPr>
-        <w:tab/>
-      </w:r>
-      <w:r>
-        <w:rPr>
-          <w:sz w:val="28"/>
-          <w:szCs w:val="28"/>
-        </w:rPr>
-        <w:tab/>
-      </w:r>
-      <w:r>
-        <w:rPr>
-          <w:sz w:val="28"/>
-          <w:szCs w:val="28"/>
-        </w:rPr>
-        <w:tab/>
-      </w:r>
-      <w:r>
-        <w:rPr>
-          <w:sz w:val="28"/>
-          <w:szCs w:val="28"/>
-        </w:rPr>
-        <w:tab/>
-      </w:r>
-      <w:r>
-        <w:rPr>
-          <w:sz w:val="28"/>
-          <w:szCs w:val="28"/>
-        </w:rPr>
-        <w:tab/>
-      </w:r>
-      <w:r>
-        <w:rPr>
-          <w:sz w:val="28"/>
-          <w:szCs w:val="28"/>
-        </w:rPr>
-        <w:tab/>
-      </w:r>
-      <w:r>
-        <w:rPr>
-          <w:sz w:val="28"/>
-          <w:szCs w:val="28"/>
-        </w:rPr>
-        <w:tab/>
-      </w:r>
-      <w:r>
-        <w:rPr>
-          <w:sz w:val="28"/>
-          <w:szCs w:val="28"/>
-        </w:rPr>
-        <w:tab/>
-      </w:r>
-      <w:r>
-        <w:rPr>
-          <w:sz w:val="28"/>
-          <w:szCs w:val="28"/>
-        </w:rPr>
-        <w:tab/>
-      </w:r>
-      <w:r>
-        <w:rPr>
-          <w:sz w:val="28"/>
-          <w:szCs w:val="28"/>
-        </w:rPr>
-        <w:fldChar w:fldCharType="begin"/>
-      </w:r>
-      <w:r>
-        <w:rPr>
-          <w:sz w:val="28"/>
-          <w:szCs w:val="28"/>
-        </w:rPr>
-        <w:instrText xml:space="preserve"> PAGEREF _Ref321782131 \h </w:instrText>
-      </w:r>
-      <w:r>
-        <w:rPr>
-          <w:sz w:val="28"/>
-          <w:szCs w:val="28"/>
-        </w:rPr>
-      </w:r>
-      <w:r>
-        <w:rPr>
-          <w:sz w:val="28"/>
-          <w:szCs w:val="28"/>
-        </w:rPr>
-        <w:fldChar w:fldCharType="separate"/>
-      </w:r>
-      <w:r>
-        <w:rPr>
-          <w:noProof/>
-          <w:sz w:val="28"/>
-          <w:szCs w:val="28"/>
-        </w:rPr>
-        <w:t>4</w:t>
-      </w:r>
-      <w:r>
-        <w:rPr>
-          <w:sz w:val="28"/>
-          <w:szCs w:val="28"/>
-        </w:rPr>
-        <w:fldChar w:fldCharType="end"/>
-      </w:r>
-    </w:p>
-    <w:p>
-      <w:pPr>
-        <w:pStyle w:val="SemEspaamento"/>
-      </w:pPr>
-      <w:r>
-        <w:tab/>
-        <w:t>Finalidade</w:t>
-      </w:r>
-      <w:r>
-        <w:tab/>
-      </w:r>
-      <w:r>
-        <w:tab/>
-      </w:r>
-      <w:r>
-        <w:tab/>
-      </w:r>
-      <w:r>
-        <w:tab/>
-      </w:r>
-      <w:r>
-        <w:tab/>
-      </w:r>
-      <w:r>
-        <w:tab/>
-      </w:r>
-      <w:r>
-        <w:tab/>
-      </w:r>
-      <w:r>
-        <w:tab/>
-      </w:r>
-      <w:r>
-        <w:tab/>
-      </w:r>
-      <w:r>
-        <w:fldChar w:fldCharType="begin"/>
-      </w:r>
-      <w:r>
-        <w:instrText xml:space="preserve"> PAGEREF _Ref321782168 \h </w:instrText>
-      </w:r>
-      <w:r>
-        <w:fldChar w:fldCharType="separate"/>
-      </w:r>
-      <w:r>
-        <w:rPr>
-          <w:noProof/>
-        </w:rPr>
-        <w:t>4</w:t>
-      </w:r>
-      <w:r>
-        <w:fldChar w:fldCharType="end"/>
-      </w:r>
-      <w:r>
-        <w:tab/>
-      </w:r>
-      <w:r>
-        <w:tab/>
-      </w:r>
-    </w:p>
-    <w:p>
-      <w:pPr>
-        <w:pStyle w:val="SemEspaamento"/>
-      </w:pPr>
-      <w:r>
-        <w:tab/>
-        <w:t>Escopo</w:t>
-      </w:r>
-      <w:r>
-        <w:tab/>
-      </w:r>
-      <w:r>
-        <w:tab/>
-      </w:r>
-      <w:r>
-        <w:tab/>
-      </w:r>
-      <w:r>
-        <w:tab/>
-      </w:r>
-      <w:r>
-        <w:tab/>
-      </w:r>
-      <w:r>
-        <w:tab/>
-      </w:r>
-      <w:r>
-        <w:tab/>
-      </w:r>
-      <w:r>
-        <w:tab/>
-      </w:r>
-      <w:r>
-        <w:tab/>
-      </w:r>
-      <w:r>
-        <w:tab/>
-      </w:r>
-      <w:r>
-        <w:fldChar w:fldCharType="begin"/>
-      </w:r>
-      <w:r>
-        <w:instrText xml:space="preserve"> PAGEREF _Ref321918018 \h </w:instrText>
-      </w:r>
-      <w:r>
-        <w:fldChar w:fldCharType="separate"/>
-      </w:r>
-      <w:r>
-        <w:rPr>
-          <w:noProof/>
-        </w:rPr>
-        <w:t>4</w:t>
-      </w:r>
-      <w:r>
-        <w:fldChar w:fldCharType="end"/>
-      </w:r>
-    </w:p>
-    <w:p>
-      <w:pPr>
-        <w:pStyle w:val="SemEspaamento"/>
-      </w:pPr>
-      <w:r>
-        <w:tab/>
-        <w:t>Prioridade</w:t>
-      </w:r>
-      <w:r>
-        <w:tab/>
-      </w:r>
-      <w:r>
-        <w:tab/>
-      </w:r>
-      <w:r>
-        <w:tab/>
-      </w:r>
-      <w:r>
-        <w:tab/>
-      </w:r>
-      <w:r>
-        <w:tab/>
-      </w:r>
-      <w:r>
-        <w:tab/>
-      </w:r>
-      <w:r>
-        <w:tab/>
-      </w:r>
-      <w:r>
-        <w:tab/>
-      </w:r>
-      <w:r>
-        <w:tab/>
-      </w:r>
-      <w:r>
-        <w:fldChar w:fldCharType="begin"/>
-      </w:r>
-      <w:r>
-        <w:instrText xml:space="preserve"> PAGEREF _Ref321918024 \h </w:instrText>
-      </w:r>
-      <w:r>
-        <w:fldChar w:fldCharType="separate"/>
-      </w:r>
-      <w:r>
-        <w:rPr>
-          <w:noProof/>
-        </w:rPr>
-        <w:t>4</w:t>
-      </w:r>
-      <w:r>
-        <w:fldChar w:fldCharType="end"/>
-      </w:r>
-    </w:p>
-    <w:p>
-      <w:pPr>
-        <w:pStyle w:val="SemEspaamento"/>
-      </w:pPr>
-      <w:r>
-        <w:tab/>
-        <w:t>Referência</w:t>
-      </w:r>
-      <w:r>
-        <w:tab/>
-      </w:r>
-      <w:r>
-        <w:tab/>
-      </w:r>
-      <w:r>
-        <w:tab/>
-      </w:r>
-      <w:r>
-        <w:tab/>
-      </w:r>
-      <w:r>
-        <w:tab/>
-      </w:r>
-      <w:r>
-        <w:tab/>
-      </w:r>
-      <w:r>
-        <w:tab/>
-      </w:r>
-      <w:r>
-        <w:tab/>
-      </w:r>
-      <w:r>
-        <w:tab/>
-      </w:r>
-      <w:r>
-        <w:fldChar w:fldCharType="begin"/>
-      </w:r>
-      <w:r>
-        <w:instrText xml:space="preserve"> PAGEREF _Ref321918032 \h </w:instrText>
-      </w:r>
-      <w:r>
-        <w:fldChar w:fldCharType="separate"/>
-      </w:r>
-      <w:r>
-        <w:rPr>
-          <w:noProof/>
-        </w:rPr>
-        <w:t>4</w:t>
-      </w:r>
-      <w:r>
-        <w:fldChar w:fldCharType="end"/>
-      </w:r>
-    </w:p>
-    <w:p>
-      <w:pPr>
-        <w:pStyle w:val="SemEspaamento"/>
-      </w:pPr>
-      <w:r>
-        <w:tab/>
-        <w:t>Descrição do Sistema</w:t>
-      </w:r>
-      <w:r>
-        <w:tab/>
-      </w:r>
-      <w:r>
-        <w:tab/>
-      </w:r>
-      <w:r>
-        <w:tab/>
-      </w:r>
-      <w:r>
-        <w:tab/>
-      </w:r>
-      <w:r>
-        <w:tab/>
-      </w:r>
-      <w:r>
-        <w:tab/>
-      </w:r>
-      <w:r>
-        <w:tab/>
-      </w:r>
-      <w:r>
-        <w:tab/>
-      </w:r>
-      <w:r>
-        <w:fldChar w:fldCharType="begin"/>
-      </w:r>
-      <w:r>
-        <w:instrText xml:space="preserve"> PAGEREF _Ref321918038 \h </w:instrText>
-      </w:r>
-      <w:r>
-        <w:fldChar w:fldCharType="separate"/>
-      </w:r>
-      <w:r>
-        <w:rPr>
-          <w:noProof/>
-        </w:rPr>
-        <w:t>5</w:t>
-      </w:r>
-      <w:r>
-        <w:fldChar w:fldCharType="end"/>
-      </w:r>
-    </w:p>
-    <w:p>
-      <w:pPr>
-        <w:pStyle w:val="SemEspaamento"/>
-      </w:pPr>
-      <w:r>
-        <w:tab/>
-        <w:t>Visão Geral</w:t>
-      </w:r>
-      <w:r>
-        <w:tab/>
-      </w:r>
-      <w:r>
-        <w:tab/>
-      </w:r>
-      <w:r>
-        <w:tab/>
-      </w:r>
-      <w:r>
-        <w:tab/>
-      </w:r>
-      <w:r>
-        <w:tab/>
-      </w:r>
-      <w:r>
-        <w:tab/>
-      </w:r>
-      <w:r>
-        <w:tab/>
-      </w:r>
-      <w:r>
-        <w:tab/>
-      </w:r>
-      <w:r>
-        <w:tab/>
-      </w:r>
-      <w:r>
-        <w:fldChar w:fldCharType="begin"/>
-      </w:r>
-      <w:r>
-        <w:instrText xml:space="preserve"> PAGEREF _Ref321918046 \h </w:instrText>
-      </w:r>
-      <w:r>
-        <w:fldChar w:fldCharType="separate"/>
-      </w:r>
-      <w:r>
-        <w:rPr>
-          <w:noProof/>
-        </w:rPr>
-        <w:t>5</w:t>
-      </w:r>
-      <w:r>
-        <w:fldChar w:fldCharType="end"/>
-      </w:r>
-    </w:p>
-    <w:p>
-      <w:pPr>
-        <w:rPr>
-          <w:sz w:val="28"/>
-          <w:szCs w:val="28"/>
-        </w:rPr>
-      </w:pPr>
-    </w:p>
-    <w:p>
-      <w:pPr>
-        <w:rPr>
-          <w:sz w:val="28"/>
-          <w:szCs w:val="28"/>
-        </w:rPr>
-      </w:pPr>
-      <w:r>
-        <w:rPr>
-          <w:sz w:val="28"/>
-          <w:szCs w:val="28"/>
-        </w:rPr>
-        <w:fldChar w:fldCharType="begin"/>
-      </w:r>
-      <w:r>
-        <w:rPr>
-          <w:sz w:val="28"/>
-          <w:szCs w:val="28"/>
-        </w:rPr>
-        <w:instrText xml:space="preserve"> REF _Ref321918066 \h </w:instrText>
-      </w:r>
-      <w:r>
-        <w:rPr>
-          <w:sz w:val="28"/>
-          <w:szCs w:val="28"/>
-        </w:rPr>
-      </w:r>
-      <w:r>
-        <w:rPr>
-          <w:sz w:val="28"/>
-          <w:szCs w:val="28"/>
-        </w:rPr>
-        <w:fldChar w:fldCharType="separate"/>
-      </w:r>
-      <w:r>
-        <w:rPr>
-          <w:b/>
-          <w:sz w:val="28"/>
-          <w:szCs w:val="28"/>
-        </w:rPr>
-        <w:t>Definição de Atores ou Papéis</w:t>
-      </w:r>
-      <w:r>
-        <w:rPr>
-          <w:sz w:val="28"/>
-          <w:szCs w:val="28"/>
-        </w:rPr>
-        <w:fldChar w:fldCharType="end"/>
-      </w:r>
-      <w:r>
-        <w:rPr>
-          <w:sz w:val="28"/>
-          <w:szCs w:val="28"/>
-        </w:rPr>
-        <w:tab/>
-      </w:r>
-      <w:r>
-        <w:rPr>
-          <w:sz w:val="28"/>
-          <w:szCs w:val="28"/>
-        </w:rPr>
-        <w:tab/>
-      </w:r>
-      <w:r>
-        <w:rPr>
-          <w:sz w:val="28"/>
-          <w:szCs w:val="28"/>
-        </w:rPr>
-        <w:tab/>
-      </w:r>
-      <w:r>
-        <w:rPr>
-          <w:sz w:val="28"/>
-          <w:szCs w:val="28"/>
-        </w:rPr>
-        <w:tab/>
-      </w:r>
-      <w:r>
-        <w:rPr>
-          <w:sz w:val="28"/>
-          <w:szCs w:val="28"/>
-        </w:rPr>
-        <w:tab/>
-      </w:r>
-      <w:r>
-        <w:rPr>
-          <w:sz w:val="28"/>
-          <w:szCs w:val="28"/>
-        </w:rPr>
-        <w:tab/>
-      </w:r>
-      <w:r>
-        <w:rPr>
-          <w:sz w:val="28"/>
-          <w:szCs w:val="28"/>
-        </w:rPr>
-        <w:tab/>
-      </w:r>
-      <w:r>
-        <w:rPr>
-          <w:sz w:val="28"/>
-          <w:szCs w:val="28"/>
-        </w:rPr>
-        <w:fldChar w:fldCharType="begin"/>
-      </w:r>
-      <w:r>
-        <w:rPr>
-          <w:sz w:val="28"/>
-          <w:szCs w:val="28"/>
-        </w:rPr>
-        <w:instrText xml:space="preserve"> PAGEREF _Ref321918066 \h </w:instrText>
-      </w:r>
-      <w:r>
-        <w:rPr>
-          <w:sz w:val="28"/>
-          <w:szCs w:val="28"/>
-        </w:rPr>
-      </w:r>
-      <w:r>
-        <w:rPr>
-          <w:sz w:val="28"/>
-          <w:szCs w:val="28"/>
-        </w:rPr>
-        <w:fldChar w:fldCharType="separate"/>
-      </w:r>
-      <w:r>
-        <w:rPr>
-          <w:noProof/>
-          <w:sz w:val="28"/>
-          <w:szCs w:val="28"/>
-        </w:rPr>
-        <w:t>5</w:t>
-      </w:r>
-      <w:r>
-        <w:rPr>
-          <w:sz w:val="28"/>
-          <w:szCs w:val="28"/>
-        </w:rPr>
-        <w:fldChar w:fldCharType="end"/>
-      </w:r>
-    </w:p>
-    <w:p>
-      <w:pPr>
-        <w:pStyle w:val="SemEspaamento"/>
-      </w:pPr>
-      <w:r>
-        <w:fldChar w:fldCharType="begin"/>
-      </w:r>
-      <w:r>
-        <w:instrText xml:space="preserve"> REF _Ref321918102 \h </w:instrText>
-      </w:r>
-      <w:r>
-        <w:fldChar w:fldCharType="separate"/>
-      </w:r>
-      <w:r>
-        <w:rPr>
-          <w:b/>
-          <w:sz w:val="28"/>
-          <w:szCs w:val="28"/>
-        </w:rPr>
-        <w:t>Requisitos</w:t>
-      </w:r>
-      <w:r>
-        <w:fldChar w:fldCharType="end"/>
-      </w:r>
-      <w:r>
-        <w:tab/>
-      </w:r>
-      <w:r>
-        <w:tab/>
-      </w:r>
-      <w:r>
-        <w:tab/>
-      </w:r>
-      <w:r>
-        <w:tab/>
-      </w:r>
-      <w:r>
-        <w:tab/>
-      </w:r>
-      <w:r>
-        <w:tab/>
-      </w:r>
-      <w:r>
-        <w:tab/>
-      </w:r>
-      <w:r>
-        <w:tab/>
-      </w:r>
-      <w:r>
-        <w:tab/>
-      </w:r>
-      <w:r>
-        <w:tab/>
-      </w:r>
-      <w:r>
-        <w:rPr>
-          <w:sz w:val="28"/>
-          <w:szCs w:val="28"/>
-        </w:rPr>
-        <w:fldChar w:fldCharType="begin"/>
-      </w:r>
-      <w:r>
-        <w:rPr>
-          <w:sz w:val="28"/>
-          <w:szCs w:val="28"/>
-        </w:rPr>
-        <w:instrText xml:space="preserve"> PAGEREF _Ref321918102 \h </w:instrText>
-      </w:r>
-      <w:r>
-        <w:rPr>
-          <w:sz w:val="28"/>
-          <w:szCs w:val="28"/>
-        </w:rPr>
-      </w:r>
-      <w:r>
-        <w:rPr>
-          <w:sz w:val="28"/>
-          <w:szCs w:val="28"/>
-        </w:rPr>
-        <w:fldChar w:fldCharType="separate"/>
-      </w:r>
-      <w:r>
-        <w:rPr>
-          <w:noProof/>
-          <w:sz w:val="28"/>
-          <w:szCs w:val="28"/>
-        </w:rPr>
-        <w:t>6</w:t>
-      </w:r>
-      <w:r>
-        <w:rPr>
-          <w:sz w:val="28"/>
-          <w:szCs w:val="28"/>
-        </w:rPr>
-        <w:fldChar w:fldCharType="end"/>
-      </w:r>
-    </w:p>
-    <w:p>
-      <w:pPr>
-        <w:pStyle w:val="SemEspaamento"/>
-      </w:pPr>
-      <w:r>
-        <w:tab/>
-      </w:r>
-    </w:p>
-    <w:p>
-      <w:pPr>
-        <w:pStyle w:val="SemEspaamento"/>
-      </w:pPr>
-      <w:r>
-        <w:tab/>
-        <w:t>Prioridade dos requisitos</w:t>
-      </w:r>
-      <w:r>
-        <w:tab/>
-      </w:r>
-      <w:r>
-        <w:tab/>
-      </w:r>
-      <w:r>
-        <w:tab/>
-      </w:r>
-      <w:r>
-        <w:tab/>
-      </w:r>
-      <w:r>
-        <w:tab/>
-      </w:r>
-      <w:r>
-        <w:tab/>
-      </w:r>
-      <w:r>
-        <w:tab/>
-      </w:r>
-      <w:r>
-        <w:fldChar w:fldCharType="begin"/>
-      </w:r>
-      <w:r>
-        <w:instrText xml:space="preserve"> PAGEREF _Ref321918187 \h </w:instrText>
-      </w:r>
-      <w:r>
-        <w:fldChar w:fldCharType="separate"/>
-      </w:r>
-      <w:r>
-        <w:rPr>
-          <w:noProof/>
-        </w:rPr>
-        <w:t>6</w:t>
-      </w:r>
-      <w:r>
-        <w:fldChar w:fldCharType="end"/>
-      </w:r>
-    </w:p>
-    <w:p>
-      <w:pPr>
-        <w:pStyle w:val="SemEspaamento"/>
-      </w:pPr>
-      <w:r>
-        <w:tab/>
-        <w:t>Funcionais</w:t>
-      </w:r>
-      <w:r>
-        <w:tab/>
-      </w:r>
-      <w:r>
-        <w:tab/>
-      </w:r>
-      <w:r>
-        <w:tab/>
-      </w:r>
-      <w:r>
-        <w:tab/>
-      </w:r>
-      <w:r>
-        <w:tab/>
-      </w:r>
-      <w:r>
-        <w:tab/>
-      </w:r>
-      <w:r>
-        <w:tab/>
-      </w:r>
-      <w:r>
-        <w:tab/>
-      </w:r>
-      <w:r>
-        <w:tab/>
-      </w:r>
-      <w:r>
-        <w:fldChar w:fldCharType="begin"/>
-      </w:r>
-      <w:r>
-        <w:instrText xml:space="preserve"> PAGEREF _Ref321918193 \h </w:instrText>
-      </w:r>
-      <w:r>
-        <w:fldChar w:fldCharType="separate"/>
-      </w:r>
-      <w:r>
-        <w:rPr>
-          <w:noProof/>
-        </w:rPr>
-        <w:t>6</w:t>
-      </w:r>
-      <w:r>
-        <w:fldChar w:fldCharType="end"/>
-      </w:r>
-    </w:p>
-    <w:p>
-      <w:pPr>
-        <w:pStyle w:val="SemEspaamento"/>
-      </w:pPr>
-      <w:r>
-        <w:tab/>
-      </w:r>
-      <w:proofErr w:type="gramStart"/>
-      <w:r>
-        <w:t>Não-funcionais</w:t>
-      </w:r>
-      <w:proofErr w:type="gramEnd"/>
-      <w:r>
-        <w:tab/>
-      </w:r>
-      <w:r>
-        <w:tab/>
-      </w:r>
-      <w:r>
-        <w:tab/>
-      </w:r>
-      <w:r>
-        <w:tab/>
-      </w:r>
-      <w:r>
-        <w:tab/>
-      </w:r>
-      <w:r>
-        <w:tab/>
-      </w:r>
-      <w:r>
-        <w:tab/>
-      </w:r>
-      <w:r>
-        <w:tab/>
-      </w:r>
-      <w:r>
-        <w:tab/>
-      </w:r>
-      <w:r>
-        <w:fldChar w:fldCharType="begin"/>
-      </w:r>
-      <w:r>
-        <w:instrText xml:space="preserve"> PAGEREF _Ref321918199 \h </w:instrText>
-      </w:r>
-      <w:r>
-        <w:fldChar w:fldCharType="separate"/>
-      </w:r>
-      <w:r>
-        <w:rPr>
-          <w:noProof/>
-        </w:rPr>
-        <w:t>7</w:t>
-      </w:r>
-      <w:r>
-        <w:fldChar w:fldCharType="end"/>
-      </w:r>
-    </w:p>
-    <w:p>
-      <w:pPr>
-        <w:pStyle w:val="SemEspaamento"/>
-      </w:pPr>
-      <w:r>
-        <w:tab/>
-        <w:t>Regras de negócio</w:t>
-      </w:r>
-      <w:r>
-        <w:tab/>
-      </w:r>
-      <w:r>
-        <w:tab/>
-      </w:r>
-      <w:r>
-        <w:tab/>
-      </w:r>
-      <w:r>
-        <w:tab/>
-      </w:r>
-      <w:r>
-        <w:tab/>
-      </w:r>
-      <w:r>
-        <w:tab/>
-      </w:r>
-      <w:r>
-        <w:tab/>
-      </w:r>
-      <w:r>
-        <w:tab/>
-      </w:r>
-      <w:r>
-        <w:fldChar w:fldCharType="begin"/>
-      </w:r>
-      <w:r>
-        <w:instrText xml:space="preserve"> PAGEREF _Ref321918206 \h </w:instrText>
-      </w:r>
-      <w:r>
-        <w:fldChar w:fldCharType="separate"/>
-      </w:r>
-      <w:r>
-        <w:rPr>
-          <w:noProof/>
-        </w:rPr>
-        <w:t>8</w:t>
-      </w:r>
-      <w:r>
-        <w:fldChar w:fldCharType="end"/>
-      </w:r>
-    </w:p>
-    <w:p>
-      <w:pPr>
-        <w:pStyle w:val="SemEspaamento"/>
-      </w:pPr>
-    </w:p>
-    <w:p>
-      <w:pPr>
-        <w:rPr>
-          <w:sz w:val="28"/>
-          <w:szCs w:val="28"/>
-        </w:rPr>
-      </w:pPr>
-    </w:p>
-    <w:p>
-      <w:pPr>
-        <w:jc w:val="center"/>
-        <w:rPr>
-          <w:sz w:val="28"/>
-          <w:szCs w:val="28"/>
-        </w:rPr>
-      </w:pPr>
-    </w:p>
-    <w:p>
-      <w:pPr>
-        <w:jc w:val="center"/>
-        <w:rPr>
-          <w:sz w:val="28"/>
-          <w:szCs w:val="28"/>
-        </w:rPr>
-      </w:pPr>
-    </w:p>
-    <w:p>
-      <w:pPr>
-        <w:jc w:val="center"/>
-        <w:rPr>
-          <w:sz w:val="28"/>
-          <w:szCs w:val="28"/>
-        </w:rPr>
-      </w:pPr>
-    </w:p>
-    <w:p>
-      <w:pPr>
-        <w:jc w:val="center"/>
-        <w:rPr>
-          <w:sz w:val="28"/>
-          <w:szCs w:val="28"/>
-        </w:rPr>
-      </w:pPr>
-    </w:p>
-    <w:p>
-      <w:pPr>
-        <w:jc w:val="center"/>
-        <w:rPr>
-          <w:sz w:val="28"/>
-          <w:szCs w:val="28"/>
-        </w:rPr>
-      </w:pPr>
-    </w:p>
-    <w:p>
-      <w:pPr>
-        <w:jc w:val="center"/>
-        <w:rPr>
-          <w:sz w:val="28"/>
-          <w:szCs w:val="28"/>
-        </w:rPr>
-      </w:pPr>
-    </w:p>
-    <w:p>
-      <w:pPr>
-        <w:jc w:val="center"/>
-        <w:rPr>
-          <w:sz w:val="28"/>
-          <w:szCs w:val="28"/>
-        </w:rPr>
-      </w:pPr>
-    </w:p>
-    <w:p>
-      <w:pPr>
-        <w:jc w:val="center"/>
-        <w:rPr>
-          <w:sz w:val="28"/>
-          <w:szCs w:val="28"/>
-        </w:rPr>
-      </w:pPr>
-    </w:p>
-    <w:p>
-      <w:pPr>
-        <w:jc w:val="center"/>
-        <w:rPr>
-          <w:sz w:val="28"/>
-          <w:szCs w:val="28"/>
-        </w:rPr>
-      </w:pPr>
-    </w:p>
-    <w:p>
-      <w:pPr>
-        <w:jc w:val="center"/>
-        <w:rPr>
-          <w:sz w:val="28"/>
-          <w:szCs w:val="28"/>
-        </w:rPr>
-      </w:pPr>
-    </w:p>
-    <w:p>
-      <w:pPr>
-        <w:jc w:val="center"/>
-        <w:rPr>
-          <w:b/>
-          <w:sz w:val="32"/>
-          <w:szCs w:val="32"/>
-        </w:rPr>
-      </w:pPr>
-      <w:r>
-        <w:rPr>
-          <w:b/>
-          <w:sz w:val="32"/>
-          <w:szCs w:val="32"/>
-        </w:rPr>
+        <w:lastRenderedPageBreak/>
         <w:t>Especificação dos Requisitos de Software</w:t>
       </w:r>
     </w:p>
@@ -2351,7 +2383,6 @@
           <w:sz w:val="28"/>
           <w:szCs w:val="28"/>
         </w:rPr>
-        <w:lastRenderedPageBreak/>
         <w:t>Introdução</w:t>
       </w:r>
       <w:bookmarkEnd w:id="1"/>
@@ -2388,6 +2419,7 @@
     <w:p>
       <w:pPr>
         <w:pStyle w:val="PargrafodaLista"/>
+        <w:jc w:val="both"/>
       </w:pPr>
       <w:r>
         <w:rPr>
@@ -2625,23 +2657,7 @@
           <w:sz w:val="24"/>
           <w:szCs w:val="24"/>
         </w:rPr>
-        <w:t xml:space="preserve">Desejável é o requisito que não compreende as funcionalidades básicas do sistema, isto é, o sistema pode funcionar de forma satisfatória sem ele. Requisitos desejáveis podem ser deixados para versões posteriores do sistema, caso não haja tempo hábil para </w:t>
-      </w:r>
-      <w:proofErr w:type="gramStart"/>
-      <w:r>
-        <w:rPr>
-          <w:sz w:val="24"/>
-          <w:szCs w:val="24"/>
-        </w:rPr>
-        <w:t>implementá</w:t>
-      </w:r>
-      <w:proofErr w:type="gramEnd"/>
-      <w:r>
-        <w:rPr>
-          <w:sz w:val="24"/>
-          <w:szCs w:val="24"/>
-        </w:rPr>
-        <w:t>-los na versão que está sendo especificada.</w:t>
+        <w:t>Desejável é o requisito que não compreende as funcionalidades básicas do sistema, isto é, o sistema pode funcionar de forma satisfatória sem ele. Requisitos desejáveis podem ser deixados para versões posteriores do sistema, caso não haja tempo hábil para implementá-los na versão que está sendo especificada.</w:t>
       </w:r>
     </w:p>
     <w:p>
@@ -2704,7 +2720,6 @@
                 <w:szCs w:val="24"/>
               </w:rPr>
             </w:pPr>
-            <w:proofErr w:type="gramStart"/>
             <w:r>
               <w:rPr>
                 <w:sz w:val="24"/>
@@ -2712,7 +2727,6 @@
               </w:rPr>
               <w:t>1</w:t>
             </w:r>
-            <w:proofErr w:type="gramEnd"/>
           </w:p>
         </w:tc>
         <w:tc>
@@ -2727,21 +2741,12 @@
                 <w:szCs w:val="24"/>
               </w:rPr>
             </w:pPr>
-            <w:proofErr w:type="gramStart"/>
-            <w:r>
-              <w:rPr>
-                <w:sz w:val="24"/>
-                <w:szCs w:val="24"/>
-              </w:rPr>
-              <w:t>https</w:t>
-            </w:r>
-            <w:proofErr w:type="gramEnd"/>
-            <w:r>
-              <w:rPr>
-                <w:sz w:val="24"/>
-                <w:szCs w:val="24"/>
-              </w:rPr>
-              <w:t>://www.lua.org/manual/5.1/</w:t>
+            <w:r>
+              <w:rPr>
+                <w:sz w:val="24"/>
+                <w:szCs w:val="24"/>
+              </w:rPr>
+              <w:t>https://www.lua.org/manual/5.1/</w:t>
             </w:r>
           </w:p>
         </w:tc>
@@ -2759,7 +2764,6 @@
                 <w:szCs w:val="24"/>
               </w:rPr>
             </w:pPr>
-            <w:proofErr w:type="gramStart"/>
             <w:r>
               <w:rPr>
                 <w:sz w:val="24"/>
@@ -2767,7 +2771,6 @@
               </w:rPr>
               <w:t>2</w:t>
             </w:r>
-            <w:proofErr w:type="gramEnd"/>
           </w:p>
         </w:tc>
         <w:tc>
@@ -2782,47 +2785,30 @@
                 <w:szCs w:val="24"/>
               </w:rPr>
             </w:pPr>
-            <w:proofErr w:type="gramStart"/>
-            <w:r>
-              <w:rPr>
-                <w:sz w:val="24"/>
-                <w:szCs w:val="24"/>
-              </w:rPr>
-              <w:t>https</w:t>
-            </w:r>
-            <w:proofErr w:type="gramEnd"/>
-            <w:r>
-              <w:rPr>
-                <w:sz w:val="24"/>
-                <w:szCs w:val="24"/>
-              </w:rPr>
-              <w:t>://www.</w:t>
-            </w:r>
-            <w:r>
-              <w:rPr>
-                <w:sz w:val="24"/>
-                <w:szCs w:val="24"/>
-              </w:rPr>
-              <w:t>love2d</w:t>
-            </w:r>
-            <w:r>
-              <w:rPr>
-                <w:sz w:val="24"/>
-                <w:szCs w:val="24"/>
-              </w:rPr>
-              <w:t>.</w:t>
-            </w:r>
-            <w:r>
-              <w:rPr>
-                <w:sz w:val="24"/>
-                <w:szCs w:val="24"/>
-              </w:rPr>
-              <w:t>org</w:t>
-            </w:r>
+            <w:hyperlink r:id="rId8" w:history="1">
+              <w:r>
+                <w:rPr>
+                  <w:rStyle w:val="Hyperlink"/>
+                  <w:sz w:val="24"/>
+                  <w:szCs w:val="24"/>
+                </w:rPr>
+                <w:t>https://www.love2d.org</w:t>
+              </w:r>
+            </w:hyperlink>
           </w:p>
         </w:tc>
       </w:tr>
     </w:tbl>
+    <w:p>
+      <w:pPr>
+        <w:ind w:left="708"/>
+        <w:jc w:val="both"/>
+        <w:rPr>
+          <w:sz w:val="24"/>
+          <w:szCs w:val="24"/>
+        </w:rPr>
+      </w:pPr>
+    </w:p>
     <w:p>
       <w:pPr>
         <w:ind w:left="708"/>
@@ -2864,6 +2850,7 @@
           <w:sz w:val="24"/>
           <w:szCs w:val="24"/>
         </w:rPr>
+        <w:lastRenderedPageBreak/>
         <w:t>Descrição do Sistema</w:t>
       </w:r>
       <w:bookmarkEnd w:id="6"/>
@@ -2884,38 +2871,35 @@
           <w:sz w:val="24"/>
           <w:szCs w:val="24"/>
         </w:rPr>
-        <w:t xml:space="preserve">No jogo, uma camada de tijolos </w:t>
-      </w:r>
-      <w:proofErr w:type="gramStart"/>
-      <w:r>
-        <w:rPr>
-          <w:sz w:val="24"/>
-          <w:szCs w:val="24"/>
-        </w:rPr>
-        <w:t>são alinhados</w:t>
-      </w:r>
-      <w:proofErr w:type="gramEnd"/>
-      <w:r>
-        <w:rPr>
-          <w:sz w:val="24"/>
-          <w:szCs w:val="24"/>
-        </w:rPr>
-        <w:t xml:space="preserve"> no topo da tela. A bola passa pela tela, rebatendo nas paredes laterais e superiores da tela. Quando um tijolo é atingido, a bola rebate de volta e o tijolo é destruído. O</w:t>
-      </w:r>
-      <w:r>
-        <w:rPr>
-          <w:sz w:val="24"/>
-          <w:szCs w:val="24"/>
-        </w:rPr>
-        <w:t xml:space="preserve"> jogo é reiniciado quando a bola não entra em </w:t>
-      </w:r>
-      <w:r>
-        <w:rPr>
-          <w:sz w:val="24"/>
-          <w:szCs w:val="24"/>
-        </w:rPr>
-        <w:lastRenderedPageBreak/>
-        <w:t>colisão entre a paleta</w:t>
+        <w:t xml:space="preserve">No jogo, </w:t>
+      </w:r>
+      <w:r>
+        <w:rPr>
+          <w:sz w:val="24"/>
+          <w:szCs w:val="24"/>
+        </w:rPr>
+        <w:t>umas camadas de tijolos são</w:t>
+      </w:r>
+      <w:r>
+        <w:rPr>
+          <w:sz w:val="24"/>
+          <w:szCs w:val="24"/>
+        </w:rPr>
+        <w:t xml:space="preserve"> alinhada</w:t>
+      </w:r>
+      <w:r>
+        <w:rPr>
+          <w:sz w:val="24"/>
+          <w:szCs w:val="24"/>
+        </w:rPr>
+        <w:t>s no topo da tela. A bola passa pela tela, rebatendo nas paredes laterais e superiores da tela. Quando um tijolo é atingido, a bola rebate de volta e o tijolo é destruído. O</w:t>
+      </w:r>
+      <w:r>
+        <w:rPr>
+          <w:sz w:val="24"/>
+          <w:szCs w:val="24"/>
+        </w:rPr>
+        <w:t xml:space="preserve"> jogo é reiniciado quando a bola não entra em colisão entre a paleta</w:t>
       </w:r>
       <w:r>
         <w:rPr>
@@ -3217,23 +3201,7 @@
           <w:sz w:val="24"/>
           <w:szCs w:val="24"/>
         </w:rPr>
-        <w:t xml:space="preserve">Requisito sem o qual o sistema entra em funcionamento, mas de forma não satisfatória. Requisitos importantes não impedem a implantação do sistema, mas devem ser </w:t>
-      </w:r>
-      <w:proofErr w:type="gramStart"/>
-      <w:r>
-        <w:rPr>
-          <w:sz w:val="24"/>
-          <w:szCs w:val="24"/>
-        </w:rPr>
-        <w:t>implementados</w:t>
-      </w:r>
-      <w:proofErr w:type="gramEnd"/>
-      <w:r>
-        <w:rPr>
-          <w:sz w:val="24"/>
-          <w:szCs w:val="24"/>
-        </w:rPr>
-        <w:t xml:space="preserve"> o mais breve possível.</w:t>
+        <w:t>Requisito sem o qual o sistema entra em funcionamento, mas de forma não satisfatória. Requisitos importantes não impedem a implantação do sistema, mas devem ser implementados o mais breve possível.</w:t>
       </w:r>
     </w:p>
     <w:p>
@@ -3262,23 +3230,7 @@
           <w:sz w:val="24"/>
           <w:szCs w:val="24"/>
         </w:rPr>
-        <w:t xml:space="preserve">Requisitos que, embora não </w:t>
-      </w:r>
-      <w:proofErr w:type="gramStart"/>
-      <w:r>
-        <w:rPr>
-          <w:sz w:val="24"/>
-          <w:szCs w:val="24"/>
-        </w:rPr>
-        <w:t>implementados</w:t>
-      </w:r>
-      <w:proofErr w:type="gramEnd"/>
-      <w:r>
-        <w:rPr>
-          <w:sz w:val="24"/>
-          <w:szCs w:val="24"/>
-        </w:rPr>
-        <w:t xml:space="preserve">, ainda permite o sistema funcionar de modo satisfatório sem comprometer as funcionalidades básicas do mesmo. Requisito desejável é um requisito </w:t>
+        <w:t xml:space="preserve">Requisitos que, embora não implementados, ainda permite o sistema funcionar de modo satisfatório sem comprometer as funcionalidades básicas do mesmo. Requisito desejável é um requisito </w:t>
       </w:r>
       <w:r>
         <w:rPr>
@@ -3287,6 +3239,50 @@
         </w:rPr>
         <w:t>que pode ser entregue em qualquer momento sem prejuízo para os serviços oferecidos pelo sistema.</w:t>
       </w:r>
+    </w:p>
+    <w:p>
+      <w:pPr>
+        <w:pStyle w:val="SemEspaamento"/>
+        <w:jc w:val="both"/>
+        <w:rPr>
+          <w:b/>
+          <w:sz w:val="24"/>
+          <w:szCs w:val="24"/>
+        </w:rPr>
+      </w:pPr>
+    </w:p>
+    <w:p>
+      <w:pPr>
+        <w:pStyle w:val="SemEspaamento"/>
+        <w:jc w:val="both"/>
+        <w:rPr>
+          <w:b/>
+          <w:sz w:val="24"/>
+          <w:szCs w:val="24"/>
+        </w:rPr>
+      </w:pPr>
+    </w:p>
+    <w:p>
+      <w:pPr>
+        <w:pStyle w:val="SemEspaamento"/>
+        <w:jc w:val="both"/>
+        <w:rPr>
+          <w:b/>
+          <w:sz w:val="24"/>
+          <w:szCs w:val="24"/>
+        </w:rPr>
+      </w:pPr>
+    </w:p>
+    <w:p>
+      <w:pPr>
+        <w:pStyle w:val="SemEspaamento"/>
+        <w:jc w:val="both"/>
+        <w:rPr>
+          <w:b/>
+          <w:sz w:val="24"/>
+          <w:szCs w:val="24"/>
+        </w:rPr>
+      </w:pPr>
     </w:p>
     <w:p>
       <w:pPr>
@@ -3320,6 +3316,7 @@
           <w:sz w:val="24"/>
           <w:szCs w:val="24"/>
         </w:rPr>
+        <w:lastRenderedPageBreak/>
         <w:t>Funcionais</w:t>
       </w:r>
       <w:bookmarkEnd w:id="10"/>
@@ -3757,7 +3754,6 @@
                 <w:sz w:val="24"/>
                 <w:szCs w:val="24"/>
               </w:rPr>
-              <w:lastRenderedPageBreak/>
               <w:t>Continuar jogo</w:t>
             </w:r>
           </w:p>
@@ -3780,7 +3776,6 @@
                 <w:sz w:val="24"/>
                 <w:szCs w:val="24"/>
               </w:rPr>
-              <w:lastRenderedPageBreak/>
               <w:t>RN02</w:t>
             </w:r>
           </w:p>
@@ -3805,7 +3800,6 @@
                 <w:sz w:val="24"/>
                 <w:szCs w:val="24"/>
               </w:rPr>
-              <w:lastRenderedPageBreak/>
               <w:t>RF03</w:t>
             </w:r>
           </w:p>
@@ -4234,23 +4228,7 @@
                 <w:sz w:val="24"/>
                 <w:szCs w:val="24"/>
               </w:rPr>
-              <w:t xml:space="preserve">, ambos relacionados a interações com o usuário. Estes erros não deverão torna-lo </w:t>
-            </w:r>
-            <w:proofErr w:type="gramStart"/>
-            <w:r>
-              <w:rPr>
-                <w:sz w:val="24"/>
-                <w:szCs w:val="24"/>
-              </w:rPr>
-              <w:t>indisponível</w:t>
-            </w:r>
-            <w:proofErr w:type="gramEnd"/>
-            <w:r>
-              <w:rPr>
-                <w:sz w:val="24"/>
-                <w:szCs w:val="24"/>
-              </w:rPr>
-              <w:t>.</w:t>
+              <w:t>, ambos relacionados a interações com o usuário. Estes erros não deverão torna-lo indisponível.</w:t>
             </w:r>
           </w:p>
         </w:tc>
@@ -4643,23 +4621,7 @@
           <w:sz w:val="24"/>
           <w:szCs w:val="24"/>
         </w:rPr>
-        <w:t xml:space="preserve">A seção 3 apresenta as definições dos requisitos funcionais, </w:t>
-      </w:r>
-      <w:proofErr w:type="gramStart"/>
-      <w:r>
-        <w:rPr>
-          <w:sz w:val="24"/>
-          <w:szCs w:val="24"/>
-        </w:rPr>
-        <w:t>não-funcionais</w:t>
-      </w:r>
-      <w:proofErr w:type="gramEnd"/>
-      <w:r>
-        <w:rPr>
-          <w:sz w:val="24"/>
-          <w:szCs w:val="24"/>
-        </w:rPr>
-        <w:t xml:space="preserve"> do sistema</w:t>
+        <w:t>A seção 3 apresenta as definições dos requisitos funcionais, não-funcionais do sistema</w:t>
       </w:r>
       <w:r>
         <w:rPr>
@@ -4692,7 +4654,7 @@
 </file>
 
 <file path=word/endnotes.xml><?xml version="1.0" encoding="utf-8"?>
-<w:endnotes xmlns:wpc="http://schemas.microsoft.com/office/word/2010/wordprocessingCanvas" xmlns:mc="http://schemas.openxmlformats.org/markup-compatibility/2006" xmlns:o="urn:schemas-microsoft-com:office:office" xmlns:r="http://schemas.openxmlformats.org/officeDocument/2006/relationships" xmlns:m="http://schemas.openxmlformats.org/officeDocument/2006/math" xmlns:v="urn:schemas-microsoft-com:vml" xmlns:wp14="http://schemas.microsoft.com/office/word/2010/wordprocessingDrawing" xmlns:wp="http://schemas.openxmlformats.org/drawingml/2006/wordprocessingDrawing" xmlns:w10="urn:schemas-microsoft-com:office:word" xmlns:w="http://schemas.openxmlformats.org/wordprocessingml/2006/main" xmlns:w14="http://schemas.microsoft.com/office/word/2010/wordml" xmlns:wpg="http://schemas.microsoft.com/office/word/2010/wordprocessingGroup" xmlns:wpi="http://schemas.microsoft.com/office/word/2010/wordprocessingInk" xmlns:wne="http://schemas.microsoft.com/office/word/2006/wordml" xmlns:wps="http://schemas.microsoft.com/office/word/2010/wordprocessingShape" mc:Ignorable="w14 wp14">
+<w:endnotes xmlns:wpc="http://schemas.microsoft.com/office/word/2010/wordprocessingCanvas" xmlns:cx="http://schemas.microsoft.com/office/drawing/2014/chartex" xmlns:cx1="http://schemas.microsoft.com/office/drawing/2015/9/8/chartex" xmlns:cx2="http://schemas.microsoft.com/office/drawing/2015/10/21/chartex" xmlns:cx3="http://schemas.microsoft.com/office/drawing/2016/5/9/chartex" xmlns:cx4="http://schemas.microsoft.com/office/drawing/2016/5/10/chartex" xmlns:cx5="http://schemas.microsoft.com/office/drawing/2016/5/11/chartex" xmlns:cx6="http://schemas.microsoft.com/office/drawing/2016/5/12/chartex" xmlns:cx7="http://schemas.microsoft.com/office/drawing/2016/5/13/chartex" xmlns:cx8="http://schemas.microsoft.com/office/drawing/2016/5/14/chartex" xmlns:mc="http://schemas.openxmlformats.org/markup-compatibility/2006" xmlns:o="urn:schemas-microsoft-com:office:office" xmlns:r="http://schemas.openxmlformats.org/officeDocument/2006/relationships" xmlns:m="http://schemas.openxmlformats.org/officeDocument/2006/math" xmlns:v="urn:schemas-microsoft-com:vml" xmlns:wp14="http://schemas.microsoft.com/office/word/2010/wordprocessingDrawing" xmlns:wp="http://schemas.openxmlformats.org/drawingml/2006/wordprocessingDrawing" xmlns:w10="urn:schemas-microsoft-com:office:word" xmlns:w="http://schemas.openxmlformats.org/wordprocessingml/2006/main" xmlns:w14="http://schemas.microsoft.com/office/word/2010/wordml" xmlns:w15="http://schemas.microsoft.com/office/word/2012/wordml" xmlns:w16se="http://schemas.microsoft.com/office/word/2015/wordml/symex" xmlns:wpg="http://schemas.microsoft.com/office/word/2010/wordprocessingGroup" xmlns:wpi="http://schemas.microsoft.com/office/word/2010/wordprocessingInk" xmlns:wne="http://schemas.microsoft.com/office/word/2006/wordml" xmlns:wps="http://schemas.microsoft.com/office/word/2010/wordprocessingShape" mc:Ignorable="w14 w15 w16se wp14">
   <w:endnote w:type="separator" w:id="-1">
     <w:p>
       <w:pPr>
@@ -4717,7 +4679,7 @@
 </file>
 
 <file path=word/footer1.xml><?xml version="1.0" encoding="utf-8"?>
-<w:ftr xmlns:wpc="http://schemas.microsoft.com/office/word/2010/wordprocessingCanvas" xmlns:mc="http://schemas.openxmlformats.org/markup-compatibility/2006" xmlns:o="urn:schemas-microsoft-com:office:office" xmlns:r="http://schemas.openxmlformats.org/officeDocument/2006/relationships" xmlns:m="http://schemas.openxmlformats.org/officeDocument/2006/math" xmlns:v="urn:schemas-microsoft-com:vml" xmlns:wp14="http://schemas.microsoft.com/office/word/2010/wordprocessingDrawing" xmlns:wp="http://schemas.openxmlformats.org/drawingml/2006/wordprocessingDrawing" xmlns:w10="urn:schemas-microsoft-com:office:word" xmlns:w="http://schemas.openxmlformats.org/wordprocessingml/2006/main" xmlns:w14="http://schemas.microsoft.com/office/word/2010/wordml" xmlns:wpg="http://schemas.microsoft.com/office/word/2010/wordprocessingGroup" xmlns:wpi="http://schemas.microsoft.com/office/word/2010/wordprocessingInk" xmlns:wne="http://schemas.microsoft.com/office/word/2006/wordml" xmlns:wps="http://schemas.microsoft.com/office/word/2010/wordprocessingShape" mc:Ignorable="w14 wp14">
+<w:ftr xmlns:wpc="http://schemas.microsoft.com/office/word/2010/wordprocessingCanvas" xmlns:cx="http://schemas.microsoft.com/office/drawing/2014/chartex" xmlns:cx1="http://schemas.microsoft.com/office/drawing/2015/9/8/chartex" xmlns:cx2="http://schemas.microsoft.com/office/drawing/2015/10/21/chartex" xmlns:cx3="http://schemas.microsoft.com/office/drawing/2016/5/9/chartex" xmlns:cx4="http://schemas.microsoft.com/office/drawing/2016/5/10/chartex" xmlns:cx5="http://schemas.microsoft.com/office/drawing/2016/5/11/chartex" xmlns:cx6="http://schemas.microsoft.com/office/drawing/2016/5/12/chartex" xmlns:cx7="http://schemas.microsoft.com/office/drawing/2016/5/13/chartex" xmlns:cx8="http://schemas.microsoft.com/office/drawing/2016/5/14/chartex" xmlns:mc="http://schemas.openxmlformats.org/markup-compatibility/2006" xmlns:o="urn:schemas-microsoft-com:office:office" xmlns:r="http://schemas.openxmlformats.org/officeDocument/2006/relationships" xmlns:m="http://schemas.openxmlformats.org/officeDocument/2006/math" xmlns:v="urn:schemas-microsoft-com:vml" xmlns:wp14="http://schemas.microsoft.com/office/word/2010/wordprocessingDrawing" xmlns:wp="http://schemas.openxmlformats.org/drawingml/2006/wordprocessingDrawing" xmlns:w10="urn:schemas-microsoft-com:office:word" xmlns:w="http://schemas.openxmlformats.org/wordprocessingml/2006/main" xmlns:w14="http://schemas.microsoft.com/office/word/2010/wordml" xmlns:w15="http://schemas.microsoft.com/office/word/2012/wordml" xmlns:w16se="http://schemas.microsoft.com/office/word/2015/wordml/symex" xmlns:wpg="http://schemas.microsoft.com/office/word/2010/wordprocessingGroup" xmlns:wpi="http://schemas.microsoft.com/office/word/2010/wordprocessingInk" xmlns:wne="http://schemas.microsoft.com/office/word/2006/wordml" xmlns:wps="http://schemas.microsoft.com/office/word/2010/wordprocessingShape" mc:Ignorable="w14 w15 w16se wp14">
   <w:sdt>
     <w:sdtPr>
       <w:id w:val="1399781986"/>
@@ -4726,6 +4688,7 @@
         <w:docPartUnique/>
       </w:docPartObj>
     </w:sdtPr>
+    <w:sdtEndPr/>
     <w:sdtContent>
       <w:p>
         <w:pPr>
@@ -4748,7 +4711,7 @@
           <w:rPr>
             <w:noProof/>
           </w:rPr>
-          <w:t>1</w:t>
+          <w:t>2</w:t>
         </w:r>
         <w:r>
           <w:rPr>
@@ -4768,7 +4731,7 @@
 </file>
 
 <file path=word/footnotes.xml><?xml version="1.0" encoding="utf-8"?>
-<w:footnotes xmlns:wpc="http://schemas.microsoft.com/office/word/2010/wordprocessingCanvas" xmlns:mc="http://schemas.openxmlformats.org/markup-compatibility/2006" xmlns:o="urn:schemas-microsoft-com:office:office" xmlns:r="http://schemas.openxmlformats.org/officeDocument/2006/relationships" xmlns:m="http://schemas.openxmlformats.org/officeDocument/2006/math" xmlns:v="urn:schemas-microsoft-com:vml" xmlns:wp14="http://schemas.microsoft.com/office/word/2010/wordprocessingDrawing" xmlns:wp="http://schemas.openxmlformats.org/drawingml/2006/wordprocessingDrawing" xmlns:w10="urn:schemas-microsoft-com:office:word" xmlns:w="http://schemas.openxmlformats.org/wordprocessingml/2006/main" xmlns:w14="http://schemas.microsoft.com/office/word/2010/wordml" xmlns:wpg="http://schemas.microsoft.com/office/word/2010/wordprocessingGroup" xmlns:wpi="http://schemas.microsoft.com/office/word/2010/wordprocessingInk" xmlns:wne="http://schemas.microsoft.com/office/word/2006/wordml" xmlns:wps="http://schemas.microsoft.com/office/word/2010/wordprocessingShape" mc:Ignorable="w14 wp14">
+<w:footnotes xmlns:wpc="http://schemas.microsoft.com/office/word/2010/wordprocessingCanvas" xmlns:cx="http://schemas.microsoft.com/office/drawing/2014/chartex" xmlns:cx1="http://schemas.microsoft.com/office/drawing/2015/9/8/chartex" xmlns:cx2="http://schemas.microsoft.com/office/drawing/2015/10/21/chartex" xmlns:cx3="http://schemas.microsoft.com/office/drawing/2016/5/9/chartex" xmlns:cx4="http://schemas.microsoft.com/office/drawing/2016/5/10/chartex" xmlns:cx5="http://schemas.microsoft.com/office/drawing/2016/5/11/chartex" xmlns:cx6="http://schemas.microsoft.com/office/drawing/2016/5/12/chartex" xmlns:cx7="http://schemas.microsoft.com/office/drawing/2016/5/13/chartex" xmlns:cx8="http://schemas.microsoft.com/office/drawing/2016/5/14/chartex" xmlns:mc="http://schemas.openxmlformats.org/markup-compatibility/2006" xmlns:o="urn:schemas-microsoft-com:office:office" xmlns:r="http://schemas.openxmlformats.org/officeDocument/2006/relationships" xmlns:m="http://schemas.openxmlformats.org/officeDocument/2006/math" xmlns:v="urn:schemas-microsoft-com:vml" xmlns:wp14="http://schemas.microsoft.com/office/word/2010/wordprocessingDrawing" xmlns:wp="http://schemas.openxmlformats.org/drawingml/2006/wordprocessingDrawing" xmlns:w10="urn:schemas-microsoft-com:office:word" xmlns:w="http://schemas.openxmlformats.org/wordprocessingml/2006/main" xmlns:w14="http://schemas.microsoft.com/office/word/2010/wordml" xmlns:w15="http://schemas.microsoft.com/office/word/2012/wordml" xmlns:w16se="http://schemas.microsoft.com/office/word/2015/wordml/symex" xmlns:wpg="http://schemas.microsoft.com/office/word/2010/wordprocessingGroup" xmlns:wpi="http://schemas.microsoft.com/office/word/2010/wordprocessingInk" xmlns:wne="http://schemas.microsoft.com/office/word/2006/wordml" xmlns:wps="http://schemas.microsoft.com/office/word/2010/wordprocessingShape" mc:Ignorable="w14 w15 w16se wp14">
   <w:footnote w:type="separator" w:id="-1">
     <w:p>
       <w:pPr>
@@ -4793,8 +4756,8 @@
 </file>
 
 <file path=word/numbering.xml><?xml version="1.0" encoding="utf-8"?>
-<w:numbering xmlns:wpc="http://schemas.microsoft.com/office/word/2010/wordprocessingCanvas" xmlns:mc="http://schemas.openxmlformats.org/markup-compatibility/2006" xmlns:o="urn:schemas-microsoft-com:office:office" xmlns:r="http://schemas.openxmlformats.org/officeDocument/2006/relationships" xmlns:m="http://schemas.openxmlformats.org/officeDocument/2006/math" xmlns:v="urn:schemas-microsoft-com:vml" xmlns:wp14="http://schemas.microsoft.com/office/word/2010/wordprocessingDrawing" xmlns:wp="http://schemas.openxmlformats.org/drawingml/2006/wordprocessingDrawing" xmlns:w10="urn:schemas-microsoft-com:office:word" xmlns:w="http://schemas.openxmlformats.org/wordprocessingml/2006/main" xmlns:w14="http://schemas.microsoft.com/office/word/2010/wordml" xmlns:wpg="http://schemas.microsoft.com/office/word/2010/wordprocessingGroup" xmlns:wpi="http://schemas.microsoft.com/office/word/2010/wordprocessingInk" xmlns:wne="http://schemas.microsoft.com/office/word/2006/wordml" xmlns:wps="http://schemas.microsoft.com/office/word/2010/wordprocessingShape" mc:Ignorable="w14 wp14">
-  <w:abstractNum w:abstractNumId="0">
+<w:numbering xmlns:wpc="http://schemas.microsoft.com/office/word/2010/wordprocessingCanvas" xmlns:cx="http://schemas.microsoft.com/office/drawing/2014/chartex" xmlns:cx1="http://schemas.microsoft.com/office/drawing/2015/9/8/chartex" xmlns:cx2="http://schemas.microsoft.com/office/drawing/2015/10/21/chartex" xmlns:cx3="http://schemas.microsoft.com/office/drawing/2016/5/9/chartex" xmlns:cx4="http://schemas.microsoft.com/office/drawing/2016/5/10/chartex" xmlns:cx5="http://schemas.microsoft.com/office/drawing/2016/5/11/chartex" xmlns:cx6="http://schemas.microsoft.com/office/drawing/2016/5/12/chartex" xmlns:cx7="http://schemas.microsoft.com/office/drawing/2016/5/13/chartex" xmlns:cx8="http://schemas.microsoft.com/office/drawing/2016/5/14/chartex" xmlns:mc="http://schemas.openxmlformats.org/markup-compatibility/2006" xmlns:o="urn:schemas-microsoft-com:office:office" xmlns:r="http://schemas.openxmlformats.org/officeDocument/2006/relationships" xmlns:m="http://schemas.openxmlformats.org/officeDocument/2006/math" xmlns:v="urn:schemas-microsoft-com:vml" xmlns:wp14="http://schemas.microsoft.com/office/word/2010/wordprocessingDrawing" xmlns:wp="http://schemas.openxmlformats.org/drawingml/2006/wordprocessingDrawing" xmlns:w10="urn:schemas-microsoft-com:office:word" xmlns:w="http://schemas.openxmlformats.org/wordprocessingml/2006/main" xmlns:w14="http://schemas.microsoft.com/office/word/2010/wordml" xmlns:w15="http://schemas.microsoft.com/office/word/2012/wordml" xmlns:w16se="http://schemas.microsoft.com/office/word/2015/wordml/symex" xmlns:wpg="http://schemas.microsoft.com/office/word/2010/wordprocessingGroup" xmlns:wpi="http://schemas.microsoft.com/office/word/2010/wordprocessingInk" xmlns:wne="http://schemas.microsoft.com/office/word/2006/wordml" xmlns:wps="http://schemas.microsoft.com/office/word/2010/wordprocessingShape" mc:Ignorable="w14 w15 w16se wp14">
+  <w:abstractNum w:abstractNumId="0" w15:restartNumberingAfterBreak="0">
     <w:nsid w:val="08E733D2"/>
     <w:multiLevelType w:val="hybridMultilevel"/>
     <w:tmpl w:val="20781CEA"/>
@@ -4883,7 +4846,7 @@
       </w:pPr>
     </w:lvl>
   </w:abstractNum>
-  <w:abstractNum w:abstractNumId="1">
+  <w:abstractNum w:abstractNumId="1" w15:restartNumberingAfterBreak="0">
     <w:nsid w:val="0D1179FD"/>
     <w:multiLevelType w:val="hybridMultilevel"/>
     <w:tmpl w:val="BF000FE2"/>
@@ -4972,7 +4935,7 @@
       </w:pPr>
     </w:lvl>
   </w:abstractNum>
-  <w:abstractNum w:abstractNumId="2">
+  <w:abstractNum w:abstractNumId="2" w15:restartNumberingAfterBreak="0">
     <w:nsid w:val="1B292F15"/>
     <w:multiLevelType w:val="hybridMultilevel"/>
     <w:tmpl w:val="2040AB3C"/>
@@ -5061,7 +5024,7 @@
       </w:pPr>
     </w:lvl>
   </w:abstractNum>
-  <w:abstractNum w:abstractNumId="3">
+  <w:abstractNum w:abstractNumId="3" w15:restartNumberingAfterBreak="0">
     <w:nsid w:val="1C017E15"/>
     <w:multiLevelType w:val="hybridMultilevel"/>
     <w:tmpl w:val="779E83FE"/>
@@ -5150,7 +5113,7 @@
       </w:pPr>
     </w:lvl>
   </w:abstractNum>
-  <w:abstractNum w:abstractNumId="4">
+  <w:abstractNum w:abstractNumId="4" w15:restartNumberingAfterBreak="0">
     <w:nsid w:val="1C0F2D07"/>
     <w:multiLevelType w:val="multilevel"/>
     <w:tmpl w:val="151C5630"/>
@@ -5271,7 +5234,7 @@
       </w:rPr>
     </w:lvl>
   </w:abstractNum>
-  <w:abstractNum w:abstractNumId="5">
+  <w:abstractNum w:abstractNumId="5" w15:restartNumberingAfterBreak="0">
     <w:nsid w:val="2058796A"/>
     <w:multiLevelType w:val="hybridMultilevel"/>
     <w:tmpl w:val="9F980CA6"/>
@@ -5360,7 +5323,7 @@
       </w:pPr>
     </w:lvl>
   </w:abstractNum>
-  <w:abstractNum w:abstractNumId="6">
+  <w:abstractNum w:abstractNumId="6" w15:restartNumberingAfterBreak="0">
     <w:nsid w:val="20E6558B"/>
     <w:multiLevelType w:val="hybridMultilevel"/>
     <w:tmpl w:val="32148E44"/>
@@ -5449,7 +5412,7 @@
       </w:pPr>
     </w:lvl>
   </w:abstractNum>
-  <w:abstractNum w:abstractNumId="7">
+  <w:abstractNum w:abstractNumId="7" w15:restartNumberingAfterBreak="0">
     <w:nsid w:val="217135BE"/>
     <w:multiLevelType w:val="hybridMultilevel"/>
     <w:tmpl w:val="9AC26E3C"/>
@@ -5538,7 +5501,7 @@
       </w:pPr>
     </w:lvl>
   </w:abstractNum>
-  <w:abstractNum w:abstractNumId="8">
+  <w:abstractNum w:abstractNumId="8" w15:restartNumberingAfterBreak="0">
     <w:nsid w:val="2ACA4F66"/>
     <w:multiLevelType w:val="hybridMultilevel"/>
     <w:tmpl w:val="5C7A3DCC"/>
@@ -5627,7 +5590,7 @@
       </w:pPr>
     </w:lvl>
   </w:abstractNum>
-  <w:abstractNum w:abstractNumId="9">
+  <w:abstractNum w:abstractNumId="9" w15:restartNumberingAfterBreak="0">
     <w:nsid w:val="2DB8165A"/>
     <w:multiLevelType w:val="hybridMultilevel"/>
     <w:tmpl w:val="E736A25A"/>
@@ -5716,7 +5679,7 @@
       </w:pPr>
     </w:lvl>
   </w:abstractNum>
-  <w:abstractNum w:abstractNumId="10">
+  <w:abstractNum w:abstractNumId="10" w15:restartNumberingAfterBreak="0">
     <w:nsid w:val="344D2A77"/>
     <w:multiLevelType w:val="hybridMultilevel"/>
     <w:tmpl w:val="BB901B50"/>
@@ -5805,7 +5768,7 @@
       </w:pPr>
     </w:lvl>
   </w:abstractNum>
-  <w:abstractNum w:abstractNumId="11">
+  <w:abstractNum w:abstractNumId="11" w15:restartNumberingAfterBreak="0">
     <w:nsid w:val="37920EC5"/>
     <w:multiLevelType w:val="hybridMultilevel"/>
     <w:tmpl w:val="7ADCDA90"/>
@@ -5894,7 +5857,7 @@
       </w:pPr>
     </w:lvl>
   </w:abstractNum>
-  <w:abstractNum w:abstractNumId="12">
+  <w:abstractNum w:abstractNumId="12" w15:restartNumberingAfterBreak="0">
     <w:nsid w:val="3C233CE6"/>
     <w:multiLevelType w:val="hybridMultilevel"/>
     <w:tmpl w:val="9F980CA6"/>
@@ -5983,7 +5946,7 @@
       </w:pPr>
     </w:lvl>
   </w:abstractNum>
-  <w:abstractNum w:abstractNumId="13">
+  <w:abstractNum w:abstractNumId="13" w15:restartNumberingAfterBreak="0">
     <w:nsid w:val="42D11854"/>
     <w:multiLevelType w:val="hybridMultilevel"/>
     <w:tmpl w:val="4962B40A"/>
@@ -6072,7 +6035,7 @@
       </w:pPr>
     </w:lvl>
   </w:abstractNum>
-  <w:abstractNum w:abstractNumId="14">
+  <w:abstractNum w:abstractNumId="14" w15:restartNumberingAfterBreak="0">
     <w:nsid w:val="44FA7B06"/>
     <w:multiLevelType w:val="hybridMultilevel"/>
     <w:tmpl w:val="81AE53FA"/>
@@ -6161,7 +6124,7 @@
       </w:pPr>
     </w:lvl>
   </w:abstractNum>
-  <w:abstractNum w:abstractNumId="15">
+  <w:abstractNum w:abstractNumId="15" w15:restartNumberingAfterBreak="0">
     <w:nsid w:val="4C8C6AF4"/>
     <w:multiLevelType w:val="hybridMultilevel"/>
     <w:tmpl w:val="0DA829C0"/>
@@ -6250,7 +6213,7 @@
       </w:pPr>
     </w:lvl>
   </w:abstractNum>
-  <w:abstractNum w:abstractNumId="16">
+  <w:abstractNum w:abstractNumId="16" w15:restartNumberingAfterBreak="0">
     <w:nsid w:val="4C9A64E8"/>
     <w:multiLevelType w:val="hybridMultilevel"/>
     <w:tmpl w:val="93F0C12A"/>
@@ -6339,7 +6302,7 @@
       </w:pPr>
     </w:lvl>
   </w:abstractNum>
-  <w:abstractNum w:abstractNumId="17">
+  <w:abstractNum w:abstractNumId="17" w15:restartNumberingAfterBreak="0">
     <w:nsid w:val="58A02EAA"/>
     <w:multiLevelType w:val="hybridMultilevel"/>
     <w:tmpl w:val="5AAA88B6"/>
@@ -6428,7 +6391,7 @@
       </w:pPr>
     </w:lvl>
   </w:abstractNum>
-  <w:abstractNum w:abstractNumId="18">
+  <w:abstractNum w:abstractNumId="18" w15:restartNumberingAfterBreak="0">
     <w:nsid w:val="59C24393"/>
     <w:multiLevelType w:val="hybridMultilevel"/>
     <w:tmpl w:val="D21E6894"/>
@@ -6517,7 +6480,7 @@
       </w:pPr>
     </w:lvl>
   </w:abstractNum>
-  <w:abstractNum w:abstractNumId="19">
+  <w:abstractNum w:abstractNumId="19" w15:restartNumberingAfterBreak="0">
     <w:nsid w:val="5E1D535E"/>
     <w:multiLevelType w:val="hybridMultilevel"/>
     <w:tmpl w:val="C6C28100"/>
@@ -6606,7 +6569,7 @@
       </w:pPr>
     </w:lvl>
   </w:abstractNum>
-  <w:abstractNum w:abstractNumId="20">
+  <w:abstractNum w:abstractNumId="20" w15:restartNumberingAfterBreak="0">
     <w:nsid w:val="670B6456"/>
     <w:multiLevelType w:val="hybridMultilevel"/>
     <w:tmpl w:val="0B82C3D2"/>
@@ -6696,7 +6659,7 @@
       </w:pPr>
     </w:lvl>
   </w:abstractNum>
-  <w:abstractNum w:abstractNumId="21">
+  <w:abstractNum w:abstractNumId="21" w15:restartNumberingAfterBreak="0">
     <w:nsid w:val="6AAD4E26"/>
     <w:multiLevelType w:val="hybridMultilevel"/>
     <w:tmpl w:val="2D0EF630"/>
@@ -6785,7 +6748,7 @@
       </w:pPr>
     </w:lvl>
   </w:abstractNum>
-  <w:abstractNum w:abstractNumId="22">
+  <w:abstractNum w:abstractNumId="22" w15:restartNumberingAfterBreak="0">
     <w:nsid w:val="6D5114BF"/>
     <w:multiLevelType w:val="hybridMultilevel"/>
     <w:tmpl w:val="CD90B856"/>
@@ -6898,7 +6861,7 @@
       </w:rPr>
     </w:lvl>
   </w:abstractNum>
-  <w:abstractNum w:abstractNumId="23">
+  <w:abstractNum w:abstractNumId="23" w15:restartNumberingAfterBreak="0">
     <w:nsid w:val="6DD60B7F"/>
     <w:multiLevelType w:val="hybridMultilevel"/>
     <w:tmpl w:val="9D589FF2"/>
@@ -6987,7 +6950,7 @@
       </w:pPr>
     </w:lvl>
   </w:abstractNum>
-  <w:abstractNum w:abstractNumId="24">
+  <w:abstractNum w:abstractNumId="24" w15:restartNumberingAfterBreak="0">
     <w:nsid w:val="7D3818CD"/>
     <w:multiLevelType w:val="hybridMultilevel"/>
     <w:tmpl w:val="9CA84FA6"/>
@@ -7155,7 +7118,7 @@
 </file>
 
 <file path=word/styles.xml><?xml version="1.0" encoding="utf-8"?>
-<w:styles xmlns:mc="http://schemas.openxmlformats.org/markup-compatibility/2006" xmlns:r="http://schemas.openxmlformats.org/officeDocument/2006/relationships" xmlns:w="http://schemas.openxmlformats.org/wordprocessingml/2006/main" xmlns:w14="http://schemas.microsoft.com/office/word/2010/wordml" mc:Ignorable="w14">
+<w:styles xmlns:mc="http://schemas.openxmlformats.org/markup-compatibility/2006" xmlns:r="http://schemas.openxmlformats.org/officeDocument/2006/relationships" xmlns:w="http://schemas.openxmlformats.org/wordprocessingml/2006/main" xmlns:w14="http://schemas.microsoft.com/office/word/2010/wordml" xmlns:w15="http://schemas.microsoft.com/office/word/2012/wordml" xmlns:w16se="http://schemas.microsoft.com/office/word/2015/wordml/symex" mc:Ignorable="w14 w15 w16se">
   <w:docDefaults>
     <w:rPrDefault>
       <w:rPr>
@@ -7171,144 +7134,381 @@
       </w:pPr>
     </w:pPrDefault>
   </w:docDefaults>
-  <w:latentStyles w:defLockedState="0" w:defUIPriority="99" w:defSemiHidden="1" w:defUnhideWhenUsed="1" w:defQFormat="0" w:count="267">
-    <w:lsdException w:name="Normal" w:semiHidden="0" w:uiPriority="0" w:unhideWhenUsed="0" w:qFormat="1"/>
-    <w:lsdException w:name="heading 1" w:semiHidden="0" w:uiPriority="9" w:unhideWhenUsed="0" w:qFormat="1"/>
-    <w:lsdException w:name="heading 2" w:uiPriority="9" w:qFormat="1"/>
-    <w:lsdException w:name="heading 3" w:uiPriority="9" w:qFormat="1"/>
-    <w:lsdException w:name="heading 4" w:uiPriority="9" w:qFormat="1"/>
-    <w:lsdException w:name="heading 5" w:uiPriority="9" w:qFormat="1"/>
-    <w:lsdException w:name="heading 6" w:uiPriority="9" w:qFormat="1"/>
-    <w:lsdException w:name="heading 7" w:uiPriority="9" w:qFormat="1"/>
-    <w:lsdException w:name="heading 8" w:uiPriority="9" w:qFormat="1"/>
-    <w:lsdException w:name="heading 9" w:uiPriority="9" w:qFormat="1"/>
-    <w:lsdException w:name="toc 1" w:uiPriority="39"/>
-    <w:lsdException w:name="toc 2" w:uiPriority="39"/>
-    <w:lsdException w:name="toc 3" w:uiPriority="39"/>
-    <w:lsdException w:name="toc 4" w:uiPriority="39"/>
-    <w:lsdException w:name="toc 5" w:uiPriority="39"/>
-    <w:lsdException w:name="toc 6" w:uiPriority="39"/>
-    <w:lsdException w:name="toc 7" w:uiPriority="39"/>
-    <w:lsdException w:name="toc 8" w:uiPriority="39"/>
-    <w:lsdException w:name="toc 9" w:uiPriority="39"/>
-    <w:lsdException w:name="caption" w:uiPriority="35" w:qFormat="1"/>
-    <w:lsdException w:name="Title" w:semiHidden="0" w:uiPriority="10" w:unhideWhenUsed="0" w:qFormat="1"/>
-    <w:lsdException w:name="Default Paragraph Font" w:uiPriority="1"/>
-    <w:lsdException w:name="Subtitle" w:semiHidden="0" w:uiPriority="11" w:unhideWhenUsed="0" w:qFormat="1"/>
-    <w:lsdException w:name="Strong" w:semiHidden="0" w:uiPriority="22" w:unhideWhenUsed="0" w:qFormat="1"/>
-    <w:lsdException w:name="Emphasis" w:semiHidden="0" w:uiPriority="20" w:unhideWhenUsed="0" w:qFormat="1"/>
-    <w:lsdException w:name="Table Grid" w:semiHidden="0" w:uiPriority="59" w:unhideWhenUsed="0"/>
-    <w:lsdException w:name="Placeholder Text" w:unhideWhenUsed="0"/>
-    <w:lsdException w:name="No Spacing" w:semiHidden="0" w:uiPriority="1" w:unhideWhenUsed="0" w:qFormat="1"/>
-    <w:lsdException w:name="Light Shading" w:semiHidden="0" w:uiPriority="60" w:unhideWhenUsed="0"/>
-    <w:lsdException w:name="Light List" w:semiHidden="0" w:uiPriority="61" w:unhideWhenUsed="0"/>
-    <w:lsdException w:name="Light Grid" w:semiHidden="0" w:uiPriority="62" w:unhideWhenUsed="0"/>
-    <w:lsdException w:name="Medium Shading 1" w:semiHidden="0" w:uiPriority="63" w:unhideWhenUsed="0"/>
-    <w:lsdException w:name="Medium Shading 2" w:semiHidden="0" w:uiPriority="64" w:unhideWhenUsed="0"/>
-    <w:lsdException w:name="Medium List 1" w:semiHidden="0" w:uiPriority="65" w:unhideWhenUsed="0"/>
-    <w:lsdException w:name="Medium List 2" w:semiHidden="0" w:uiPriority="66" w:unhideWhenUsed="0"/>
-    <w:lsdException w:name="Medium Grid 1" w:semiHidden="0" w:uiPriority="67" w:unhideWhenUsed="0"/>
-    <w:lsdException w:name="Medium Grid 2" w:semiHidden="0" w:uiPriority="68" w:unhideWhenUsed="0"/>
-    <w:lsdException w:name="Medium Grid 3" w:semiHidden="0" w:uiPriority="69" w:unhideWhenUsed="0"/>
-    <w:lsdException w:name="Dark List" w:semiHidden="0" w:uiPriority="70" w:unhideWhenUsed="0"/>
-    <w:lsdException w:name="Colorful Shading" w:semiHidden="0" w:uiPriority="71" w:unhideWhenUsed="0"/>
-    <w:lsdException w:name="Colorful List" w:semiHidden="0" w:uiPriority="72" w:unhideWhenUsed="0"/>
-    <w:lsdException w:name="Colorful Grid" w:semiHidden="0" w:uiPriority="73" w:unhideWhenUsed="0"/>
-    <w:lsdException w:name="Light Shading Accent 1" w:semiHidden="0" w:uiPriority="60" w:unhideWhenUsed="0"/>
-    <w:lsdException w:name="Light List Accent 1" w:semiHidden="0" w:uiPriority="61" w:unhideWhenUsed="0"/>
-    <w:lsdException w:name="Light Grid Accent 1" w:semiHidden="0" w:uiPriority="62" w:unhideWhenUsed="0"/>
-    <w:lsdException w:name="Medium Shading 1 Accent 1" w:semiHidden="0" w:uiPriority="63" w:unhideWhenUsed="0"/>
-    <w:lsdException w:name="Medium Shading 2 Accent 1" w:semiHidden="0" w:uiPriority="64" w:unhideWhenUsed="0"/>
-    <w:lsdException w:name="Medium List 1 Accent 1" w:semiHidden="0" w:uiPriority="65" w:unhideWhenUsed="0"/>
-    <w:lsdException w:name="Revision" w:unhideWhenUsed="0"/>
-    <w:lsdException w:name="List Paragraph" w:semiHidden="0" w:uiPriority="34" w:unhideWhenUsed="0" w:qFormat="1"/>
-    <w:lsdException w:name="Quote" w:semiHidden="0" w:uiPriority="29" w:unhideWhenUsed="0" w:qFormat="1"/>
-    <w:lsdException w:name="Intense Quote" w:semiHidden="0" w:uiPriority="30" w:unhideWhenUsed="0" w:qFormat="1"/>
-    <w:lsdException w:name="Medium List 2 Accent 1" w:semiHidden="0" w:uiPriority="66" w:unhideWhenUsed="0"/>
-    <w:lsdException w:name="Medium Grid 1 Accent 1" w:semiHidden="0" w:uiPriority="67" w:unhideWhenUsed="0"/>
-    <w:lsdException w:name="Medium Grid 2 Accent 1" w:semiHidden="0" w:uiPriority="68" w:unhideWhenUsed="0"/>
-    <w:lsdException w:name="Medium Grid 3 Accent 1" w:semiHidden="0" w:uiPriority="69" w:unhideWhenUsed="0"/>
-    <w:lsdException w:name="Dark List Accent 1" w:semiHidden="0" w:uiPriority="70" w:unhideWhenUsed="0"/>
-    <w:lsdException w:name="Colorful Shading Accent 1" w:semiHidden="0" w:uiPriority="71" w:unhideWhenUsed="0"/>
-    <w:lsdException w:name="Colorful List Accent 1" w:semiHidden="0" w:uiPriority="72" w:unhideWhenUsed="0"/>
-    <w:lsdException w:name="Colorful Grid Accent 1" w:semiHidden="0" w:uiPriority="73" w:unhideWhenUsed="0"/>
-    <w:lsdException w:name="Light Shading Accent 2" w:semiHidden="0" w:uiPriority="60" w:unhideWhenUsed="0"/>
-    <w:lsdException w:name="Light List Accent 2" w:semiHidden="0" w:uiPriority="61" w:unhideWhenUsed="0"/>
-    <w:lsdException w:name="Light Grid Accent 2" w:semiHidden="0" w:uiPriority="62" w:unhideWhenUsed="0"/>
-    <w:lsdException w:name="Medium Shading 1 Accent 2" w:semiHidden="0" w:uiPriority="63" w:unhideWhenUsed="0"/>
-    <w:lsdException w:name="Medium Shading 2 Accent 2" w:semiHidden="0" w:uiPriority="64" w:unhideWhenUsed="0"/>
-    <w:lsdException w:name="Medium List 1 Accent 2" w:semiHidden="0" w:uiPriority="65" w:unhideWhenUsed="0"/>
-    <w:lsdException w:name="Medium List 2 Accent 2" w:semiHidden="0" w:uiPriority="66" w:unhideWhenUsed="0"/>
-    <w:lsdException w:name="Medium Grid 1 Accent 2" w:semiHidden="0" w:uiPriority="67" w:unhideWhenUsed="0"/>
-    <w:lsdException w:name="Medium Grid 2 Accent 2" w:semiHidden="0" w:uiPriority="68" w:unhideWhenUsed="0"/>
-    <w:lsdException w:name="Medium Grid 3 Accent 2" w:semiHidden="0" w:uiPriority="69" w:unhideWhenUsed="0"/>
-    <w:lsdException w:name="Dark List Accent 2" w:semiHidden="0" w:uiPriority="70" w:unhideWhenUsed="0"/>
-    <w:lsdException w:name="Colorful Shading Accent 2" w:semiHidden="0" w:uiPriority="71" w:unhideWhenUsed="0"/>
-    <w:lsdException w:name="Colorful List Accent 2" w:semiHidden="0" w:uiPriority="72" w:unhideWhenUsed="0"/>
-    <w:lsdException w:name="Colorful Grid Accent 2" w:semiHidden="0" w:uiPriority="73" w:unhideWhenUsed="0"/>
-    <w:lsdException w:name="Light Shading Accent 3" w:semiHidden="0" w:uiPriority="60" w:unhideWhenUsed="0"/>
-    <w:lsdException w:name="Light List Accent 3" w:semiHidden="0" w:uiPriority="61" w:unhideWhenUsed="0"/>
-    <w:lsdException w:name="Light Grid Accent 3" w:semiHidden="0" w:uiPriority="62" w:unhideWhenUsed="0"/>
-    <w:lsdException w:name="Medium Shading 1 Accent 3" w:semiHidden="0" w:uiPriority="63" w:unhideWhenUsed="0"/>
-    <w:lsdException w:name="Medium Shading 2 Accent 3" w:semiHidden="0" w:uiPriority="64" w:unhideWhenUsed="0"/>
-    <w:lsdException w:name="Medium List 1 Accent 3" w:semiHidden="0" w:uiPriority="65" w:unhideWhenUsed="0"/>
-    <w:lsdException w:name="Medium List 2 Accent 3" w:semiHidden="0" w:uiPriority="66" w:unhideWhenUsed="0"/>
-    <w:lsdException w:name="Medium Grid 1 Accent 3" w:semiHidden="0" w:uiPriority="67" w:unhideWhenUsed="0"/>
-    <w:lsdException w:name="Medium Grid 2 Accent 3" w:semiHidden="0" w:uiPriority="68" w:unhideWhenUsed="0"/>
-    <w:lsdException w:name="Medium Grid 3 Accent 3" w:semiHidden="0" w:uiPriority="69" w:unhideWhenUsed="0"/>
-    <w:lsdException w:name="Dark List Accent 3" w:semiHidden="0" w:uiPriority="70" w:unhideWhenUsed="0"/>
-    <w:lsdException w:name="Colorful Shading Accent 3" w:semiHidden="0" w:uiPriority="71" w:unhideWhenUsed="0"/>
-    <w:lsdException w:name="Colorful List Accent 3" w:semiHidden="0" w:uiPriority="72" w:unhideWhenUsed="0"/>
-    <w:lsdException w:name="Colorful Grid Accent 3" w:semiHidden="0" w:uiPriority="73" w:unhideWhenUsed="0"/>
-    <w:lsdException w:name="Light Shading Accent 4" w:semiHidden="0" w:uiPriority="60" w:unhideWhenUsed="0"/>
-    <w:lsdException w:name="Light List Accent 4" w:semiHidden="0" w:uiPriority="61" w:unhideWhenUsed="0"/>
-    <w:lsdException w:name="Light Grid Accent 4" w:semiHidden="0" w:uiPriority="62" w:unhideWhenUsed="0"/>
-    <w:lsdException w:name="Medium Shading 1 Accent 4" w:semiHidden="0" w:uiPriority="63" w:unhideWhenUsed="0"/>
-    <w:lsdException w:name="Medium Shading 2 Accent 4" w:semiHidden="0" w:uiPriority="64" w:unhideWhenUsed="0"/>
-    <w:lsdException w:name="Medium List 1 Accent 4" w:semiHidden="0" w:uiPriority="65" w:unhideWhenUsed="0"/>
-    <w:lsdException w:name="Medium List 2 Accent 4" w:semiHidden="0" w:uiPriority="66" w:unhideWhenUsed="0"/>
-    <w:lsdException w:name="Medium Grid 1 Accent 4" w:semiHidden="0" w:uiPriority="67" w:unhideWhenUsed="0"/>
-    <w:lsdException w:name="Medium Grid 2 Accent 4" w:semiHidden="0" w:uiPriority="68" w:unhideWhenUsed="0"/>
-    <w:lsdException w:name="Medium Grid 3 Accent 4" w:semiHidden="0" w:uiPriority="69" w:unhideWhenUsed="0"/>
-    <w:lsdException w:name="Dark List Accent 4" w:semiHidden="0" w:uiPriority="70" w:unhideWhenUsed="0"/>
-    <w:lsdException w:name="Colorful Shading Accent 4" w:semiHidden="0" w:uiPriority="71" w:unhideWhenUsed="0"/>
-    <w:lsdException w:name="Colorful List Accent 4" w:semiHidden="0" w:uiPriority="72" w:unhideWhenUsed="0"/>
-    <w:lsdException w:name="Colorful Grid Accent 4" w:semiHidden="0" w:uiPriority="73" w:unhideWhenUsed="0"/>
-    <w:lsdException w:name="Light Shading Accent 5" w:semiHidden="0" w:uiPriority="60" w:unhideWhenUsed="0"/>
-    <w:lsdException w:name="Light List Accent 5" w:semiHidden="0" w:uiPriority="61" w:unhideWhenUsed="0"/>
-    <w:lsdException w:name="Light Grid Accent 5" w:semiHidden="0" w:uiPriority="62" w:unhideWhenUsed="0"/>
-    <w:lsdException w:name="Medium Shading 1 Accent 5" w:semiHidden="0" w:uiPriority="63" w:unhideWhenUsed="0"/>
-    <w:lsdException w:name="Medium Shading 2 Accent 5" w:semiHidden="0" w:uiPriority="64" w:unhideWhenUsed="0"/>
-    <w:lsdException w:name="Medium List 1 Accent 5" w:semiHidden="0" w:uiPriority="65" w:unhideWhenUsed="0"/>
-    <w:lsdException w:name="Medium List 2 Accent 5" w:semiHidden="0" w:uiPriority="66" w:unhideWhenUsed="0"/>
-    <w:lsdException w:name="Medium Grid 1 Accent 5" w:semiHidden="0" w:uiPriority="67" w:unhideWhenUsed="0"/>
-    <w:lsdException w:name="Medium Grid 2 Accent 5" w:semiHidden="0" w:uiPriority="68" w:unhideWhenUsed="0"/>
-    <w:lsdException w:name="Medium Grid 3 Accent 5" w:semiHidden="0" w:uiPriority="69" w:unhideWhenUsed="0"/>
-    <w:lsdException w:name="Dark List Accent 5" w:semiHidden="0" w:uiPriority="70" w:unhideWhenUsed="0"/>
-    <w:lsdException w:name="Colorful Shading Accent 5" w:semiHidden="0" w:uiPriority="71" w:unhideWhenUsed="0"/>
-    <w:lsdException w:name="Colorful List Accent 5" w:semiHidden="0" w:uiPriority="72" w:unhideWhenUsed="0"/>
-    <w:lsdException w:name="Colorful Grid Accent 5" w:semiHidden="0" w:uiPriority="73" w:unhideWhenUsed="0"/>
-    <w:lsdException w:name="Light Shading Accent 6" w:semiHidden="0" w:uiPriority="60" w:unhideWhenUsed="0"/>
-    <w:lsdException w:name="Light List Accent 6" w:semiHidden="0" w:uiPriority="61" w:unhideWhenUsed="0"/>
-    <w:lsdException w:name="Light Grid Accent 6" w:semiHidden="0" w:uiPriority="62" w:unhideWhenUsed="0"/>
-    <w:lsdException w:name="Medium Shading 1 Accent 6" w:semiHidden="0" w:uiPriority="63" w:unhideWhenUsed="0"/>
-    <w:lsdException w:name="Medium Shading 2 Accent 6" w:semiHidden="0" w:uiPriority="64" w:unhideWhenUsed="0"/>
-    <w:lsdException w:name="Medium List 1 Accent 6" w:semiHidden="0" w:uiPriority="65" w:unhideWhenUsed="0"/>
-    <w:lsdException w:name="Medium List 2 Accent 6" w:semiHidden="0" w:uiPriority="66" w:unhideWhenUsed="0"/>
-    <w:lsdException w:name="Medium Grid 1 Accent 6" w:semiHidden="0" w:uiPriority="67" w:unhideWhenUsed="0"/>
-    <w:lsdException w:name="Medium Grid 2 Accent 6" w:semiHidden="0" w:uiPriority="68" w:unhideWhenUsed="0"/>
-    <w:lsdException w:name="Medium Grid 3 Accent 6" w:semiHidden="0" w:uiPriority="69" w:unhideWhenUsed="0"/>
-    <w:lsdException w:name="Dark List Accent 6" w:semiHidden="0" w:uiPriority="70" w:unhideWhenUsed="0"/>
-    <w:lsdException w:name="Colorful Shading Accent 6" w:semiHidden="0" w:uiPriority="71" w:unhideWhenUsed="0"/>
-    <w:lsdException w:name="Colorful List Accent 6" w:semiHidden="0" w:uiPriority="72" w:unhideWhenUsed="0"/>
-    <w:lsdException w:name="Colorful Grid Accent 6" w:semiHidden="0" w:uiPriority="73" w:unhideWhenUsed="0"/>
-    <w:lsdException w:name="Subtle Emphasis" w:semiHidden="0" w:uiPriority="19" w:unhideWhenUsed="0" w:qFormat="1"/>
-    <w:lsdException w:name="Intense Emphasis" w:semiHidden="0" w:uiPriority="21" w:unhideWhenUsed="0" w:qFormat="1"/>
-    <w:lsdException w:name="Subtle Reference" w:semiHidden="0" w:uiPriority="31" w:unhideWhenUsed="0" w:qFormat="1"/>
-    <w:lsdException w:name="Intense Reference" w:semiHidden="0" w:uiPriority="32" w:unhideWhenUsed="0" w:qFormat="1"/>
-    <w:lsdException w:name="Book Title" w:semiHidden="0" w:uiPriority="33" w:unhideWhenUsed="0" w:qFormat="1"/>
-    <w:lsdException w:name="Bibliography" w:uiPriority="37"/>
-    <w:lsdException w:name="TOC Heading" w:uiPriority="39" w:qFormat="1"/>
+  <w:latentStyles w:defLockedState="0" w:defUIPriority="99" w:defSemiHidden="0" w:defUnhideWhenUsed="0" w:defQFormat="0" w:count="374">
+    <w:lsdException w:name="Normal" w:uiPriority="0" w:qFormat="1"/>
+    <w:lsdException w:name="heading 1" w:uiPriority="9" w:qFormat="1"/>
+    <w:lsdException w:name="heading 2" w:semiHidden="1" w:uiPriority="9" w:unhideWhenUsed="1" w:qFormat="1"/>
+    <w:lsdException w:name="heading 3" w:semiHidden="1" w:uiPriority="9" w:unhideWhenUsed="1" w:qFormat="1"/>
+    <w:lsdException w:name="heading 4" w:semiHidden="1" w:uiPriority="9" w:unhideWhenUsed="1" w:qFormat="1"/>
+    <w:lsdException w:name="heading 5" w:semiHidden="1" w:uiPriority="9" w:unhideWhenUsed="1" w:qFormat="1"/>
+    <w:lsdException w:name="heading 6" w:semiHidden="1" w:uiPriority="9" w:unhideWhenUsed="1" w:qFormat="1"/>
+    <w:lsdException w:name="heading 7" w:semiHidden="1" w:uiPriority="9" w:unhideWhenUsed="1" w:qFormat="1"/>
+    <w:lsdException w:name="heading 8" w:semiHidden="1" w:uiPriority="9" w:unhideWhenUsed="1" w:qFormat="1"/>
+    <w:lsdException w:name="heading 9" w:semiHidden="1" w:uiPriority="9" w:unhideWhenUsed="1" w:qFormat="1"/>
+    <w:lsdException w:name="index 1" w:semiHidden="1" w:unhideWhenUsed="1"/>
+    <w:lsdException w:name="index 2" w:semiHidden="1" w:unhideWhenUsed="1"/>
+    <w:lsdException w:name="index 3" w:semiHidden="1" w:unhideWhenUsed="1"/>
+    <w:lsdException w:name="index 4" w:semiHidden="1" w:unhideWhenUsed="1"/>
+    <w:lsdException w:name="index 5" w:semiHidden="1" w:unhideWhenUsed="1"/>
+    <w:lsdException w:name="index 6" w:semiHidden="1" w:unhideWhenUsed="1"/>
+    <w:lsdException w:name="index 7" w:semiHidden="1" w:unhideWhenUsed="1"/>
+    <w:lsdException w:name="index 8" w:semiHidden="1" w:unhideWhenUsed="1"/>
+    <w:lsdException w:name="index 9" w:semiHidden="1" w:unhideWhenUsed="1"/>
+    <w:lsdException w:name="toc 1" w:semiHidden="1" w:uiPriority="39" w:unhideWhenUsed="1"/>
+    <w:lsdException w:name="toc 2" w:semiHidden="1" w:uiPriority="39" w:unhideWhenUsed="1"/>
+    <w:lsdException w:name="toc 3" w:semiHidden="1" w:uiPriority="39" w:unhideWhenUsed="1"/>
+    <w:lsdException w:name="toc 4" w:semiHidden="1" w:uiPriority="39" w:unhideWhenUsed="1"/>
+    <w:lsdException w:name="toc 5" w:semiHidden="1" w:uiPriority="39" w:unhideWhenUsed="1"/>
+    <w:lsdException w:name="toc 6" w:semiHidden="1" w:uiPriority="39" w:unhideWhenUsed="1"/>
+    <w:lsdException w:name="toc 7" w:semiHidden="1" w:uiPriority="39" w:unhideWhenUsed="1"/>
+    <w:lsdException w:name="toc 8" w:semiHidden="1" w:uiPriority="39" w:unhideWhenUsed="1"/>
+    <w:lsdException w:name="toc 9" w:semiHidden="1" w:uiPriority="39" w:unhideWhenUsed="1"/>
+    <w:lsdException w:name="Normal Indent" w:semiHidden="1" w:unhideWhenUsed="1"/>
+    <w:lsdException w:name="footnote text" w:semiHidden="1" w:unhideWhenUsed="1"/>
+    <w:lsdException w:name="annotation text" w:semiHidden="1" w:unhideWhenUsed="1"/>
+    <w:lsdException w:name="header" w:semiHidden="1" w:unhideWhenUsed="1"/>
+    <w:lsdException w:name="footer" w:semiHidden="1" w:unhideWhenUsed="1"/>
+    <w:lsdException w:name="index heading" w:semiHidden="1" w:unhideWhenUsed="1"/>
+    <w:lsdException w:name="caption" w:semiHidden="1" w:uiPriority="35" w:unhideWhenUsed="1" w:qFormat="1"/>
+    <w:lsdException w:name="table of figures" w:semiHidden="1" w:unhideWhenUsed="1"/>
+    <w:lsdException w:name="envelope address" w:semiHidden="1" w:unhideWhenUsed="1"/>
+    <w:lsdException w:name="envelope return" w:semiHidden="1" w:unhideWhenUsed="1"/>
+    <w:lsdException w:name="footnote reference" w:semiHidden="1" w:unhideWhenUsed="1"/>
+    <w:lsdException w:name="annotation reference" w:semiHidden="1" w:unhideWhenUsed="1"/>
+    <w:lsdException w:name="line number" w:semiHidden="1" w:unhideWhenUsed="1"/>
+    <w:lsdException w:name="page number" w:semiHidden="1" w:unhideWhenUsed="1"/>
+    <w:lsdException w:name="endnote reference" w:semiHidden="1" w:unhideWhenUsed="1"/>
+    <w:lsdException w:name="endnote text" w:semiHidden="1" w:unhideWhenUsed="1"/>
+    <w:lsdException w:name="table of authorities" w:semiHidden="1" w:unhideWhenUsed="1"/>
+    <w:lsdException w:name="macro" w:semiHidden="1" w:unhideWhenUsed="1"/>
+    <w:lsdException w:name="toa heading" w:semiHidden="1" w:unhideWhenUsed="1"/>
+    <w:lsdException w:name="List" w:semiHidden="1" w:unhideWhenUsed="1"/>
+    <w:lsdException w:name="List Bullet" w:semiHidden="1" w:unhideWhenUsed="1"/>
+    <w:lsdException w:name="List Number" w:semiHidden="1" w:unhideWhenUsed="1"/>
+    <w:lsdException w:name="List 2" w:semiHidden="1" w:unhideWhenUsed="1"/>
+    <w:lsdException w:name="List 3" w:semiHidden="1" w:unhideWhenUsed="1"/>
+    <w:lsdException w:name="List 4" w:semiHidden="1" w:unhideWhenUsed="1"/>
+    <w:lsdException w:name="List 5" w:semiHidden="1" w:unhideWhenUsed="1"/>
+    <w:lsdException w:name="List Bullet 2" w:semiHidden="1" w:unhideWhenUsed="1"/>
+    <w:lsdException w:name="List Bullet 3" w:semiHidden="1" w:unhideWhenUsed="1"/>
+    <w:lsdException w:name="List Bullet 4" w:semiHidden="1" w:unhideWhenUsed="1"/>
+    <w:lsdException w:name="List Bullet 5" w:semiHidden="1" w:unhideWhenUsed="1"/>
+    <w:lsdException w:name="List Number 2" w:semiHidden="1" w:unhideWhenUsed="1"/>
+    <w:lsdException w:name="List Number 3" w:semiHidden="1" w:unhideWhenUsed="1"/>
+    <w:lsdException w:name="List Number 4" w:semiHidden="1" w:unhideWhenUsed="1"/>
+    <w:lsdException w:name="List Number 5" w:semiHidden="1" w:unhideWhenUsed="1"/>
+    <w:lsdException w:name="Title" w:uiPriority="10" w:qFormat="1"/>
+    <w:lsdException w:name="Closing" w:semiHidden="1" w:unhideWhenUsed="1"/>
+    <w:lsdException w:name="Signature" w:semiHidden="1" w:unhideWhenUsed="1"/>
+    <w:lsdException w:name="Default Paragraph Font" w:semiHidden="1" w:uiPriority="1" w:unhideWhenUsed="1"/>
+    <w:lsdException w:name="Body Text" w:semiHidden="1" w:unhideWhenUsed="1"/>
+    <w:lsdException w:name="Body Text Indent" w:semiHidden="1" w:unhideWhenUsed="1"/>
+    <w:lsdException w:name="List Continue" w:semiHidden="1" w:unhideWhenUsed="1"/>
+    <w:lsdException w:name="List Continue 2" w:semiHidden="1" w:unhideWhenUsed="1"/>
+    <w:lsdException w:name="List Continue 3" w:semiHidden="1" w:unhideWhenUsed="1"/>
+    <w:lsdException w:name="List Continue 4" w:semiHidden="1" w:unhideWhenUsed="1"/>
+    <w:lsdException w:name="List Continue 5" w:semiHidden="1" w:unhideWhenUsed="1"/>
+    <w:lsdException w:name="Message Header" w:semiHidden="1" w:unhideWhenUsed="1"/>
+    <w:lsdException w:name="Subtitle" w:uiPriority="11" w:qFormat="1"/>
+    <w:lsdException w:name="Salutation" w:semiHidden="1" w:unhideWhenUsed="1"/>
+    <w:lsdException w:name="Date" w:semiHidden="1" w:unhideWhenUsed="1"/>
+    <w:lsdException w:name="Body Text First Indent" w:semiHidden="1" w:unhideWhenUsed="1"/>
+    <w:lsdException w:name="Body Text First Indent 2" w:semiHidden="1" w:unhideWhenUsed="1"/>
+    <w:lsdException w:name="Note Heading" w:semiHidden="1" w:unhideWhenUsed="1"/>
+    <w:lsdException w:name="Body Text 2" w:semiHidden="1" w:unhideWhenUsed="1"/>
+    <w:lsdException w:name="Body Text 3" w:semiHidden="1" w:unhideWhenUsed="1"/>
+    <w:lsdException w:name="Body Text Indent 2" w:semiHidden="1" w:unhideWhenUsed="1"/>
+    <w:lsdException w:name="Body Text Indent 3" w:semiHidden="1" w:unhideWhenUsed="1"/>
+    <w:lsdException w:name="Block Text" w:semiHidden="1" w:unhideWhenUsed="1"/>
+    <w:lsdException w:name="Hyperlink" w:semiHidden="1" w:unhideWhenUsed="1"/>
+    <w:lsdException w:name="FollowedHyperlink" w:semiHidden="1" w:unhideWhenUsed="1"/>
+    <w:lsdException w:name="Strong" w:uiPriority="22" w:qFormat="1"/>
+    <w:lsdException w:name="Emphasis" w:uiPriority="20" w:qFormat="1"/>
+    <w:lsdException w:name="Document Map" w:semiHidden="1" w:unhideWhenUsed="1"/>
+    <w:lsdException w:name="Plain Text" w:semiHidden="1" w:unhideWhenUsed="1"/>
+    <w:lsdException w:name="E-mail Signature" w:semiHidden="1" w:unhideWhenUsed="1"/>
+    <w:lsdException w:name="HTML Top of Form" w:semiHidden="1" w:unhideWhenUsed="1"/>
+    <w:lsdException w:name="HTML Bottom of Form" w:semiHidden="1" w:unhideWhenUsed="1"/>
+    <w:lsdException w:name="Normal (Web)" w:semiHidden="1" w:unhideWhenUsed="1"/>
+    <w:lsdException w:name="HTML Acronym" w:semiHidden="1" w:unhideWhenUsed="1"/>
+    <w:lsdException w:name="HTML Address" w:semiHidden="1" w:unhideWhenUsed="1"/>
+    <w:lsdException w:name="HTML Cite" w:semiHidden="1" w:unhideWhenUsed="1"/>
+    <w:lsdException w:name="HTML Code" w:semiHidden="1" w:unhideWhenUsed="1"/>
+    <w:lsdException w:name="HTML Definition" w:semiHidden="1" w:unhideWhenUsed="1"/>
+    <w:lsdException w:name="HTML Keyboard" w:semiHidden="1" w:unhideWhenUsed="1"/>
+    <w:lsdException w:name="HTML Preformatted" w:semiHidden="1" w:unhideWhenUsed="1"/>
+    <w:lsdException w:name="HTML Sample" w:semiHidden="1" w:unhideWhenUsed="1"/>
+    <w:lsdException w:name="HTML Typewriter" w:semiHidden="1" w:unhideWhenUsed="1"/>
+    <w:lsdException w:name="HTML Variable" w:semiHidden="1" w:unhideWhenUsed="1"/>
+    <w:lsdException w:name="Normal Table" w:semiHidden="1" w:unhideWhenUsed="1"/>
+    <w:lsdException w:name="annotation subject" w:semiHidden="1" w:unhideWhenUsed="1"/>
+    <w:lsdException w:name="No List" w:semiHidden="1" w:unhideWhenUsed="1"/>
+    <w:lsdException w:name="Outline List 1" w:semiHidden="1" w:unhideWhenUsed="1"/>
+    <w:lsdException w:name="Outline List 2" w:semiHidden="1" w:unhideWhenUsed="1"/>
+    <w:lsdException w:name="Outline List 3" w:semiHidden="1" w:unhideWhenUsed="1"/>
+    <w:lsdException w:name="Table Simple 1" w:semiHidden="1" w:unhideWhenUsed="1"/>
+    <w:lsdException w:name="Table Simple 2" w:semiHidden="1" w:unhideWhenUsed="1"/>
+    <w:lsdException w:name="Table Simple 3" w:semiHidden="1" w:unhideWhenUsed="1"/>
+    <w:lsdException w:name="Table Classic 1" w:semiHidden="1" w:unhideWhenUsed="1"/>
+    <w:lsdException w:name="Table Classic 2" w:semiHidden="1" w:unhideWhenUsed="1"/>
+    <w:lsdException w:name="Table Classic 3" w:semiHidden="1" w:unhideWhenUsed="1"/>
+    <w:lsdException w:name="Table Classic 4" w:semiHidden="1" w:unhideWhenUsed="1"/>
+    <w:lsdException w:name="Table Colorful 1" w:semiHidden="1" w:unhideWhenUsed="1"/>
+    <w:lsdException w:name="Table Colorful 2" w:semiHidden="1" w:unhideWhenUsed="1"/>
+    <w:lsdException w:name="Table Colorful 3" w:semiHidden="1" w:unhideWhenUsed="1"/>
+    <w:lsdException w:name="Table Columns 1" w:semiHidden="1" w:unhideWhenUsed="1"/>
+    <w:lsdException w:name="Table Columns 2" w:semiHidden="1" w:unhideWhenUsed="1"/>
+    <w:lsdException w:name="Table Columns 3" w:semiHidden="1" w:unhideWhenUsed="1"/>
+    <w:lsdException w:name="Table Columns 4" w:semiHidden="1" w:unhideWhenUsed="1"/>
+    <w:lsdException w:name="Table Columns 5" w:semiHidden="1" w:unhideWhenUsed="1"/>
+    <w:lsdException w:name="Table Grid 1" w:semiHidden="1" w:unhideWhenUsed="1"/>
+    <w:lsdException w:name="Table Grid 2" w:semiHidden="1" w:unhideWhenUsed="1"/>
+    <w:lsdException w:name="Table Grid 3" w:semiHidden="1" w:unhideWhenUsed="1"/>
+    <w:lsdException w:name="Table Grid 4" w:semiHidden="1" w:unhideWhenUsed="1"/>
+    <w:lsdException w:name="Table Grid 5" w:semiHidden="1" w:unhideWhenUsed="1"/>
+    <w:lsdException w:name="Table Grid 6" w:semiHidden="1" w:unhideWhenUsed="1"/>
+    <w:lsdException w:name="Table Grid 7" w:semiHidden="1" w:unhideWhenUsed="1"/>
+    <w:lsdException w:name="Table Grid 8" w:semiHidden="1" w:unhideWhenUsed="1"/>
+    <w:lsdException w:name="Table List 1" w:semiHidden="1" w:unhideWhenUsed="1"/>
+    <w:lsdException w:name="Table List 2" w:semiHidden="1" w:unhideWhenUsed="1"/>
+    <w:lsdException w:name="Table List 3" w:semiHidden="1" w:unhideWhenUsed="1"/>
+    <w:lsdException w:name="Table List 4" w:semiHidden="1" w:unhideWhenUsed="1"/>
+    <w:lsdException w:name="Table List 5" w:semiHidden="1" w:unhideWhenUsed="1"/>
+    <w:lsdException w:name="Table List 6" w:semiHidden="1" w:unhideWhenUsed="1"/>
+    <w:lsdException w:name="Table List 7" w:semiHidden="1" w:unhideWhenUsed="1"/>
+    <w:lsdException w:name="Table List 8" w:semiHidden="1" w:unhideWhenUsed="1"/>
+    <w:lsdException w:name="Table 3D effects 1" w:semiHidden="1" w:unhideWhenUsed="1"/>
+    <w:lsdException w:name="Table 3D effects 2" w:semiHidden="1" w:unhideWhenUsed="1"/>
+    <w:lsdException w:name="Table 3D effects 3" w:semiHidden="1" w:unhideWhenUsed="1"/>
+    <w:lsdException w:name="Table Contemporary" w:semiHidden="1" w:unhideWhenUsed="1"/>
+    <w:lsdException w:name="Table Elegant" w:semiHidden="1" w:unhideWhenUsed="1"/>
+    <w:lsdException w:name="Table Professional" w:semiHidden="1" w:unhideWhenUsed="1"/>
+    <w:lsdException w:name="Table Subtle 1" w:semiHidden="1" w:unhideWhenUsed="1"/>
+    <w:lsdException w:name="Table Subtle 2" w:semiHidden="1" w:unhideWhenUsed="1"/>
+    <w:lsdException w:name="Table Web 1" w:semiHidden="1" w:unhideWhenUsed="1"/>
+    <w:lsdException w:name="Table Web 2" w:semiHidden="1" w:unhideWhenUsed="1"/>
+    <w:lsdException w:name="Table Web 3" w:semiHidden="1" w:unhideWhenUsed="1"/>
+    <w:lsdException w:name="Balloon Text" w:semiHidden="1" w:unhideWhenUsed="1"/>
+    <w:lsdException w:name="Table Grid" w:semiHidden="1" w:uiPriority="59" w:unhideWhenUsed="1"/>
+    <w:lsdException w:name="Table Theme" w:semiHidden="1" w:unhideWhenUsed="1"/>
+    <w:lsdException w:name="Placeholder Text" w:semiHidden="1"/>
+    <w:lsdException w:name="No Spacing" w:uiPriority="1" w:qFormat="1"/>
+    <w:lsdException w:name="Light Shading" w:uiPriority="60"/>
+    <w:lsdException w:name="Light List" w:uiPriority="61"/>
+    <w:lsdException w:name="Light Grid" w:uiPriority="62"/>
+    <w:lsdException w:name="Medium Shading 1" w:uiPriority="63"/>
+    <w:lsdException w:name="Medium Shading 2" w:uiPriority="64"/>
+    <w:lsdException w:name="Medium List 1" w:uiPriority="65"/>
+    <w:lsdException w:name="Medium List 2" w:uiPriority="66"/>
+    <w:lsdException w:name="Medium Grid 1" w:uiPriority="67"/>
+    <w:lsdException w:name="Medium Grid 2" w:uiPriority="68"/>
+    <w:lsdException w:name="Medium Grid 3" w:uiPriority="69"/>
+    <w:lsdException w:name="Dark List" w:uiPriority="70"/>
+    <w:lsdException w:name="Colorful Shading" w:uiPriority="71"/>
+    <w:lsdException w:name="Colorful List" w:uiPriority="72"/>
+    <w:lsdException w:name="Colorful Grid" w:uiPriority="73"/>
+    <w:lsdException w:name="Light Shading Accent 1" w:uiPriority="60"/>
+    <w:lsdException w:name="Light List Accent 1" w:uiPriority="61"/>
+    <w:lsdException w:name="Light Grid Accent 1" w:uiPriority="62"/>
+    <w:lsdException w:name="Medium Shading 1 Accent 1" w:uiPriority="63"/>
+    <w:lsdException w:name="Medium Shading 2 Accent 1" w:uiPriority="64"/>
+    <w:lsdException w:name="Medium List 1 Accent 1" w:uiPriority="65"/>
+    <w:lsdException w:name="Revision" w:semiHidden="1"/>
+    <w:lsdException w:name="List Paragraph" w:uiPriority="34" w:qFormat="1"/>
+    <w:lsdException w:name="Quote" w:uiPriority="29" w:qFormat="1"/>
+    <w:lsdException w:name="Intense Quote" w:uiPriority="30" w:qFormat="1"/>
+    <w:lsdException w:name="Medium List 2 Accent 1" w:uiPriority="66"/>
+    <w:lsdException w:name="Medium Grid 1 Accent 1" w:uiPriority="67"/>
+    <w:lsdException w:name="Medium Grid 2 Accent 1" w:uiPriority="68"/>
+    <w:lsdException w:name="Medium Grid 3 Accent 1" w:uiPriority="69"/>
+    <w:lsdException w:name="Dark List Accent 1" w:uiPriority="70"/>
+    <w:lsdException w:name="Colorful Shading Accent 1" w:uiPriority="71"/>
+    <w:lsdException w:name="Colorful List Accent 1" w:uiPriority="72"/>
+    <w:lsdException w:name="Colorful Grid Accent 1" w:uiPriority="73"/>
+    <w:lsdException w:name="Light Shading Accent 2" w:uiPriority="60"/>
+    <w:lsdException w:name="Light List Accent 2" w:uiPriority="61"/>
+    <w:lsdException w:name="Light Grid Accent 2" w:uiPriority="62"/>
+    <w:lsdException w:name="Medium Shading 1 Accent 2" w:uiPriority="63"/>
+    <w:lsdException w:name="Medium Shading 2 Accent 2" w:uiPriority="64"/>
+    <w:lsdException w:name="Medium List 1 Accent 2" w:uiPriority="65"/>
+    <w:lsdException w:name="Medium List 2 Accent 2" w:uiPriority="66"/>
+    <w:lsdException w:name="Medium Grid 1 Accent 2" w:uiPriority="67"/>
+    <w:lsdException w:name="Medium Grid 2 Accent 2" w:uiPriority="68"/>
+    <w:lsdException w:name="Medium Grid 3 Accent 2" w:uiPriority="69"/>
+    <w:lsdException w:name="Dark List Accent 2" w:uiPriority="70"/>
+    <w:lsdException w:name="Colorful Shading Accent 2" w:uiPriority="71"/>
+    <w:lsdException w:name="Colorful List Accent 2" w:uiPriority="72"/>
+    <w:lsdException w:name="Colorful Grid Accent 2" w:uiPriority="73"/>
+    <w:lsdException w:name="Light Shading Accent 3" w:uiPriority="60"/>
+    <w:lsdException w:name="Light List Accent 3" w:uiPriority="61"/>
+    <w:lsdException w:name="Light Grid Accent 3" w:uiPriority="62"/>
+    <w:lsdException w:name="Medium Shading 1 Accent 3" w:uiPriority="63"/>
+    <w:lsdException w:name="Medium Shading 2 Accent 3" w:uiPriority="64"/>
+    <w:lsdException w:name="Medium List 1 Accent 3" w:uiPriority="65"/>
+    <w:lsdException w:name="Medium List 2 Accent 3" w:uiPriority="66"/>
+    <w:lsdException w:name="Medium Grid 1 Accent 3" w:uiPriority="67"/>
+    <w:lsdException w:name="Medium Grid 2 Accent 3" w:uiPriority="68"/>
+    <w:lsdException w:name="Medium Grid 3 Accent 3" w:uiPriority="69"/>
+    <w:lsdException w:name="Dark List Accent 3" w:uiPriority="70"/>
+    <w:lsdException w:name="Colorful Shading Accent 3" w:uiPriority="71"/>
+    <w:lsdException w:name="Colorful List Accent 3" w:uiPriority="72"/>
+    <w:lsdException w:name="Colorful Grid Accent 3" w:uiPriority="73"/>
+    <w:lsdException w:name="Light Shading Accent 4" w:uiPriority="60"/>
+    <w:lsdException w:name="Light List Accent 4" w:uiPriority="61"/>
+    <w:lsdException w:name="Light Grid Accent 4" w:uiPriority="62"/>
+    <w:lsdException w:name="Medium Shading 1 Accent 4" w:uiPriority="63"/>
+    <w:lsdException w:name="Medium Shading 2 Accent 4" w:uiPriority="64"/>
+    <w:lsdException w:name="Medium List 1 Accent 4" w:uiPriority="65"/>
+    <w:lsdException w:name="Medium List 2 Accent 4" w:uiPriority="66"/>
+    <w:lsdException w:name="Medium Grid 1 Accent 4" w:uiPriority="67"/>
+    <w:lsdException w:name="Medium Grid 2 Accent 4" w:uiPriority="68"/>
+    <w:lsdException w:name="Medium Grid 3 Accent 4" w:uiPriority="69"/>
+    <w:lsdException w:name="Dark List Accent 4" w:uiPriority="70"/>
+    <w:lsdException w:name="Colorful Shading Accent 4" w:uiPriority="71"/>
+    <w:lsdException w:name="Colorful List Accent 4" w:uiPriority="72"/>
+    <w:lsdException w:name="Colorful Grid Accent 4" w:uiPriority="73"/>
+    <w:lsdException w:name="Light Shading Accent 5" w:uiPriority="60"/>
+    <w:lsdException w:name="Light List Accent 5" w:uiPriority="61"/>
+    <w:lsdException w:name="Light Grid Accent 5" w:uiPriority="62"/>
+    <w:lsdException w:name="Medium Shading 1 Accent 5" w:uiPriority="63"/>
+    <w:lsdException w:name="Medium Shading 2 Accent 5" w:uiPriority="64"/>
+    <w:lsdException w:name="Medium List 1 Accent 5" w:uiPriority="65"/>
+    <w:lsdException w:name="Medium List 2 Accent 5" w:uiPriority="66"/>
+    <w:lsdException w:name="Medium Grid 1 Accent 5" w:uiPriority="67"/>
+    <w:lsdException w:name="Medium Grid 2 Accent 5" w:uiPriority="68"/>
+    <w:lsdException w:name="Medium Grid 3 Accent 5" w:uiPriority="69"/>
+    <w:lsdException w:name="Dark List Accent 5" w:uiPriority="70"/>
+    <w:lsdException w:name="Colorful Shading Accent 5" w:uiPriority="71"/>
+    <w:lsdException w:name="Colorful List Accent 5" w:uiPriority="72"/>
+    <w:lsdException w:name="Colorful Grid Accent 5" w:uiPriority="73"/>
+    <w:lsdException w:name="Light Shading Accent 6" w:uiPriority="60"/>
+    <w:lsdException w:name="Light List Accent 6" w:uiPriority="61"/>
+    <w:lsdException w:name="Light Grid Accent 6" w:uiPriority="62"/>
+    <w:lsdException w:name="Medium Shading 1 Accent 6" w:uiPriority="63"/>
+    <w:lsdException w:name="Medium Shading 2 Accent 6" w:uiPriority="64"/>
+    <w:lsdException w:name="Medium List 1 Accent 6" w:uiPriority="65"/>
+    <w:lsdException w:name="Medium List 2 Accent 6" w:uiPriority="66"/>
+    <w:lsdException w:name="Medium Grid 1 Accent 6" w:uiPriority="67"/>
+    <w:lsdException w:name="Medium Grid 2 Accent 6" w:uiPriority="68"/>
+    <w:lsdException w:name="Medium Grid 3 Accent 6" w:uiPriority="69"/>
+    <w:lsdException w:name="Dark List Accent 6" w:uiPriority="70"/>
+    <w:lsdException w:name="Colorful Shading Accent 6" w:uiPriority="71"/>
+    <w:lsdException w:name="Colorful List Accent 6" w:uiPriority="72"/>
+    <w:lsdException w:name="Colorful Grid Accent 6" w:uiPriority="73"/>
+    <w:lsdException w:name="Subtle Emphasis" w:uiPriority="19" w:qFormat="1"/>
+    <w:lsdException w:name="Intense Emphasis" w:uiPriority="21" w:qFormat="1"/>
+    <w:lsdException w:name="Subtle Reference" w:uiPriority="31" w:qFormat="1"/>
+    <w:lsdException w:name="Intense Reference" w:uiPriority="32" w:qFormat="1"/>
+    <w:lsdException w:name="Book Title" w:uiPriority="33" w:qFormat="1"/>
+    <w:lsdException w:name="Bibliography" w:semiHidden="1" w:uiPriority="37" w:unhideWhenUsed="1"/>
+    <w:lsdException w:name="TOC Heading" w:semiHidden="1" w:uiPriority="39" w:unhideWhenUsed="1" w:qFormat="1"/>
+    <w:lsdException w:name="Plain Table 1" w:uiPriority="41"/>
+    <w:lsdException w:name="Plain Table 2" w:uiPriority="42"/>
+    <w:lsdException w:name="Plain Table 3" w:uiPriority="43"/>
+    <w:lsdException w:name="Plain Table 4" w:uiPriority="44"/>
+    <w:lsdException w:name="Plain Table 5" w:uiPriority="45"/>
+    <w:lsdException w:name="Grid Table Light" w:uiPriority="40"/>
+    <w:lsdException w:name="Grid Table 1 Light" w:uiPriority="46"/>
+    <w:lsdException w:name="Grid Table 2" w:uiPriority="47"/>
+    <w:lsdException w:name="Grid Table 3" w:uiPriority="48"/>
+    <w:lsdException w:name="Grid Table 4" w:uiPriority="49"/>
+    <w:lsdException w:name="Grid Table 5 Dark" w:uiPriority="50"/>
+    <w:lsdException w:name="Grid Table 6 Colorful" w:uiPriority="51"/>
+    <w:lsdException w:name="Grid Table 7 Colorful" w:uiPriority="52"/>
+    <w:lsdException w:name="Grid Table 1 Light Accent 1" w:uiPriority="46"/>
+    <w:lsdException w:name="Grid Table 2 Accent 1" w:uiPriority="47"/>
+    <w:lsdException w:name="Grid Table 3 Accent 1" w:uiPriority="48"/>
+    <w:lsdException w:name="Grid Table 4 Accent 1" w:uiPriority="49"/>
+    <w:lsdException w:name="Grid Table 5 Dark Accent 1" w:uiPriority="50"/>
+    <w:lsdException w:name="Grid Table 6 Colorful Accent 1" w:uiPriority="51"/>
+    <w:lsdException w:name="Grid Table 7 Colorful Accent 1" w:uiPriority="52"/>
+    <w:lsdException w:name="Grid Table 1 Light Accent 2" w:uiPriority="46"/>
+    <w:lsdException w:name="Grid Table 2 Accent 2" w:uiPriority="47"/>
+    <w:lsdException w:name="Grid Table 3 Accent 2" w:uiPriority="48"/>
+    <w:lsdException w:name="Grid Table 4 Accent 2" w:uiPriority="49"/>
+    <w:lsdException w:name="Grid Table 5 Dark Accent 2" w:uiPriority="50"/>
+    <w:lsdException w:name="Grid Table 6 Colorful Accent 2" w:uiPriority="51"/>
+    <w:lsdException w:name="Grid Table 7 Colorful Accent 2" w:uiPriority="52"/>
+    <w:lsdException w:name="Grid Table 1 Light Accent 3" w:uiPriority="46"/>
+    <w:lsdException w:name="Grid Table 2 Accent 3" w:uiPriority="47"/>
+    <w:lsdException w:name="Grid Table 3 Accent 3" w:uiPriority="48"/>
+    <w:lsdException w:name="Grid Table 4 Accent 3" w:uiPriority="49"/>
+    <w:lsdException w:name="Grid Table 5 Dark Accent 3" w:uiPriority="50"/>
+    <w:lsdException w:name="Grid Table 6 Colorful Accent 3" w:uiPriority="51"/>
+    <w:lsdException w:name="Grid Table 7 Colorful Accent 3" w:uiPriority="52"/>
+    <w:lsdException w:name="Grid Table 1 Light Accent 4" w:uiPriority="46"/>
+    <w:lsdException w:name="Grid Table 2 Accent 4" w:uiPriority="47"/>
+    <w:lsdException w:name="Grid Table 3 Accent 4" w:uiPriority="48"/>
+    <w:lsdException w:name="Grid Table 4 Accent 4" w:uiPriority="49"/>
+    <w:lsdException w:name="Grid Table 5 Dark Accent 4" w:uiPriority="50"/>
+    <w:lsdException w:name="Grid Table 6 Colorful Accent 4" w:uiPriority="51"/>
+    <w:lsdException w:name="Grid Table 7 Colorful Accent 4" w:uiPriority="52"/>
+    <w:lsdException w:name="Grid Table 1 Light Accent 5" w:uiPriority="46"/>
+    <w:lsdException w:name="Grid Table 2 Accent 5" w:uiPriority="47"/>
+    <w:lsdException w:name="Grid Table 3 Accent 5" w:uiPriority="48"/>
+    <w:lsdException w:name="Grid Table 4 Accent 5" w:uiPriority="49"/>
+    <w:lsdException w:name="Grid Table 5 Dark Accent 5" w:uiPriority="50"/>
+    <w:lsdException w:name="Grid Table 6 Colorful Accent 5" w:uiPriority="51"/>
+    <w:lsdException w:name="Grid Table 7 Colorful Accent 5" w:uiPriority="52"/>
+    <w:lsdException w:name="Grid Table 1 Light Accent 6" w:uiPriority="46"/>
+    <w:lsdException w:name="Grid Table 2 Accent 6" w:uiPriority="47"/>
+    <w:lsdException w:name="Grid Table 3 Accent 6" w:uiPriority="48"/>
+    <w:lsdException w:name="Grid Table 4 Accent 6" w:uiPriority="49"/>
+    <w:lsdException w:name="Grid Table 5 Dark Accent 6" w:uiPriority="50"/>
+    <w:lsdException w:name="Grid Table 6 Colorful Accent 6" w:uiPriority="51"/>
+    <w:lsdException w:name="Grid Table 7 Colorful Accent 6" w:uiPriority="52"/>
+    <w:lsdException w:name="List Table 1 Light" w:uiPriority="46"/>
+    <w:lsdException w:name="List Table 2" w:uiPriority="47"/>
+    <w:lsdException w:name="List Table 3" w:uiPriority="48"/>
+    <w:lsdException w:name="List Table 4" w:uiPriority="49"/>
+    <w:lsdException w:name="List Table 5 Dark" w:uiPriority="50"/>
+    <w:lsdException w:name="List Table 6 Colorful" w:uiPriority="51"/>
+    <w:lsdException w:name="List Table 7 Colorful" w:uiPriority="52"/>
+    <w:lsdException w:name="List Table 1 Light Accent 1" w:uiPriority="46"/>
+    <w:lsdException w:name="List Table 2 Accent 1" w:uiPriority="47"/>
+    <w:lsdException w:name="List Table 3 Accent 1" w:uiPriority="48"/>
+    <w:lsdException w:name="List Table 4 Accent 1" w:uiPriority="49"/>
+    <w:lsdException w:name="List Table 5 Dark Accent 1" w:uiPriority="50"/>
+    <w:lsdException w:name="List Table 6 Colorful Accent 1" w:uiPriority="51"/>
+    <w:lsdException w:name="List Table 7 Colorful Accent 1" w:uiPriority="52"/>
+    <w:lsdException w:name="List Table 1 Light Accent 2" w:uiPriority="46"/>
+    <w:lsdException w:name="List Table 2 Accent 2" w:uiPriority="47"/>
+    <w:lsdException w:name="List Table 3 Accent 2" w:uiPriority="48"/>
+    <w:lsdException w:name="List Table 4 Accent 2" w:uiPriority="49"/>
+    <w:lsdException w:name="List Table 5 Dark Accent 2" w:uiPriority="50"/>
+    <w:lsdException w:name="List Table 6 Colorful Accent 2" w:uiPriority="51"/>
+    <w:lsdException w:name="List Table 7 Colorful Accent 2" w:uiPriority="52"/>
+    <w:lsdException w:name="List Table 1 Light Accent 3" w:uiPriority="46"/>
+    <w:lsdException w:name="List Table 2 Accent 3" w:uiPriority="47"/>
+    <w:lsdException w:name="List Table 3 Accent 3" w:uiPriority="48"/>
+    <w:lsdException w:name="List Table 4 Accent 3" w:uiPriority="49"/>
+    <w:lsdException w:name="List Table 5 Dark Accent 3" w:uiPriority="50"/>
+    <w:lsdException w:name="List Table 6 Colorful Accent 3" w:uiPriority="51"/>
+    <w:lsdException w:name="List Table 7 Colorful Accent 3" w:uiPriority="52"/>
+    <w:lsdException w:name="List Table 1 Light Accent 4" w:uiPriority="46"/>
+    <w:lsdException w:name="List Table 2 Accent 4" w:uiPriority="47"/>
+    <w:lsdException w:name="List Table 3 Accent 4" w:uiPriority="48"/>
+    <w:lsdException w:name="List Table 4 Accent 4" w:uiPriority="49"/>
+    <w:lsdException w:name="List Table 5 Dark Accent 4" w:uiPriority="50"/>
+    <w:lsdException w:name="List Table 6 Colorful Accent 4" w:uiPriority="51"/>
+    <w:lsdException w:name="List Table 7 Colorful Accent 4" w:uiPriority="52"/>
+    <w:lsdException w:name="List Table 1 Light Accent 5" w:uiPriority="46"/>
+    <w:lsdException w:name="List Table 2 Accent 5" w:uiPriority="47"/>
+    <w:lsdException w:name="List Table 3 Accent 5" w:uiPriority="48"/>
+    <w:lsdException w:name="List Table 4 Accent 5" w:uiPriority="49"/>
+    <w:lsdException w:name="List Table 5 Dark Accent 5" w:uiPriority="50"/>
+    <w:lsdException w:name="List Table 6 Colorful Accent 5" w:uiPriority="51"/>
+    <w:lsdException w:name="List Table 7 Colorful Accent 5" w:uiPriority="52"/>
+    <w:lsdException w:name="List Table 1 Light Accent 6" w:uiPriority="46"/>
+    <w:lsdException w:name="List Table 2 Accent 6" w:uiPriority="47"/>
+    <w:lsdException w:name="List Table 3 Accent 6" w:uiPriority="48"/>
+    <w:lsdException w:name="List Table 4 Accent 6" w:uiPriority="49"/>
+    <w:lsdException w:name="List Table 5 Dark Accent 6" w:uiPriority="50"/>
+    <w:lsdException w:name="List Table 6 Colorful Accent 6" w:uiPriority="51"/>
+    <w:lsdException w:name="List Table 7 Colorful Accent 6" w:uiPriority="52"/>
+    <w:lsdException w:name="Mention" w:semiHidden="1" w:unhideWhenUsed="1"/>
+    <w:lsdException w:name="Smart Hyperlink" w:semiHidden="1" w:unhideWhenUsed="1"/>
+    <w:lsdException w:name="Hashtag" w:semiHidden="1" w:unhideWhenUsed="1"/>
   </w:latentStyles>
   <w:style w:type="paragraph" w:default="1" w:styleId="Normal">
     <w:name w:val="Normal"/>
@@ -7317,7 +7517,6 @@
   <w:style w:type="character" w:default="1" w:styleId="Fontepargpadro">
     <w:name w:val="Default Paragraph Font"/>
     <w:uiPriority w:val="1"/>
-    <w:semiHidden/>
     <w:unhideWhenUsed/>
   </w:style>
   <w:style w:type="table" w:default="1" w:styleId="Tabelanormal">
@@ -7458,7 +7657,6 @@
     <w:name w:val="Hyperlink"/>
     <w:basedOn w:val="Fontepargpadro"/>
     <w:uiPriority w:val="99"/>
-    <w:semiHidden/>
     <w:unhideWhenUsed/>
     <w:rsid w:val="005551A2"/>
     <w:rPr>
@@ -7466,319 +7664,16 @@
       <w:u w:val="single"/>
     </w:rPr>
   </w:style>
-</w:styles>
-</file>
-
-<file path=word/stylesWithEffects.xml><?xml version="1.0" encoding="utf-8"?>
-<w:styles xmlns:wpc="http://schemas.microsoft.com/office/word/2010/wordprocessingCanvas" xmlns:mc="http://schemas.openxmlformats.org/markup-compatibility/2006" xmlns:o="urn:schemas-microsoft-com:office:office" xmlns:r="http://schemas.openxmlformats.org/officeDocument/2006/relationships" xmlns:m="http://schemas.openxmlformats.org/officeDocument/2006/math" xmlns:v="urn:schemas-microsoft-com:vml" xmlns:wp14="http://schemas.microsoft.com/office/word/2010/wordprocessingDrawing" xmlns:wp="http://schemas.openxmlformats.org/drawingml/2006/wordprocessingDrawing" xmlns:w10="urn:schemas-microsoft-com:office:word" xmlns:w="http://schemas.openxmlformats.org/wordprocessingml/2006/main" xmlns:w14="http://schemas.microsoft.com/office/word/2010/wordml" xmlns:wpg="http://schemas.microsoft.com/office/word/2010/wordprocessingGroup" xmlns:wpi="http://schemas.microsoft.com/office/word/2010/wordprocessingInk" xmlns:wne="http://schemas.microsoft.com/office/word/2006/wordml" xmlns:wps="http://schemas.microsoft.com/office/word/2010/wordprocessingShape" mc:Ignorable="w14 wp14">
-  <w:docDefaults>
-    <w:rPrDefault>
-      <w:rPr>
-        <w:rFonts w:asciiTheme="minorHAnsi" w:eastAsiaTheme="minorHAnsi" w:hAnsiTheme="minorHAnsi" w:cstheme="minorBidi"/>
-        <w:sz w:val="22"/>
-        <w:szCs w:val="22"/>
-        <w:lang w:val="pt-BR" w:eastAsia="en-US" w:bidi="ar-SA"/>
-      </w:rPr>
-    </w:rPrDefault>
-    <w:pPrDefault>
-      <w:pPr>
-        <w:spacing w:after="200" w:line="276" w:lineRule="auto"/>
-      </w:pPr>
-    </w:pPrDefault>
-  </w:docDefaults>
-  <w:latentStyles w:defLockedState="0" w:defUIPriority="99" w:defSemiHidden="1" w:defUnhideWhenUsed="1" w:defQFormat="0" w:count="267">
-    <w:lsdException w:name="Normal" w:semiHidden="0" w:uiPriority="0" w:unhideWhenUsed="0" w:qFormat="1"/>
-    <w:lsdException w:name="heading 1" w:semiHidden="0" w:uiPriority="9" w:unhideWhenUsed="0" w:qFormat="1"/>
-    <w:lsdException w:name="heading 2" w:uiPriority="9" w:qFormat="1"/>
-    <w:lsdException w:name="heading 3" w:uiPriority="9" w:qFormat="1"/>
-    <w:lsdException w:name="heading 4" w:uiPriority="9" w:qFormat="1"/>
-    <w:lsdException w:name="heading 5" w:uiPriority="9" w:qFormat="1"/>
-    <w:lsdException w:name="heading 6" w:uiPriority="9" w:qFormat="1"/>
-    <w:lsdException w:name="heading 7" w:uiPriority="9" w:qFormat="1"/>
-    <w:lsdException w:name="heading 8" w:uiPriority="9" w:qFormat="1"/>
-    <w:lsdException w:name="heading 9" w:uiPriority="9" w:qFormat="1"/>
-    <w:lsdException w:name="toc 1" w:uiPriority="39"/>
-    <w:lsdException w:name="toc 2" w:uiPriority="39"/>
-    <w:lsdException w:name="toc 3" w:uiPriority="39"/>
-    <w:lsdException w:name="toc 4" w:uiPriority="39"/>
-    <w:lsdException w:name="toc 5" w:uiPriority="39"/>
-    <w:lsdException w:name="toc 6" w:uiPriority="39"/>
-    <w:lsdException w:name="toc 7" w:uiPriority="39"/>
-    <w:lsdException w:name="toc 8" w:uiPriority="39"/>
-    <w:lsdException w:name="toc 9" w:uiPriority="39"/>
-    <w:lsdException w:name="caption" w:uiPriority="35" w:qFormat="1"/>
-    <w:lsdException w:name="Title" w:semiHidden="0" w:uiPriority="10" w:unhideWhenUsed="0" w:qFormat="1"/>
-    <w:lsdException w:name="Default Paragraph Font" w:uiPriority="1"/>
-    <w:lsdException w:name="Subtitle" w:semiHidden="0" w:uiPriority="11" w:unhideWhenUsed="0" w:qFormat="1"/>
-    <w:lsdException w:name="Strong" w:semiHidden="0" w:uiPriority="22" w:unhideWhenUsed="0" w:qFormat="1"/>
-    <w:lsdException w:name="Emphasis" w:semiHidden="0" w:uiPriority="20" w:unhideWhenUsed="0" w:qFormat="1"/>
-    <w:lsdException w:name="Table Grid" w:semiHidden="0" w:uiPriority="59" w:unhideWhenUsed="0"/>
-    <w:lsdException w:name="Placeholder Text" w:unhideWhenUsed="0"/>
-    <w:lsdException w:name="No Spacing" w:semiHidden="0" w:uiPriority="1" w:unhideWhenUsed="0" w:qFormat="1"/>
-    <w:lsdException w:name="Light Shading" w:semiHidden="0" w:uiPriority="60" w:unhideWhenUsed="0"/>
-    <w:lsdException w:name="Light List" w:semiHidden="0" w:uiPriority="61" w:unhideWhenUsed="0"/>
-    <w:lsdException w:name="Light Grid" w:semiHidden="0" w:uiPriority="62" w:unhideWhenUsed="0"/>
-    <w:lsdException w:name="Medium Shading 1" w:semiHidden="0" w:uiPriority="63" w:unhideWhenUsed="0"/>
-    <w:lsdException w:name="Medium Shading 2" w:semiHidden="0" w:uiPriority="64" w:unhideWhenUsed="0"/>
-    <w:lsdException w:name="Medium List 1" w:semiHidden="0" w:uiPriority="65" w:unhideWhenUsed="0"/>
-    <w:lsdException w:name="Medium List 2" w:semiHidden="0" w:uiPriority="66" w:unhideWhenUsed="0"/>
-    <w:lsdException w:name="Medium Grid 1" w:semiHidden="0" w:uiPriority="67" w:unhideWhenUsed="0"/>
-    <w:lsdException w:name="Medium Grid 2" w:semiHidden="0" w:uiPriority="68" w:unhideWhenUsed="0"/>
-    <w:lsdException w:name="Medium Grid 3" w:semiHidden="0" w:uiPriority="69" w:unhideWhenUsed="0"/>
-    <w:lsdException w:name="Dark List" w:semiHidden="0" w:uiPriority="70" w:unhideWhenUsed="0"/>
-    <w:lsdException w:name="Colorful Shading" w:semiHidden="0" w:uiPriority="71" w:unhideWhenUsed="0"/>
-    <w:lsdException w:name="Colorful List" w:semiHidden="0" w:uiPriority="72" w:unhideWhenUsed="0"/>
-    <w:lsdException w:name="Colorful Grid" w:semiHidden="0" w:uiPriority="73" w:unhideWhenUsed="0"/>
-    <w:lsdException w:name="Light Shading Accent 1" w:semiHidden="0" w:uiPriority="60" w:unhideWhenUsed="0"/>
-    <w:lsdException w:name="Light List Accent 1" w:semiHidden="0" w:uiPriority="61" w:unhideWhenUsed="0"/>
-    <w:lsdException w:name="Light Grid Accent 1" w:semiHidden="0" w:uiPriority="62" w:unhideWhenUsed="0"/>
-    <w:lsdException w:name="Medium Shading 1 Accent 1" w:semiHidden="0" w:uiPriority="63" w:unhideWhenUsed="0"/>
-    <w:lsdException w:name="Medium Shading 2 Accent 1" w:semiHidden="0" w:uiPriority="64" w:unhideWhenUsed="0"/>
-    <w:lsdException w:name="Medium List 1 Accent 1" w:semiHidden="0" w:uiPriority="65" w:unhideWhenUsed="0"/>
-    <w:lsdException w:name="Revision" w:unhideWhenUsed="0"/>
-    <w:lsdException w:name="List Paragraph" w:semiHidden="0" w:uiPriority="34" w:unhideWhenUsed="0" w:qFormat="1"/>
-    <w:lsdException w:name="Quote" w:semiHidden="0" w:uiPriority="29" w:unhideWhenUsed="0" w:qFormat="1"/>
-    <w:lsdException w:name="Intense Quote" w:semiHidden="0" w:uiPriority="30" w:unhideWhenUsed="0" w:qFormat="1"/>
-    <w:lsdException w:name="Medium List 2 Accent 1" w:semiHidden="0" w:uiPriority="66" w:unhideWhenUsed="0"/>
-    <w:lsdException w:name="Medium Grid 1 Accent 1" w:semiHidden="0" w:uiPriority="67" w:unhideWhenUsed="0"/>
-    <w:lsdException w:name="Medium Grid 2 Accent 1" w:semiHidden="0" w:uiPriority="68" w:unhideWhenUsed="0"/>
-    <w:lsdException w:name="Medium Grid 3 Accent 1" w:semiHidden="0" w:uiPriority="69" w:unhideWhenUsed="0"/>
-    <w:lsdException w:name="Dark List Accent 1" w:semiHidden="0" w:uiPriority="70" w:unhideWhenUsed="0"/>
-    <w:lsdException w:name="Colorful Shading Accent 1" w:semiHidden="0" w:uiPriority="71" w:unhideWhenUsed="0"/>
-    <w:lsdException w:name="Colorful List Accent 1" w:semiHidden="0" w:uiPriority="72" w:unhideWhenUsed="0"/>
-    <w:lsdException w:name="Colorful Grid Accent 1" w:semiHidden="0" w:uiPriority="73" w:unhideWhenUsed="0"/>
-    <w:lsdException w:name="Light Shading Accent 2" w:semiHidden="0" w:uiPriority="60" w:unhideWhenUsed="0"/>
-    <w:lsdException w:name="Light List Accent 2" w:semiHidden="0" w:uiPriority="61" w:unhideWhenUsed="0"/>
-    <w:lsdException w:name="Light Grid Accent 2" w:semiHidden="0" w:uiPriority="62" w:unhideWhenUsed="0"/>
-    <w:lsdException w:name="Medium Shading 1 Accent 2" w:semiHidden="0" w:uiPriority="63" w:unhideWhenUsed="0"/>
-    <w:lsdException w:name="Medium Shading 2 Accent 2" w:semiHidden="0" w:uiPriority="64" w:unhideWhenUsed="0"/>
-    <w:lsdException w:name="Medium List 1 Accent 2" w:semiHidden="0" w:uiPriority="65" w:unhideWhenUsed="0"/>
-    <w:lsdException w:name="Medium List 2 Accent 2" w:semiHidden="0" w:uiPriority="66" w:unhideWhenUsed="0"/>
-    <w:lsdException w:name="Medium Grid 1 Accent 2" w:semiHidden="0" w:uiPriority="67" w:unhideWhenUsed="0"/>
-    <w:lsdException w:name="Medium Grid 2 Accent 2" w:semiHidden="0" w:uiPriority="68" w:unhideWhenUsed="0"/>
-    <w:lsdException w:name="Medium Grid 3 Accent 2" w:semiHidden="0" w:uiPriority="69" w:unhideWhenUsed="0"/>
-    <w:lsdException w:name="Dark List Accent 2" w:semiHidden="0" w:uiPriority="70" w:unhideWhenUsed="0"/>
-    <w:lsdException w:name="Colorful Shading Accent 2" w:semiHidden="0" w:uiPriority="71" w:unhideWhenUsed="0"/>
-    <w:lsdException w:name="Colorful List Accent 2" w:semiHidden="0" w:uiPriority="72" w:unhideWhenUsed="0"/>
-    <w:lsdException w:name="Colorful Grid Accent 2" w:semiHidden="0" w:uiPriority="73" w:unhideWhenUsed="0"/>
-    <w:lsdException w:name="Light Shading Accent 3" w:semiHidden="0" w:uiPriority="60" w:unhideWhenUsed="0"/>
-    <w:lsdException w:name="Light List Accent 3" w:semiHidden="0" w:uiPriority="61" w:unhideWhenUsed="0"/>
-    <w:lsdException w:name="Light Grid Accent 3" w:semiHidden="0" w:uiPriority="62" w:unhideWhenUsed="0"/>
-    <w:lsdException w:name="Medium Shading 1 Accent 3" w:semiHidden="0" w:uiPriority="63" w:unhideWhenUsed="0"/>
-    <w:lsdException w:name="Medium Shading 2 Accent 3" w:semiHidden="0" w:uiPriority="64" w:unhideWhenUsed="0"/>
-    <w:lsdException w:name="Medium List 1 Accent 3" w:semiHidden="0" w:uiPriority="65" w:unhideWhenUsed="0"/>
-    <w:lsdException w:name="Medium List 2 Accent 3" w:semiHidden="0" w:uiPriority="66" w:unhideWhenUsed="0"/>
-    <w:lsdException w:name="Medium Grid 1 Accent 3" w:semiHidden="0" w:uiPriority="67" w:unhideWhenUsed="0"/>
-    <w:lsdException w:name="Medium Grid 2 Accent 3" w:semiHidden="0" w:uiPriority="68" w:unhideWhenUsed="0"/>
-    <w:lsdException w:name="Medium Grid 3 Accent 3" w:semiHidden="0" w:uiPriority="69" w:unhideWhenUsed="0"/>
-    <w:lsdException w:name="Dark List Accent 3" w:semiHidden="0" w:uiPriority="70" w:unhideWhenUsed="0"/>
-    <w:lsdException w:name="Colorful Shading Accent 3" w:semiHidden="0" w:uiPriority="71" w:unhideWhenUsed="0"/>
-    <w:lsdException w:name="Colorful List Accent 3" w:semiHidden="0" w:uiPriority="72" w:unhideWhenUsed="0"/>
-    <w:lsdException w:name="Colorful Grid Accent 3" w:semiHidden="0" w:uiPriority="73" w:unhideWhenUsed="0"/>
-    <w:lsdException w:name="Light Shading Accent 4" w:semiHidden="0" w:uiPriority="60" w:unhideWhenUsed="0"/>
-    <w:lsdException w:name="Light List Accent 4" w:semiHidden="0" w:uiPriority="61" w:unhideWhenUsed="0"/>
-    <w:lsdException w:name="Light Grid Accent 4" w:semiHidden="0" w:uiPriority="62" w:unhideWhenUsed="0"/>
-    <w:lsdException w:name="Medium Shading 1 Accent 4" w:semiHidden="0" w:uiPriority="63" w:unhideWhenUsed="0"/>
-    <w:lsdException w:name="Medium Shading 2 Accent 4" w:semiHidden="0" w:uiPriority="64" w:unhideWhenUsed="0"/>
-    <w:lsdException w:name="Medium List 1 Accent 4" w:semiHidden="0" w:uiPriority="65" w:unhideWhenUsed="0"/>
-    <w:lsdException w:name="Medium List 2 Accent 4" w:semiHidden="0" w:uiPriority="66" w:unhideWhenUsed="0"/>
-    <w:lsdException w:name="Medium Grid 1 Accent 4" w:semiHidden="0" w:uiPriority="67" w:unhideWhenUsed="0"/>
-    <w:lsdException w:name="Medium Grid 2 Accent 4" w:semiHidden="0" w:uiPriority="68" w:unhideWhenUsed="0"/>
-    <w:lsdException w:name="Medium Grid 3 Accent 4" w:semiHidden="0" w:uiPriority="69" w:unhideWhenUsed="0"/>
-    <w:lsdException w:name="Dark List Accent 4" w:semiHidden="0" w:uiPriority="70" w:unhideWhenUsed="0"/>
-    <w:lsdException w:name="Colorful Shading Accent 4" w:semiHidden="0" w:uiPriority="71" w:unhideWhenUsed="0"/>
-    <w:lsdException w:name="Colorful List Accent 4" w:semiHidden="0" w:uiPriority="72" w:unhideWhenUsed="0"/>
-    <w:lsdException w:name="Colorful Grid Accent 4" w:semiHidden="0" w:uiPriority="73" w:unhideWhenUsed="0"/>
-    <w:lsdException w:name="Light Shading Accent 5" w:semiHidden="0" w:uiPriority="60" w:unhideWhenUsed="0"/>
-    <w:lsdException w:name="Light List Accent 5" w:semiHidden="0" w:uiPriority="61" w:unhideWhenUsed="0"/>
-    <w:lsdException w:name="Light Grid Accent 5" w:semiHidden="0" w:uiPriority="62" w:unhideWhenUsed="0"/>
-    <w:lsdException w:name="Medium Shading 1 Accent 5" w:semiHidden="0" w:uiPriority="63" w:unhideWhenUsed="0"/>
-    <w:lsdException w:name="Medium Shading 2 Accent 5" w:semiHidden="0" w:uiPriority="64" w:unhideWhenUsed="0"/>
-    <w:lsdException w:name="Medium List 1 Accent 5" w:semiHidden="0" w:uiPriority="65" w:unhideWhenUsed="0"/>
-    <w:lsdException w:name="Medium List 2 Accent 5" w:semiHidden="0" w:uiPriority="66" w:unhideWhenUsed="0"/>
-    <w:lsdException w:name="Medium Grid 1 Accent 5" w:semiHidden="0" w:uiPriority="67" w:unhideWhenUsed="0"/>
-    <w:lsdException w:name="Medium Grid 2 Accent 5" w:semiHidden="0" w:uiPriority="68" w:unhideWhenUsed="0"/>
-    <w:lsdException w:name="Medium Grid 3 Accent 5" w:semiHidden="0" w:uiPriority="69" w:unhideWhenUsed="0"/>
-    <w:lsdException w:name="Dark List Accent 5" w:semiHidden="0" w:uiPriority="70" w:unhideWhenUsed="0"/>
-    <w:lsdException w:name="Colorful Shading Accent 5" w:semiHidden="0" w:uiPriority="71" w:unhideWhenUsed="0"/>
-    <w:lsdException w:name="Colorful List Accent 5" w:semiHidden="0" w:uiPriority="72" w:unhideWhenUsed="0"/>
-    <w:lsdException w:name="Colorful Grid Accent 5" w:semiHidden="0" w:uiPriority="73" w:unhideWhenUsed="0"/>
-    <w:lsdException w:name="Light Shading Accent 6" w:semiHidden="0" w:uiPriority="60" w:unhideWhenUsed="0"/>
-    <w:lsdException w:name="Light List Accent 6" w:semiHidden="0" w:uiPriority="61" w:unhideWhenUsed="0"/>
-    <w:lsdException w:name="Light Grid Accent 6" w:semiHidden="0" w:uiPriority="62" w:unhideWhenUsed="0"/>
-    <w:lsdException w:name="Medium Shading 1 Accent 6" w:semiHidden="0" w:uiPriority="63" w:unhideWhenUsed="0"/>
-    <w:lsdException w:name="Medium Shading 2 Accent 6" w:semiHidden="0" w:uiPriority="64" w:unhideWhenUsed="0"/>
-    <w:lsdException w:name="Medium List 1 Accent 6" w:semiHidden="0" w:uiPriority="65" w:unhideWhenUsed="0"/>
-    <w:lsdException w:name="Medium List 2 Accent 6" w:semiHidden="0" w:uiPriority="66" w:unhideWhenUsed="0"/>
-    <w:lsdException w:name="Medium Grid 1 Accent 6" w:semiHidden="0" w:uiPriority="67" w:unhideWhenUsed="0"/>
-    <w:lsdException w:name="Medium Grid 2 Accent 6" w:semiHidden="0" w:uiPriority="68" w:unhideWhenUsed="0"/>
-    <w:lsdException w:name="Medium Grid 3 Accent 6" w:semiHidden="0" w:uiPriority="69" w:unhideWhenUsed="0"/>
-    <w:lsdException w:name="Dark List Accent 6" w:semiHidden="0" w:uiPriority="70" w:unhideWhenUsed="0"/>
-    <w:lsdException w:name="Colorful Shading Accent 6" w:semiHidden="0" w:uiPriority="71" w:unhideWhenUsed="0"/>
-    <w:lsdException w:name="Colorful List Accent 6" w:semiHidden="0" w:uiPriority="72" w:unhideWhenUsed="0"/>
-    <w:lsdException w:name="Colorful Grid Accent 6" w:semiHidden="0" w:uiPriority="73" w:unhideWhenUsed="0"/>
-    <w:lsdException w:name="Subtle Emphasis" w:semiHidden="0" w:uiPriority="19" w:unhideWhenUsed="0" w:qFormat="1"/>
-    <w:lsdException w:name="Intense Emphasis" w:semiHidden="0" w:uiPriority="21" w:unhideWhenUsed="0" w:qFormat="1"/>
-    <w:lsdException w:name="Subtle Reference" w:semiHidden="0" w:uiPriority="31" w:unhideWhenUsed="0" w:qFormat="1"/>
-    <w:lsdException w:name="Intense Reference" w:semiHidden="0" w:uiPriority="32" w:unhideWhenUsed="0" w:qFormat="1"/>
-    <w:lsdException w:name="Book Title" w:semiHidden="0" w:uiPriority="33" w:unhideWhenUsed="0" w:qFormat="1"/>
-    <w:lsdException w:name="Bibliography" w:uiPriority="37"/>
-    <w:lsdException w:name="TOC Heading" w:uiPriority="39" w:qFormat="1"/>
-  </w:latentStyles>
-  <w:style w:type="paragraph" w:default="1" w:styleId="Normal">
-    <w:name w:val="Normal"/>
-    <w:qFormat/>
-  </w:style>
-  <w:style w:type="character" w:default="1" w:styleId="Fontepargpadro">
-    <w:name w:val="Default Paragraph Font"/>
-    <w:uiPriority w:val="1"/>
-    <w:semiHidden/>
-    <w:unhideWhenUsed/>
-  </w:style>
-  <w:style w:type="table" w:default="1" w:styleId="Tabelanormal">
-    <w:name w:val="Normal Table"/>
-    <w:uiPriority w:val="99"/>
-    <w:semiHidden/>
-    <w:unhideWhenUsed/>
-    <w:tblPr>
-      <w:tblInd w:w="0" w:type="dxa"/>
-      <w:tblCellMar>
-        <w:top w:w="0" w:type="dxa"/>
-        <w:left w:w="108" w:type="dxa"/>
-        <w:bottom w:w="0" w:type="dxa"/>
-        <w:right w:w="108" w:type="dxa"/>
-      </w:tblCellMar>
-    </w:tblPr>
-  </w:style>
-  <w:style w:type="numbering" w:default="1" w:styleId="Semlista">
-    <w:name w:val="No List"/>
-    <w:uiPriority w:val="99"/>
-    <w:semiHidden/>
-    <w:unhideWhenUsed/>
-  </w:style>
-  <w:style w:type="paragraph" w:styleId="Textodebalo">
-    <w:name w:val="Balloon Text"/>
-    <w:basedOn w:val="Normal"/>
-    <w:link w:val="TextodebaloChar"/>
-    <w:uiPriority w:val="99"/>
-    <w:semiHidden/>
-    <w:unhideWhenUsed/>
-    <w:rsid w:val="006C1AB5"/>
-    <w:pPr>
-      <w:spacing w:after="0" w:line="240" w:lineRule="auto"/>
-    </w:pPr>
-    <w:rPr>
-      <w:rFonts w:ascii="Tahoma" w:hAnsi="Tahoma" w:cs="Tahoma"/>
-      <w:sz w:val="16"/>
-      <w:szCs w:val="16"/>
-    </w:rPr>
-  </w:style>
-  <w:style w:type="character" w:customStyle="1" w:styleId="TextodebaloChar">
-    <w:name w:val="Texto de balão Char"/>
-    <w:basedOn w:val="Fontepargpadro"/>
-    <w:link w:val="Textodebalo"/>
-    <w:uiPriority w:val="99"/>
-    <w:semiHidden/>
-    <w:rsid w:val="006C1AB5"/>
-    <w:rPr>
-      <w:rFonts w:ascii="Tahoma" w:hAnsi="Tahoma" w:cs="Tahoma"/>
-      <w:sz w:val="16"/>
-      <w:szCs w:val="16"/>
-    </w:rPr>
-  </w:style>
-  <w:style w:type="paragraph" w:styleId="SemEspaamento">
-    <w:name w:val="No Spacing"/>
-    <w:uiPriority w:val="1"/>
-    <w:qFormat/>
-    <w:rsid w:val="006C1AB5"/>
-    <w:pPr>
-      <w:spacing w:after="0" w:line="240" w:lineRule="auto"/>
-    </w:pPr>
-  </w:style>
-  <w:style w:type="paragraph" w:styleId="Cabealho">
-    <w:name w:val="header"/>
-    <w:basedOn w:val="Normal"/>
-    <w:link w:val="CabealhoChar"/>
-    <w:uiPriority w:val="99"/>
-    <w:unhideWhenUsed/>
-    <w:rsid w:val="006C1AB5"/>
-    <w:pPr>
-      <w:tabs>
-        <w:tab w:val="center" w:pos="4252"/>
-        <w:tab w:val="right" w:pos="8504"/>
-      </w:tabs>
-      <w:spacing w:after="0" w:line="240" w:lineRule="auto"/>
-    </w:pPr>
-  </w:style>
-  <w:style w:type="character" w:customStyle="1" w:styleId="CabealhoChar">
-    <w:name w:val="Cabeçalho Char"/>
-    <w:basedOn w:val="Fontepargpadro"/>
-    <w:link w:val="Cabealho"/>
-    <w:uiPriority w:val="99"/>
-    <w:rsid w:val="006C1AB5"/>
-  </w:style>
-  <w:style w:type="paragraph" w:styleId="Rodap">
-    <w:name w:val="footer"/>
-    <w:basedOn w:val="Normal"/>
-    <w:link w:val="RodapChar"/>
-    <w:uiPriority w:val="99"/>
-    <w:unhideWhenUsed/>
-    <w:rsid w:val="006C1AB5"/>
-    <w:pPr>
-      <w:tabs>
-        <w:tab w:val="center" w:pos="4252"/>
-        <w:tab w:val="right" w:pos="8504"/>
-      </w:tabs>
-      <w:spacing w:after="0" w:line="240" w:lineRule="auto"/>
-    </w:pPr>
-  </w:style>
-  <w:style w:type="character" w:customStyle="1" w:styleId="RodapChar">
-    <w:name w:val="Rodapé Char"/>
-    <w:basedOn w:val="Fontepargpadro"/>
-    <w:link w:val="Rodap"/>
-    <w:uiPriority w:val="99"/>
-    <w:rsid w:val="006C1AB5"/>
-  </w:style>
-  <w:style w:type="table" w:styleId="Tabelacomgrade">
-    <w:name w:val="Table Grid"/>
-    <w:basedOn w:val="Tabelanormal"/>
-    <w:uiPriority w:val="59"/>
-    <w:rsid w:val="006C1AB5"/>
-    <w:pPr>
-      <w:spacing w:after="0" w:line="240" w:lineRule="auto"/>
-    </w:pPr>
-    <w:tblPr>
-      <w:tblBorders>
-        <w:top w:val="single" w:sz="4" w:space="0" w:color="auto"/>
-        <w:left w:val="single" w:sz="4" w:space="0" w:color="auto"/>
-        <w:bottom w:val="single" w:sz="4" w:space="0" w:color="auto"/>
-        <w:right w:val="single" w:sz="4" w:space="0" w:color="auto"/>
-        <w:insideH w:val="single" w:sz="4" w:space="0" w:color="auto"/>
-        <w:insideV w:val="single" w:sz="4" w:space="0" w:color="auto"/>
-      </w:tblBorders>
-    </w:tblPr>
-  </w:style>
-  <w:style w:type="paragraph" w:styleId="PargrafodaLista">
-    <w:name w:val="List Paragraph"/>
-    <w:basedOn w:val="Normal"/>
-    <w:uiPriority w:val="34"/>
-    <w:qFormat/>
-    <w:rsid w:val="008A0FAE"/>
-    <w:pPr>
-      <w:ind w:left="720"/>
-      <w:contextualSpacing/>
-    </w:pPr>
-  </w:style>
-  <w:style w:type="character" w:styleId="Hyperlink">
-    <w:name w:val="Hyperlink"/>
+  <w:style w:type="character" w:styleId="Meno">
+    <w:name w:val="Mention"/>
     <w:basedOn w:val="Fontepargpadro"/>
     <w:uiPriority w:val="99"/>
     <w:semiHidden/>
     <w:unhideWhenUsed/>
-    <w:rsid w:val="005551A2"/>
+    <w:rsid w:val="00AA2B35"/>
     <w:rPr>
-      <w:color w:val="0000FF"/>
-      <w:u w:val="single"/>
+      <w:color w:val="2B579A"/>
+      <w:shd w:val="clear" w:color="auto" w:fill="E6E6E6"/>
     </w:rPr>
   </w:style>
 </w:styles>

</xml_diff>